<commit_message>
update paper and mediation theory
</commit_message>
<xml_diff>
--- a/paper/economic and democracy concept.docx
+++ b/paper/economic and democracy concept.docx
@@ -28,7 +28,7 @@
       <w:pPr>
         <w:spacing w:line="360" w:lineRule="auto"/>
         <w:rPr>
-          <w:rFonts w:ascii="Times New Roman" w:eastAsia="宋体" w:hAnsi="Times New Roman" w:cs="Times New Roman" w:hint="eastAsia"/>
+          <w:rFonts w:ascii="Times New Roman" w:eastAsia="宋体" w:hAnsi="Times New Roman" w:cs="Times New Roman"/>
           <w:sz w:val="24"/>
         </w:rPr>
       </w:pPr>
@@ -86,14 +86,7 @@
           <w:rFonts w:ascii="Times New Roman" w:eastAsia="宋体" w:hAnsi="Times New Roman" w:cs="Times New Roman" w:hint="eastAsia"/>
           <w:sz w:val="24"/>
         </w:rPr>
-        <w:t>。现代化理论</w:t>
-      </w:r>
-      <w:r>
-        <w:rPr>
-          <w:rFonts w:ascii="Times New Roman" w:eastAsia="宋体" w:hAnsi="Times New Roman" w:cs="Times New Roman" w:hint="eastAsia"/>
-          <w:sz w:val="24"/>
-        </w:rPr>
-        <w:t>认为，经济发展将通过促进社会和文化变革，实现民主转型。</w:t>
+        <w:t>。现代化理论认为，经济发展将通过促进社会和文化变革，实现民主转型。</w:t>
       </w:r>
       <w:r>
         <w:rPr>
@@ -212,21 +205,7 @@
           <w:rFonts w:ascii="Times New Roman" w:eastAsia="宋体" w:hAnsi="Times New Roman" w:cs="Times New Roman"/>
           <w:sz w:val="24"/>
         </w:rPr>
-        <w:t>(</w:t>
-      </w:r>
-      <w:r>
-        <w:rPr>
-          <w:rFonts w:ascii="Times New Roman" w:eastAsia="宋体" w:hAnsi="Times New Roman" w:cs="Times New Roman"/>
-          <w:sz w:val="24"/>
-        </w:rPr>
-        <w:t>Do Confucian Values Deter Chinese Citizens’ Support for Democracy</w:t>
-      </w:r>
-      <w:r>
-        <w:rPr>
-          <w:rFonts w:ascii="Times New Roman" w:eastAsia="宋体" w:hAnsi="Times New Roman" w:cs="Times New Roman"/>
-          <w:sz w:val="24"/>
-        </w:rPr>
-        <w:t>)</w:t>
+        <w:t>(Do Confucian Values Deter Chinese Citizens’ Support for Democracy)</w:t>
       </w:r>
       <w:r>
         <w:rPr>
@@ -314,7 +293,7 @@
       <w:pPr>
         <w:spacing w:line="360" w:lineRule="auto"/>
         <w:rPr>
-          <w:rFonts w:ascii="Times New Roman" w:eastAsia="宋体" w:hAnsi="Times New Roman" w:cs="Times New Roman" w:hint="eastAsia"/>
+          <w:rFonts w:ascii="Times New Roman" w:eastAsia="宋体" w:hAnsi="Times New Roman" w:cs="Times New Roman"/>
           <w:sz w:val="24"/>
         </w:rPr>
       </w:pPr>
@@ -1277,7 +1256,7 @@
       <w:pPr>
         <w:spacing w:line="360" w:lineRule="auto"/>
         <w:rPr>
-          <w:rFonts w:ascii="Times New Roman" w:eastAsia="宋体" w:hAnsi="Times New Roman" w:cs="Times New Roman" w:hint="eastAsia"/>
+          <w:rFonts w:ascii="Times New Roman" w:eastAsia="宋体" w:hAnsi="Times New Roman" w:cs="Times New Roman"/>
           <w:sz w:val="24"/>
         </w:rPr>
       </w:pPr>
@@ -1441,7 +1420,7 @@
       <w:pPr>
         <w:spacing w:line="360" w:lineRule="auto"/>
         <w:rPr>
-          <w:rFonts w:ascii="Times New Roman" w:eastAsia="宋体" w:hAnsi="Times New Roman" w:cs="Times New Roman" w:hint="eastAsia"/>
+          <w:rFonts w:ascii="Times New Roman" w:eastAsia="宋体" w:hAnsi="Times New Roman" w:cs="Times New Roman"/>
           <w:sz w:val="24"/>
         </w:rPr>
       </w:pPr>
@@ -4944,6 +4923,7 @@
       <w:pPr>
         <w:spacing w:line="360" w:lineRule="auto"/>
         <w:rPr>
+          <w:ins w:id="23" w:author="ZhuMeng" w:date="2024-11-03T14:21:00Z" w16du:dateUtc="2024-11-03T06:21:00Z"/>
           <w:rFonts w:ascii="Times New Roman" w:eastAsia="宋体" w:hAnsi="Times New Roman" w:cs="Times New Roman"/>
           <w:sz w:val="24"/>
         </w:rPr>
@@ -5023,189 +5003,7 @@
       <w:pPr>
         <w:spacing w:line="360" w:lineRule="auto"/>
         <w:rPr>
-          <w:rFonts w:ascii="Times New Roman" w:eastAsia="宋体" w:hAnsi="Times New Roman" w:cs="Times New Roman"/>
-          <w:sz w:val="24"/>
-        </w:rPr>
-      </w:pPr>
-      <w:r>
-        <w:rPr>
-          <w:rFonts w:ascii="Times New Roman" w:eastAsia="宋体" w:hAnsi="Times New Roman" w:cs="Times New Roman" w:hint="eastAsia"/>
-          <w:sz w:val="24"/>
-        </w:rPr>
-        <w:t>3.</w:t>
-      </w:r>
-      <w:r>
-        <w:rPr>
-          <w:rFonts w:ascii="Times New Roman" w:eastAsia="宋体" w:hAnsi="Times New Roman" w:cs="Times New Roman" w:hint="eastAsia"/>
-          <w:sz w:val="24"/>
-        </w:rPr>
-        <w:t>假设</w:t>
-      </w:r>
-    </w:p>
-    <w:p>
-      <w:pPr>
-        <w:spacing w:line="360" w:lineRule="auto"/>
-        <w:rPr>
-          <w:rFonts w:ascii="Times New Roman" w:eastAsia="宋体" w:hAnsi="Times New Roman" w:cs="Times New Roman"/>
-          <w:sz w:val="24"/>
-        </w:rPr>
-      </w:pPr>
-      <w:r>
-        <w:rPr>
-          <w:rFonts w:ascii="Times New Roman" w:eastAsia="宋体" w:hAnsi="Times New Roman" w:cs="Times New Roman" w:hint="eastAsia"/>
-          <w:sz w:val="24"/>
-        </w:rPr>
-        <w:t>曼海姆</w:t>
-      </w:r>
-      <w:r>
-        <w:rPr>
-          <w:rFonts w:ascii="Times New Roman" w:eastAsia="宋体" w:hAnsi="Times New Roman" w:cs="Times New Roman"/>
-          <w:sz w:val="24"/>
-        </w:rPr>
-        <w:t>(1928:232)</w:t>
-      </w:r>
-      <w:r>
-        <w:rPr>
-          <w:rFonts w:ascii="Times New Roman" w:eastAsia="宋体" w:hAnsi="Times New Roman" w:cs="Times New Roman" w:hint="eastAsia"/>
-          <w:sz w:val="24"/>
-        </w:rPr>
-        <w:t>提出</w:t>
-      </w:r>
-      <w:r>
-        <w:rPr>
-          <w:rFonts w:ascii="Times New Roman" w:eastAsia="宋体" w:hAnsi="Times New Roman" w:cs="Times New Roman" w:hint="eastAsia"/>
-          <w:sz w:val="24"/>
-        </w:rPr>
-        <w:t>：“经历过同样具体历史问题的年轻人可以说是同一代人的一部分”。这些经历被认为会结晶和区分人口中的几代人，即使他们在生命历程中逐渐成熟，</w:t>
-      </w:r>
-      <w:del w:id="23" w:author="ZhuMeng" w:date="2024-11-02T19:41:00Z" w16du:dateUtc="2024-11-02T11:41:00Z">
-        <w:r>
-          <w:rPr>
-            <w:rFonts w:ascii="Times New Roman" w:eastAsia="宋体" w:hAnsi="Times New Roman" w:cs="Times New Roman" w:hint="eastAsia"/>
-            <w:sz w:val="24"/>
-          </w:rPr>
-          <w:delText>因此</w:delText>
-        </w:r>
-      </w:del>
-      <w:r>
-        <w:rPr>
-          <w:rFonts w:ascii="Times New Roman" w:eastAsia="宋体" w:hAnsi="Times New Roman" w:cs="Times New Roman" w:hint="eastAsia"/>
-          <w:sz w:val="24"/>
-        </w:rPr>
-        <w:t>代际差异在整个生命周期中</w:t>
-      </w:r>
-      <w:ins w:id="24" w:author="ZhuMeng" w:date="2024-11-02T19:41:00Z" w16du:dateUtc="2024-11-02T11:41:00Z">
-        <w:r>
-          <w:rPr>
-            <w:rFonts w:ascii="Times New Roman" w:eastAsia="宋体" w:hAnsi="Times New Roman" w:cs="Times New Roman" w:hint="eastAsia"/>
-            <w:sz w:val="24"/>
-          </w:rPr>
-          <w:t>也</w:t>
-        </w:r>
-      </w:ins>
-      <w:r>
-        <w:rPr>
-          <w:rFonts w:ascii="Times New Roman" w:eastAsia="宋体" w:hAnsi="Times New Roman" w:cs="Times New Roman" w:hint="eastAsia"/>
-          <w:sz w:val="24"/>
-        </w:rPr>
-        <w:t>都是不变的。因此，正是关于历史社会化时期对与之前（和之后）的群体不同的群体政治态度和行为的影响的理论预期，人口群体才可以被赋予内容，并被确定为不同的政治世代。</w:t>
-      </w:r>
-      <w:r>
-        <w:rPr>
-          <w:rFonts w:ascii="Times New Roman" w:eastAsia="宋体" w:hAnsi="Times New Roman" w:cs="Times New Roman" w:hint="eastAsia"/>
-          <w:sz w:val="24"/>
-        </w:rPr>
-        <w:t>如萨克通过对东西德不同世代持有民主观念的实验分析发现，对于较年长的群体而言，在民主德国长大的人比在西德长大的人更支持社会主义价值观，而对于</w:t>
-      </w:r>
-      <w:r>
-        <w:rPr>
-          <w:rFonts w:ascii="Times New Roman" w:eastAsia="宋体" w:hAnsi="Times New Roman" w:cs="Times New Roman"/>
-          <w:sz w:val="24"/>
-        </w:rPr>
-        <w:t>1985</w:t>
-      </w:r>
-      <w:r>
-        <w:rPr>
-          <w:rFonts w:ascii="Times New Roman" w:eastAsia="宋体" w:hAnsi="Times New Roman" w:cs="Times New Roman" w:hint="eastAsia"/>
-          <w:sz w:val="24"/>
-        </w:rPr>
-        <w:t>年或之后出生的最年轻的一批人来说，由于他们在统一的德国接受了社会化教育，因此他们对自由民主和社会主义民主观的支持程度并无差异。可见，</w:t>
-      </w:r>
-      <w:r>
-        <w:rPr>
-          <w:rFonts w:ascii="Times New Roman" w:eastAsia="宋体" w:hAnsi="Times New Roman" w:cs="Times New Roman"/>
-          <w:sz w:val="24"/>
-        </w:rPr>
-        <w:t>由于</w:t>
-      </w:r>
-      <w:r>
-        <w:rPr>
-          <w:rFonts w:ascii="Times New Roman" w:eastAsia="宋体" w:hAnsi="Times New Roman" w:cs="Times New Roman" w:hint="eastAsia"/>
-          <w:sz w:val="24"/>
-        </w:rPr>
-        <w:t>不同</w:t>
-      </w:r>
-      <w:r>
-        <w:rPr>
-          <w:rFonts w:ascii="Times New Roman" w:eastAsia="宋体" w:hAnsi="Times New Roman" w:cs="Times New Roman"/>
-          <w:sz w:val="24"/>
-        </w:rPr>
-        <w:t>出生队列</w:t>
-      </w:r>
-      <w:r>
-        <w:rPr>
-          <w:rFonts w:ascii="Times New Roman" w:eastAsia="宋体" w:hAnsi="Times New Roman" w:cs="Times New Roman" w:hint="eastAsia"/>
-          <w:sz w:val="24"/>
-        </w:rPr>
-        <w:t>所处的社会发展条件不同，导致</w:t>
-      </w:r>
-      <w:r>
-        <w:rPr>
-          <w:rFonts w:ascii="Times New Roman" w:eastAsia="宋体" w:hAnsi="Times New Roman" w:cs="Times New Roman"/>
-          <w:sz w:val="24"/>
-        </w:rPr>
-        <w:t>公民</w:t>
-      </w:r>
-      <w:r>
-        <w:rPr>
-          <w:rFonts w:ascii="Times New Roman" w:eastAsia="宋体" w:hAnsi="Times New Roman" w:cs="Times New Roman" w:hint="eastAsia"/>
-          <w:sz w:val="24"/>
-        </w:rPr>
-        <w:t>在日后形成了不同的</w:t>
-      </w:r>
-      <w:r>
-        <w:rPr>
-          <w:rFonts w:ascii="Times New Roman" w:eastAsia="宋体" w:hAnsi="Times New Roman" w:cs="Times New Roman"/>
-          <w:sz w:val="24"/>
-        </w:rPr>
-        <w:t>民主价值观</w:t>
-      </w:r>
-      <w:r>
-        <w:rPr>
-          <w:rFonts w:ascii="Times New Roman" w:eastAsia="宋体" w:hAnsi="Times New Roman" w:cs="Times New Roman" w:hint="eastAsia"/>
-          <w:sz w:val="24"/>
-        </w:rPr>
-        <w:t>。</w:t>
-      </w:r>
-      <w:r>
-        <w:rPr>
-          <w:rFonts w:ascii="Times New Roman" w:eastAsia="宋体" w:hAnsi="Times New Roman" w:cs="Times New Roman" w:hint="eastAsia"/>
-          <w:sz w:val="24"/>
-        </w:rPr>
-        <w:t>XX</w:t>
-      </w:r>
-      <w:r>
-        <w:rPr>
-          <w:rFonts w:ascii="Times New Roman" w:eastAsia="宋体" w:hAnsi="Times New Roman" w:cs="Times New Roman" w:hint="eastAsia"/>
-          <w:sz w:val="24"/>
-        </w:rPr>
-        <w:t>的研究也表示，</w:t>
-      </w:r>
-    </w:p>
-    <w:p>
-      <w:pPr>
-        <w:spacing w:line="360" w:lineRule="auto"/>
-        <w:rPr>
+          <w:ins w:id="24" w:author="ZhuMeng" w:date="2024-11-03T14:21:00Z" w16du:dateUtc="2024-11-03T06:21:00Z"/>
           <w:rFonts w:ascii="Times New Roman" w:eastAsia="宋体" w:hAnsi="Times New Roman" w:cs="Times New Roman"/>
           <w:sz w:val="24"/>
         </w:rPr>
@@ -5215,237 +5013,2021 @@
       <w:pPr>
         <w:spacing w:line="360" w:lineRule="auto"/>
         <w:rPr>
-          <w:rFonts w:ascii="Times New Roman" w:eastAsia="宋体" w:hAnsi="Times New Roman" w:cs="Times New Roman"/>
+          <w:ins w:id="25" w:author="ZhuMeng" w:date="2024-11-03T14:08:00Z" w16du:dateUtc="2024-11-03T06:08:00Z"/>
+          <w:rFonts w:ascii="Times New Roman" w:eastAsia="宋体" w:hAnsi="Times New Roman" w:cs="Times New Roman" w:hint="eastAsia"/>
           <w:sz w:val="24"/>
         </w:rPr>
       </w:pPr>
-      <w:r>
-        <w:rPr>
-          <w:rFonts w:ascii="Times New Roman" w:eastAsia="宋体" w:hAnsi="Times New Roman" w:cs="Times New Roman" w:hint="eastAsia"/>
-          <w:sz w:val="24"/>
-        </w:rPr>
-        <w:lastRenderedPageBreak/>
-        <w:t>这表明</w:t>
-      </w:r>
-      <w:r>
-        <w:rPr>
-          <w:rFonts w:ascii="Times New Roman" w:eastAsia="宋体" w:hAnsi="Times New Roman" w:cs="Times New Roman"/>
-          <w:sz w:val="24"/>
-        </w:rPr>
-        <w:t>政治学研究中</w:t>
-      </w:r>
-      <w:r>
-        <w:rPr>
-          <w:rFonts w:ascii="Times New Roman" w:eastAsia="宋体" w:hAnsi="Times New Roman" w:cs="Times New Roman"/>
-          <w:sz w:val="24"/>
-        </w:rPr>
-        <w:t>，</w:t>
-      </w:r>
-      <w:r>
-        <w:rPr>
-          <w:rFonts w:ascii="Times New Roman" w:eastAsia="宋体" w:hAnsi="Times New Roman" w:cs="Times New Roman"/>
-          <w:sz w:val="24"/>
-        </w:rPr>
-        <w:t>分析年龄、时期和队列效应的相对重要性对于了解社会变革的起源和轨迹通常至关重要</w:t>
-      </w:r>
-      <w:r>
-        <w:rPr>
-          <w:rFonts w:ascii="Times New Roman" w:eastAsia="宋体" w:hAnsi="Times New Roman" w:cs="Times New Roman"/>
-          <w:sz w:val="24"/>
-        </w:rPr>
-        <w:t>(Elder</w:t>
-      </w:r>
-      <w:r>
-        <w:rPr>
-          <w:rFonts w:ascii="Times New Roman" w:eastAsia="宋体" w:hAnsi="Times New Roman" w:cs="Times New Roman"/>
-          <w:sz w:val="24"/>
-        </w:rPr>
-        <w:t>，</w:t>
-      </w:r>
-      <w:r>
-        <w:rPr>
-          <w:rFonts w:ascii="Times New Roman" w:eastAsia="宋体" w:hAnsi="Times New Roman" w:cs="Times New Roman"/>
-          <w:sz w:val="24"/>
-        </w:rPr>
-        <w:t>1974:177;MayerandSchoepflin</w:t>
-      </w:r>
-      <w:r>
-        <w:rPr>
-          <w:rFonts w:ascii="Times New Roman" w:eastAsia="宋体" w:hAnsi="Times New Roman" w:cs="Times New Roman"/>
-          <w:sz w:val="24"/>
-        </w:rPr>
-        <w:t>，</w:t>
-      </w:r>
-      <w:r>
-        <w:rPr>
-          <w:rFonts w:ascii="Times New Roman" w:eastAsia="宋体" w:hAnsi="Times New Roman" w:cs="Times New Roman"/>
-          <w:sz w:val="24"/>
-        </w:rPr>
-        <w:t>1989)</w:t>
-      </w:r>
-      <w:r>
-        <w:rPr>
-          <w:rFonts w:ascii="Times New Roman" w:eastAsia="宋体" w:hAnsi="Times New Roman" w:cs="Times New Roman"/>
-          <w:sz w:val="24"/>
-        </w:rPr>
-        <w:t>。</w:t>
-      </w:r>
-      <w:r>
-        <w:rPr>
-          <w:rFonts w:ascii="Times New Roman" w:eastAsia="宋体" w:hAnsi="Times New Roman" w:cs="Times New Roman" w:hint="eastAsia"/>
-          <w:sz w:val="24"/>
-        </w:rPr>
-        <w:t>但</w:t>
-      </w:r>
-      <w:r>
-        <w:rPr>
-          <w:rFonts w:ascii="Times New Roman" w:eastAsia="宋体" w:hAnsi="Times New Roman" w:cs="Times New Roman"/>
-          <w:sz w:val="24"/>
-        </w:rPr>
-        <w:t>现有关于出生队列的民主观念研究</w:t>
-      </w:r>
-      <w:r>
-        <w:rPr>
-          <w:rFonts w:ascii="Times New Roman" w:eastAsia="宋体" w:hAnsi="Times New Roman" w:cs="Times New Roman" w:hint="eastAsia"/>
-          <w:sz w:val="24"/>
-        </w:rPr>
-        <w:t>主要</w:t>
-      </w:r>
-      <w:r>
-        <w:rPr>
-          <w:rFonts w:ascii="Times New Roman" w:eastAsia="宋体" w:hAnsi="Times New Roman" w:cs="Times New Roman"/>
-          <w:sz w:val="24"/>
-        </w:rPr>
-        <w:t>使用重复横截面的数据进行估计</w:t>
-      </w:r>
-      <w:r>
-        <w:rPr>
-          <w:rFonts w:ascii="Times New Roman" w:eastAsia="宋体" w:hAnsi="Times New Roman" w:cs="Times New Roman" w:hint="eastAsia"/>
-          <w:sz w:val="24"/>
-        </w:rPr>
-        <w:t>，并没有将</w:t>
-      </w:r>
-      <w:r>
-        <w:rPr>
-          <w:rFonts w:ascii="Times New Roman" w:eastAsia="宋体" w:hAnsi="Times New Roman" w:cs="Times New Roman"/>
-          <w:sz w:val="24"/>
-        </w:rPr>
-        <w:t>年龄、时期和队列</w:t>
-      </w:r>
-      <w:r>
-        <w:rPr>
-          <w:rFonts w:ascii="Times New Roman" w:eastAsia="宋体" w:hAnsi="Times New Roman" w:cs="Times New Roman"/>
-          <w:sz w:val="24"/>
-        </w:rPr>
-        <w:t>这三种效应都纳入模型中</w:t>
-      </w:r>
-      <w:r>
-        <w:rPr>
-          <w:rFonts w:ascii="Times New Roman" w:eastAsia="宋体" w:hAnsi="Times New Roman" w:cs="Times New Roman" w:hint="eastAsia"/>
-          <w:sz w:val="24"/>
-        </w:rPr>
-        <w:t>，</w:t>
-      </w:r>
-      <w:r>
-        <w:rPr>
-          <w:rFonts w:ascii="Times New Roman" w:eastAsia="宋体" w:hAnsi="Times New Roman" w:cs="Times New Roman" w:hint="eastAsia"/>
-          <w:sz w:val="24"/>
-        </w:rPr>
-        <w:t>从而</w:t>
-      </w:r>
-      <w:r>
-        <w:rPr>
-          <w:rFonts w:ascii="Times New Roman" w:eastAsia="宋体" w:hAnsi="Times New Roman" w:cs="Times New Roman" w:hint="eastAsia"/>
-          <w:sz w:val="24"/>
-        </w:rPr>
-        <w:t>并</w:t>
-      </w:r>
-      <w:r>
-        <w:rPr>
-          <w:rFonts w:ascii="Times New Roman" w:eastAsia="宋体" w:hAnsi="Times New Roman" w:cs="Times New Roman"/>
-          <w:sz w:val="24"/>
-        </w:rPr>
-        <w:t>不清楚出生年份分组的效应是否真正反映了特定历史时期的社会化效应，而不是特定调查年份的生物衰老和</w:t>
-      </w:r>
-      <w:r>
-        <w:rPr>
-          <w:rFonts w:ascii="Times New Roman" w:eastAsia="宋体" w:hAnsi="Times New Roman" w:cs="Times New Roman"/>
-          <w:sz w:val="24"/>
-        </w:rPr>
-        <w:t>/</w:t>
-      </w:r>
-      <w:r>
-        <w:rPr>
-          <w:rFonts w:ascii="Times New Roman" w:eastAsia="宋体" w:hAnsi="Times New Roman" w:cs="Times New Roman"/>
-          <w:sz w:val="24"/>
-        </w:rPr>
-        <w:t>或不同背景影响的效应。</w:t>
-      </w:r>
-      <w:r>
-        <w:rPr>
-          <w:rFonts w:ascii="Times New Roman" w:eastAsia="宋体" w:hAnsi="Times New Roman" w:cs="Times New Roman"/>
-          <w:sz w:val="24"/>
-        </w:rPr>
-        <w:t>为了分离出年龄和时间段的混杂效应、破除三者之间的相互干扰因素、得出</w:t>
-      </w:r>
-      <w:r>
-        <w:rPr>
-          <w:rFonts w:ascii="Times New Roman" w:eastAsia="宋体" w:hAnsi="Times New Roman" w:cs="Times New Roman"/>
-          <w:sz w:val="24"/>
-        </w:rPr>
-        <w:t>“</w:t>
-      </w:r>
-      <w:r>
-        <w:rPr>
-          <w:rFonts w:ascii="Times New Roman" w:eastAsia="宋体" w:hAnsi="Times New Roman" w:cs="Times New Roman"/>
-          <w:sz w:val="24"/>
-        </w:rPr>
-        <w:t>纯</w:t>
-      </w:r>
-      <w:r>
-        <w:rPr>
-          <w:rFonts w:ascii="Times New Roman" w:eastAsia="宋体" w:hAnsi="Times New Roman" w:cs="Times New Roman"/>
-          <w:sz w:val="24"/>
-        </w:rPr>
-        <w:t>”</w:t>
-      </w:r>
-      <w:r>
-        <w:rPr>
-          <w:rFonts w:ascii="Times New Roman" w:eastAsia="宋体" w:hAnsi="Times New Roman" w:cs="Times New Roman"/>
-          <w:sz w:val="24"/>
-        </w:rPr>
-        <w:t>队列效应，本文采用了</w:t>
-      </w:r>
-      <w:r>
-        <w:rPr>
-          <w:rFonts w:ascii="Times New Roman" w:eastAsia="宋体" w:hAnsi="Times New Roman" w:cs="Times New Roman"/>
-          <w:sz w:val="24"/>
-        </w:rPr>
-        <w:t>Age-Period-Cohort</w:t>
-      </w:r>
-      <w:r>
-        <w:rPr>
-          <w:rFonts w:ascii="Times New Roman" w:eastAsia="宋体" w:hAnsi="Times New Roman" w:cs="Times New Roman"/>
-          <w:sz w:val="24"/>
-        </w:rPr>
-        <w:t>模型</w:t>
-      </w:r>
-      <w:r>
-        <w:rPr>
-          <w:rFonts w:ascii="Times New Roman" w:eastAsia="宋体" w:hAnsi="Times New Roman" w:cs="Times New Roman" w:hint="eastAsia"/>
-          <w:sz w:val="24"/>
-        </w:rPr>
-        <w:t>。</w:t>
-      </w:r>
+      <w:ins w:id="26" w:author="ZhuMeng" w:date="2024-11-03T14:21:00Z" w16du:dateUtc="2024-11-03T06:21:00Z">
+        <w:r>
+          <w:rPr>
+            <w:rFonts w:ascii="Times New Roman" w:eastAsia="宋体" w:hAnsi="Times New Roman" w:cs="Times New Roman"/>
+            <w:sz w:val="24"/>
+          </w:rPr>
+          <w:t>根据</w:t>
+        </w:r>
+        <w:r>
+          <w:rPr>
+            <w:rFonts w:ascii="Times New Roman" w:eastAsia="宋体" w:hAnsi="Times New Roman" w:cs="Times New Roman"/>
+            <w:sz w:val="24"/>
+          </w:rPr>
+          <w:t xml:space="preserve"> Inglehart </w:t>
+        </w:r>
+        <w:r>
+          <w:rPr>
+            <w:rFonts w:ascii="Times New Roman" w:eastAsia="宋体" w:hAnsi="Times New Roman" w:cs="Times New Roman"/>
+            <w:sz w:val="24"/>
+          </w:rPr>
+          <w:t>和</w:t>
+        </w:r>
+        <w:r>
+          <w:rPr>
+            <w:rFonts w:ascii="Times New Roman" w:eastAsia="宋体" w:hAnsi="Times New Roman" w:cs="Times New Roman"/>
+            <w:sz w:val="24"/>
+          </w:rPr>
+          <w:t xml:space="preserve"> Norris (2003a) </w:t>
+        </w:r>
+        <w:r>
+          <w:rPr>
+            <w:rFonts w:ascii="Times New Roman" w:eastAsia="宋体" w:hAnsi="Times New Roman" w:cs="Times New Roman"/>
+            <w:sz w:val="24"/>
+          </w:rPr>
+          <w:t>的说法，性别平等和性自由价值观是民主宽容的最佳指标</w:t>
+        </w:r>
+        <w:r>
+          <w:rPr>
+            <w:rFonts w:ascii="Times New Roman" w:eastAsia="宋体" w:hAnsi="Times New Roman" w:cs="Times New Roman"/>
+            <w:sz w:val="24"/>
+          </w:rPr>
+          <w:t>——</w:t>
+        </w:r>
+        <w:r>
+          <w:rPr>
+            <w:rFonts w:ascii="Times New Roman" w:eastAsia="宋体" w:hAnsi="Times New Roman" w:cs="Times New Roman"/>
+            <w:sz w:val="24"/>
+          </w:rPr>
+          <w:t>一个</w:t>
+        </w:r>
+        <w:r>
+          <w:rPr>
+            <w:rFonts w:ascii="Times New Roman" w:eastAsia="宋体" w:hAnsi="Times New Roman" w:cs="Times New Roman"/>
+            <w:sz w:val="24"/>
+          </w:rPr>
+          <w:t>“</w:t>
+        </w:r>
+        <w:r>
+          <w:rPr>
+            <w:rFonts w:ascii="Times New Roman" w:eastAsia="宋体" w:hAnsi="Times New Roman" w:cs="Times New Roman"/>
+            <w:sz w:val="24"/>
+          </w:rPr>
+          <w:t>试金石</w:t>
+        </w:r>
+        <w:r>
+          <w:rPr>
+            <w:rFonts w:ascii="Times New Roman" w:eastAsia="宋体" w:hAnsi="Times New Roman" w:cs="Times New Roman"/>
+            <w:sz w:val="24"/>
+          </w:rPr>
+          <w:t>”</w:t>
+        </w:r>
+        <w:r>
+          <w:rPr>
+            <w:rFonts w:ascii="Times New Roman" w:eastAsia="宋体" w:hAnsi="Times New Roman" w:cs="Times New Roman"/>
+            <w:sz w:val="24"/>
+          </w:rPr>
+          <w:t>，但他们并没有研究伊斯兰教是否对民主支持有间接影响。</w:t>
+        </w:r>
+      </w:ins>
+      <w:ins w:id="27" w:author="ZhuMeng" w:date="2024-11-03T14:24:00Z">
+        <w:r>
+          <w:rPr>
+            <w:rFonts w:ascii="Times New Roman" w:eastAsia="宋体" w:hAnsi="Times New Roman" w:cs="Times New Roman" w:hint="eastAsia"/>
+            <w:sz w:val="24"/>
+          </w:rPr>
+          <w:t>一个社会对性别平等和性自由化的承诺一次又一次地证明是该社会支持宽容和平等主义原则的力度最可靠的指标。因此，</w:t>
+        </w:r>
+      </w:ins>
+      <w:ins w:id="28" w:author="ZhuMeng" w:date="2024-11-03T14:24:00Z" w16du:dateUtc="2024-11-03T06:24:00Z">
+        <w:r>
+          <w:rPr>
+            <w:rFonts w:ascii="Times New Roman" w:eastAsia="宋体" w:hAnsi="Times New Roman" w:cs="Times New Roman" w:hint="eastAsia"/>
+            <w:sz w:val="24"/>
+          </w:rPr>
+          <w:t>而伊斯兰教对性别平等的排斥导致</w:t>
+        </w:r>
+      </w:ins>
+      <w:ins w:id="29" w:author="ZhuMeng" w:date="2024-11-03T14:24:00Z">
+        <w:r>
+          <w:rPr>
+            <w:rFonts w:ascii="Times New Roman" w:eastAsia="宋体" w:hAnsi="Times New Roman" w:cs="Times New Roman" w:hint="eastAsia"/>
+            <w:sz w:val="24"/>
+          </w:rPr>
+          <w:t>民主在他们的社会中无法持续。</w:t>
+        </w:r>
+      </w:ins>
     </w:p>
     <w:p>
       <w:pPr>
         <w:spacing w:line="360" w:lineRule="auto"/>
         <w:rPr>
+          <w:ins w:id="30" w:author="ZhuMeng" w:date="2024-11-03T16:23:00Z" w16du:dateUtc="2024-11-03T08:23:00Z"/>
           <w:rFonts w:ascii="Times New Roman" w:eastAsia="宋体" w:hAnsi="Times New Roman" w:cs="Times New Roman"/>
           <w:sz w:val="24"/>
         </w:rPr>
       </w:pPr>
+      <w:del w:id="31" w:author="ZhuMeng" w:date="2024-11-03T16:23:00Z" w16du:dateUtc="2024-11-03T08:23:00Z">
+        <w:r>
+          <w:rPr>
+            <w:rFonts w:ascii="Times New Roman" w:eastAsia="宋体" w:hAnsi="Times New Roman" w:cs="Times New Roman"/>
+            <w:sz w:val="24"/>
+          </w:rPr>
+          <w:fldChar w:fldCharType="begin"/>
+        </w:r>
+        <w:r>
+          <w:rPr>
+            <w:rFonts w:ascii="Times New Roman" w:eastAsia="宋体" w:hAnsi="Times New Roman" w:cs="Times New Roman"/>
+            <w:sz w:val="24"/>
+          </w:rPr>
+          <w:delInstrText xml:space="preserve"> ADDIN ZOTERO_ITEM CSL_CITATION {"citationID":"GrFpTxLV","properties":{"formattedCitation":"(Spierings 2014)","plainCitation":"(Spierings 2014)","noteIndex":0},"citationItems":[{"id":61878,"uris":["http://zotero.org/users/7401469/items/APQH8ZJF"],"itemData":{"id":61878,"type":"article-journal","abstract":"In the societal and scientific discussions about the support for democracy and gender equality in the Arab Middle East, this study engages the triangular theory, which predicts that Islamic orientations influence gender equality attitudes and democracy negatively, and attitudes towards gender equality are also expected to lead to more democratic support, partly channelling the influence of Islam. This theory was tested on Arab Barometer data for seven countries, including three different dimensions of Islamic-religious identity: affiliation, piety, and political-Islamist attitudes. The analyses roughly back the triangular model, but for democratic support only the Islamist values seem important, partly working through economic gender equality attitudes. Attitudes towards women’s position in politics and education seem unrelated to democratic support. In addition, this study applies the gender and postcolonial concept of ‘othering’ to the triangular model. Theoretically it predicts that in the current neo-colonial era, anti-Western feelings might create more Islamic and less democracy and gender equal attitudes simultaneously, making Islam’s impact partly spurious. Empirically, this is modestly supported for the Islamist-democracy link only. However, anti-Western feelings do relate to gender equality, democratic support, and religious attitudes, and deserves more attention when studying democracy and gender equality in the Arab Middle East.","container-title":"Multidisciplinary Journal of Gender Studies","DOI":"10.4471/generos.2014.40","ISSN":"2014-3613","issue":"2","language":"en","license":"Copyright (c) 0","note":"number: 2","page":"423-456","source":"hipatiapress.com","title":"Islamic attitudes and the support for Gender Equality and Democracy in Seven Arab Countries, and the role of anti-­â€Western feelings","volume":"3","author":[{"family":"Spierings","given":"Niels"}],"issued":{"date-parts":[["2014",6,25]]},"citation-key":"Spierings2014"}}],"schema":"https://github.com/citation-style-language/schema/raw/master/csl-citation.json"} </w:delInstrText>
+        </w:r>
+        <w:r>
+          <w:rPr>
+            <w:rFonts w:ascii="Times New Roman" w:eastAsia="宋体" w:hAnsi="Times New Roman" w:cs="Times New Roman"/>
+            <w:sz w:val="24"/>
+          </w:rPr>
+          <w:fldChar w:fldCharType="separate"/>
+        </w:r>
+        <w:r>
+          <w:rPr>
+            <w:rFonts w:ascii="Times New Roman" w:eastAsia="宋体" w:hAnsi="Times New Roman" w:cs="Times New Roman"/>
+            <w:noProof/>
+            <w:sz w:val="24"/>
+          </w:rPr>
+          <w:delText>(Spierings 2014)</w:delText>
+        </w:r>
+        <w:r>
+          <w:rPr>
+            <w:rFonts w:ascii="Times New Roman" w:eastAsia="宋体" w:hAnsi="Times New Roman" w:cs="Times New Roman"/>
+            <w:sz w:val="24"/>
+          </w:rPr>
+          <w:fldChar w:fldCharType="end"/>
+        </w:r>
+      </w:del>
+    </w:p>
+    <w:p>
+      <w:pPr>
+        <w:spacing w:line="360" w:lineRule="auto"/>
+        <w:rPr>
+          <w:ins w:id="32" w:author="ZhuMeng" w:date="2024-11-03T14:26:00Z" w16du:dateUtc="2024-11-03T06:26:00Z"/>
+          <w:rFonts w:ascii="Times New Roman" w:eastAsia="宋体" w:hAnsi="Times New Roman" w:cs="Times New Roman"/>
+          <w:sz w:val="24"/>
+        </w:rPr>
+      </w:pPr>
+      <w:ins w:id="33" w:author="ZhuMeng" w:date="2024-11-03T14:12:00Z" w16du:dateUtc="2024-11-03T06:12:00Z">
+        <w:r>
+          <w:rPr>
+            <w:rFonts w:ascii="Times New Roman" w:eastAsia="宋体" w:hAnsi="Times New Roman" w:cs="Times New Roman" w:hint="eastAsia"/>
+            <w:sz w:val="24"/>
+          </w:rPr>
+          <w:t>性</w:t>
+        </w:r>
+      </w:ins>
+      <w:ins w:id="34" w:author="ZhuMeng" w:date="2024-11-03T14:12:00Z">
+        <w:r>
+          <w:rPr>
+            <w:rFonts w:ascii="Times New Roman" w:eastAsia="宋体" w:hAnsi="Times New Roman" w:cs="Times New Roman" w:hint="eastAsia"/>
+            <w:sz w:val="24"/>
+          </w:rPr>
+          <w:t>别不平等被认为是中东民主程度低的原因之一，因为性别平等蕴含着民主的基本价值观（</w:t>
+        </w:r>
+        <w:r>
+          <w:rPr>
+            <w:rFonts w:ascii="Times New Roman" w:eastAsia="宋体" w:hAnsi="Times New Roman" w:cs="Times New Roman"/>
+            <w:sz w:val="24"/>
+          </w:rPr>
+          <w:t>Inglehart &amp;amp; Norris</w:t>
+        </w:r>
+        <w:r>
+          <w:rPr>
+            <w:rFonts w:ascii="Times New Roman" w:eastAsia="宋体" w:hAnsi="Times New Roman" w:cs="Times New Roman" w:hint="eastAsia"/>
+            <w:sz w:val="24"/>
+          </w:rPr>
+          <w:t>，</w:t>
+        </w:r>
+        <w:r>
+          <w:rPr>
+            <w:rFonts w:ascii="Times New Roman" w:eastAsia="宋体" w:hAnsi="Times New Roman" w:cs="Times New Roman"/>
+            <w:sz w:val="24"/>
+          </w:rPr>
+          <w:t>2003a</w:t>
+        </w:r>
+        <w:r>
+          <w:rPr>
+            <w:rFonts w:ascii="Times New Roman" w:eastAsia="宋体" w:hAnsi="Times New Roman" w:cs="Times New Roman" w:hint="eastAsia"/>
+            <w:sz w:val="24"/>
+          </w:rPr>
+          <w:t>），而性别等级制度滋生了独裁文化（</w:t>
+        </w:r>
+        <w:proofErr w:type="spellStart"/>
+        <w:r>
+          <w:rPr>
+            <w:rFonts w:ascii="Times New Roman" w:eastAsia="宋体" w:hAnsi="Times New Roman" w:cs="Times New Roman"/>
+            <w:sz w:val="24"/>
+          </w:rPr>
+          <w:t>Donno</w:t>
+        </w:r>
+        <w:proofErr w:type="spellEnd"/>
+        <w:r>
+          <w:rPr>
+            <w:rFonts w:ascii="Times New Roman" w:eastAsia="宋体" w:hAnsi="Times New Roman" w:cs="Times New Roman"/>
+            <w:sz w:val="24"/>
+          </w:rPr>
+          <w:t xml:space="preserve"> &amp;amp; Russett</w:t>
+        </w:r>
+        <w:r>
+          <w:rPr>
+            <w:rFonts w:ascii="Times New Roman" w:eastAsia="宋体" w:hAnsi="Times New Roman" w:cs="Times New Roman" w:hint="eastAsia"/>
+            <w:sz w:val="24"/>
+          </w:rPr>
+          <w:t>，</w:t>
+        </w:r>
+        <w:r>
+          <w:rPr>
+            <w:rFonts w:ascii="Times New Roman" w:eastAsia="宋体" w:hAnsi="Times New Roman" w:cs="Times New Roman"/>
+            <w:sz w:val="24"/>
+          </w:rPr>
+          <w:t>2004</w:t>
+        </w:r>
+        <w:r>
+          <w:rPr>
+            <w:rFonts w:ascii="Times New Roman" w:eastAsia="宋体" w:hAnsi="Times New Roman" w:cs="Times New Roman" w:hint="eastAsia"/>
+            <w:sz w:val="24"/>
+          </w:rPr>
+          <w:t>；</w:t>
+        </w:r>
+        <w:r>
+          <w:rPr>
+            <w:rFonts w:ascii="Times New Roman" w:eastAsia="宋体" w:hAnsi="Times New Roman" w:cs="Times New Roman"/>
+            <w:sz w:val="24"/>
+          </w:rPr>
+          <w:t>Fish</w:t>
+        </w:r>
+        <w:r>
+          <w:rPr>
+            <w:rFonts w:ascii="Times New Roman" w:eastAsia="宋体" w:hAnsi="Times New Roman" w:cs="Times New Roman" w:hint="eastAsia"/>
+            <w:sz w:val="24"/>
+          </w:rPr>
+          <w:t>，</w:t>
+        </w:r>
+        <w:r>
+          <w:rPr>
+            <w:rFonts w:ascii="Times New Roman" w:eastAsia="宋体" w:hAnsi="Times New Roman" w:cs="Times New Roman"/>
+            <w:sz w:val="24"/>
+          </w:rPr>
+          <w:t>2002</w:t>
+        </w:r>
+        <w:r>
+          <w:rPr>
+            <w:rFonts w:ascii="Times New Roman" w:eastAsia="宋体" w:hAnsi="Times New Roman" w:cs="Times New Roman" w:hint="eastAsia"/>
+            <w:sz w:val="24"/>
+          </w:rPr>
+          <w:t>）。</w:t>
+        </w:r>
+      </w:ins>
+    </w:p>
+    <w:p>
+      <w:pPr>
+        <w:spacing w:line="360" w:lineRule="auto"/>
+        <w:rPr>
+          <w:ins w:id="35" w:author="ZhuMeng" w:date="2024-11-03T14:27:00Z" w16du:dateUtc="2024-11-03T06:27:00Z"/>
+          <w:rFonts w:ascii="Times New Roman" w:eastAsia="宋体" w:hAnsi="Times New Roman" w:cs="Times New Roman"/>
+          <w:sz w:val="24"/>
+        </w:rPr>
+      </w:pPr>
+      <w:ins w:id="36" w:author="ZhuMeng" w:date="2024-11-03T14:26:00Z">
+        <w:r>
+          <w:rPr>
+            <w:rFonts w:ascii="Times New Roman" w:eastAsia="宋体" w:hAnsi="Times New Roman" w:cs="Times New Roman" w:hint="eastAsia"/>
+            <w:sz w:val="24"/>
+          </w:rPr>
+          <w:t>中国是世界上最不民主的国家之一，尽管长期以来党的路线强调性别平等（毛泽东曾宣称“妇女能顶半边天”），但大多数公众都认为男性比女性更适合当政治领</w:t>
+        </w:r>
+        <w:r>
+          <w:rPr>
+            <w:rFonts w:ascii="Times New Roman" w:eastAsia="宋体" w:hAnsi="Times New Roman" w:cs="Times New Roman" w:hint="eastAsia"/>
+            <w:sz w:val="24"/>
+          </w:rPr>
+          <w:lastRenderedPageBreak/>
+          <w:t>袖。</w:t>
+        </w:r>
+      </w:ins>
+    </w:p>
+    <w:p>
+      <w:pPr>
+        <w:spacing w:line="360" w:lineRule="auto"/>
+        <w:rPr>
+          <w:ins w:id="37" w:author="ZhuMeng" w:date="2024-11-03T14:16:00Z" w16du:dateUtc="2024-11-03T06:16:00Z"/>
+          <w:rFonts w:ascii="Times New Roman" w:eastAsia="宋体" w:hAnsi="Times New Roman" w:cs="Times New Roman" w:hint="eastAsia"/>
+          <w:sz w:val="24"/>
+        </w:rPr>
+      </w:pPr>
+      <w:ins w:id="38" w:author="ZhuMeng" w:date="2024-11-03T14:27:00Z">
+        <w:r>
+          <w:rPr>
+            <w:rFonts w:ascii="Times New Roman" w:eastAsia="宋体" w:hAnsi="Times New Roman" w:cs="Times New Roman" w:hint="eastAsia"/>
+            <w:sz w:val="24"/>
+          </w:rPr>
+          <w:t>对性别平等的支持</w:t>
+        </w:r>
+        <w:r>
+          <w:rPr>
+            <w:rFonts w:ascii="Times New Roman" w:eastAsia="宋体" w:hAnsi="Times New Roman" w:cs="Times New Roman"/>
+            <w:sz w:val="24"/>
+          </w:rPr>
+          <w:t>——</w:t>
+        </w:r>
+        <w:r>
+          <w:rPr>
+            <w:rFonts w:ascii="Times New Roman" w:eastAsia="宋体" w:hAnsi="Times New Roman" w:cs="Times New Roman" w:hint="eastAsia"/>
+            <w:sz w:val="24"/>
+          </w:rPr>
+          <w:t>衡量宽容和个人自由的一个关键指标</w:t>
+        </w:r>
+        <w:r>
+          <w:rPr>
+            <w:rFonts w:ascii="Times New Roman" w:eastAsia="宋体" w:hAnsi="Times New Roman" w:cs="Times New Roman"/>
+            <w:sz w:val="24"/>
+          </w:rPr>
+          <w:t>——</w:t>
+        </w:r>
+        <w:r>
+          <w:rPr>
+            <w:rFonts w:ascii="Times New Roman" w:eastAsia="宋体" w:hAnsi="Times New Roman" w:cs="Times New Roman" w:hint="eastAsia"/>
+            <w:sz w:val="24"/>
+          </w:rPr>
+          <w:t>与一个社会的民主程度密切相关（见下图）</w:t>
+        </w:r>
+      </w:ins>
+      <w:ins w:id="39" w:author="ZhuMeng" w:date="2024-11-03T14:36:00Z" w16du:dateUtc="2024-11-03T06:36:00Z">
+        <w:r>
+          <w:rPr>
+            <w:rFonts w:ascii="Times New Roman" w:eastAsia="宋体" w:hAnsi="Times New Roman" w:cs="Times New Roman" w:hint="eastAsia"/>
+            <w:sz w:val="24"/>
+          </w:rPr>
+          <w:t>。</w:t>
+        </w:r>
+      </w:ins>
+      <w:ins w:id="40" w:author="ZhuMeng" w:date="2024-11-03T14:36:00Z">
+        <w:r>
+          <w:rPr>
+            <w:rFonts w:ascii="Times New Roman" w:eastAsia="宋体" w:hAnsi="Times New Roman" w:cs="Times New Roman" w:hint="eastAsia"/>
+            <w:sz w:val="24"/>
+          </w:rPr>
+          <w:t>对性别平等的支持是宽容和个人自由的关键指标，而宽容和个人自由与稳定的民主政体密切相关。</w:t>
+        </w:r>
+      </w:ins>
+    </w:p>
+    <w:p>
+      <w:pPr>
+        <w:spacing w:line="360" w:lineRule="auto"/>
+        <w:rPr>
+          <w:ins w:id="41" w:author="ZhuMeng" w:date="2024-11-03T14:16:00Z" w16du:dateUtc="2024-11-03T06:16:00Z"/>
+          <w:rFonts w:ascii="Times New Roman" w:eastAsia="宋体" w:hAnsi="Times New Roman" w:cs="Times New Roman"/>
+          <w:sz w:val="24"/>
+        </w:rPr>
+      </w:pPr>
+      <w:ins w:id="42" w:author="ZhuMeng" w:date="2024-11-03T14:35:00Z">
+        <w:r>
+          <w:rPr>
+            <w:rFonts w:ascii="Times New Roman" w:eastAsia="宋体" w:hAnsi="Times New Roman" w:cs="Times New Roman" w:hint="eastAsia"/>
+            <w:sz w:val="24"/>
+          </w:rPr>
+          <w:t>在非阿拉伯穆斯林国家，对妇女权利的支持程度更高，支持性别平等的人更有可能支持民主。阿拉伯穆斯林国家的情况则相反</w:t>
+        </w:r>
+      </w:ins>
+    </w:p>
+    <w:p>
+      <w:pPr>
+        <w:spacing w:line="360" w:lineRule="auto"/>
+        <w:rPr>
+          <w:ins w:id="43" w:author="ZhuMeng" w:date="2024-11-03T14:29:00Z" w16du:dateUtc="2024-11-03T06:29:00Z"/>
+          <w:rFonts w:ascii="Times New Roman" w:eastAsia="宋体" w:hAnsi="Times New Roman" w:cs="Times New Roman"/>
+          <w:sz w:val="24"/>
+        </w:rPr>
+      </w:pPr>
+      <w:ins w:id="44" w:author="ZhuMeng" w:date="2024-11-03T14:16:00Z">
+        <w:r>
+          <w:rPr>
+            <w:rFonts w:ascii="Times New Roman" w:eastAsia="宋体" w:hAnsi="Times New Roman" w:cs="Times New Roman" w:hint="eastAsia"/>
+            <w:sz w:val="24"/>
+          </w:rPr>
+          <w:t>显然，人们的宗教身份比这更复杂。一些态度研究承认了这一点，但每项研究都使用不同的宗教信仰、正统派和伊斯兰教的方面和测量方法，这使得结果难以比较（参见</w:t>
+        </w:r>
+        <w:r>
+          <w:rPr>
+            <w:rFonts w:ascii="Times New Roman" w:eastAsia="宋体" w:hAnsi="Times New Roman" w:cs="Times New Roman"/>
+            <w:sz w:val="24"/>
+          </w:rPr>
+          <w:t xml:space="preserve"> Hofman</w:t>
+        </w:r>
+        <w:r>
+          <w:rPr>
+            <w:rFonts w:ascii="Times New Roman" w:eastAsia="宋体" w:hAnsi="Times New Roman" w:cs="Times New Roman" w:hint="eastAsia"/>
+            <w:sz w:val="24"/>
+          </w:rPr>
+          <w:t>，</w:t>
+        </w:r>
+        <w:r>
+          <w:rPr>
+            <w:rFonts w:ascii="Times New Roman" w:eastAsia="宋体" w:hAnsi="Times New Roman" w:cs="Times New Roman"/>
+            <w:sz w:val="24"/>
+          </w:rPr>
+          <w:t xml:space="preserve">2004 </w:t>
+        </w:r>
+        <w:r>
+          <w:rPr>
+            <w:rFonts w:ascii="Times New Roman" w:eastAsia="宋体" w:hAnsi="Times New Roman" w:cs="Times New Roman" w:hint="eastAsia"/>
+            <w:sz w:val="24"/>
+          </w:rPr>
+          <w:t>年；</w:t>
+        </w:r>
+        <w:r>
+          <w:rPr>
+            <w:rFonts w:ascii="Times New Roman" w:eastAsia="宋体" w:hAnsi="Times New Roman" w:cs="Times New Roman"/>
+            <w:sz w:val="24"/>
+          </w:rPr>
+          <w:t>Meyer</w:t>
+        </w:r>
+        <w:r>
+          <w:rPr>
+            <w:rFonts w:ascii="Times New Roman" w:eastAsia="宋体" w:hAnsi="Times New Roman" w:cs="Times New Roman" w:hint="eastAsia"/>
+            <w:sz w:val="24"/>
+          </w:rPr>
+          <w:t>、</w:t>
+        </w:r>
+        <w:r>
+          <w:rPr>
+            <w:rFonts w:ascii="Times New Roman" w:eastAsia="宋体" w:hAnsi="Times New Roman" w:cs="Times New Roman"/>
+            <w:sz w:val="24"/>
+          </w:rPr>
+          <w:t xml:space="preserve">Rizzo </w:t>
+        </w:r>
+        <w:r>
+          <w:rPr>
+            <w:rFonts w:ascii="Times New Roman" w:eastAsia="宋体" w:hAnsi="Times New Roman" w:cs="Times New Roman" w:hint="eastAsia"/>
+            <w:sz w:val="24"/>
+          </w:rPr>
+          <w:t>和</w:t>
+        </w:r>
+        <w:r>
+          <w:rPr>
+            <w:rFonts w:ascii="Times New Roman" w:eastAsia="宋体" w:hAnsi="Times New Roman" w:cs="Times New Roman"/>
+            <w:sz w:val="24"/>
+          </w:rPr>
+          <w:t xml:space="preserve"> Ali</w:t>
+        </w:r>
+        <w:r>
+          <w:rPr>
+            <w:rFonts w:ascii="Times New Roman" w:eastAsia="宋体" w:hAnsi="Times New Roman" w:cs="Times New Roman" w:hint="eastAsia"/>
+            <w:sz w:val="24"/>
+          </w:rPr>
+          <w:t>，</w:t>
+        </w:r>
+        <w:r>
+          <w:rPr>
+            <w:rFonts w:ascii="Times New Roman" w:eastAsia="宋体" w:hAnsi="Times New Roman" w:cs="Times New Roman"/>
+            <w:sz w:val="24"/>
+          </w:rPr>
+          <w:t xml:space="preserve">2007 </w:t>
+        </w:r>
+        <w:r>
+          <w:rPr>
+            <w:rFonts w:ascii="Times New Roman" w:eastAsia="宋体" w:hAnsi="Times New Roman" w:cs="Times New Roman" w:hint="eastAsia"/>
+            <w:sz w:val="24"/>
+          </w:rPr>
+          <w:t>年；</w:t>
+        </w:r>
+        <w:proofErr w:type="spellStart"/>
+        <w:r>
+          <w:rPr>
+            <w:rFonts w:ascii="Times New Roman" w:eastAsia="宋体" w:hAnsi="Times New Roman" w:cs="Times New Roman"/>
+            <w:sz w:val="24"/>
+          </w:rPr>
+          <w:t>Moaddel</w:t>
+        </w:r>
+        <w:proofErr w:type="spellEnd"/>
+        <w:r>
+          <w:rPr>
+            <w:rFonts w:ascii="Times New Roman" w:eastAsia="宋体" w:hAnsi="Times New Roman" w:cs="Times New Roman" w:hint="eastAsia"/>
+            <w:sz w:val="24"/>
+          </w:rPr>
+          <w:t>，</w:t>
+        </w:r>
+        <w:r>
+          <w:rPr>
+            <w:rFonts w:ascii="Times New Roman" w:eastAsia="宋体" w:hAnsi="Times New Roman" w:cs="Times New Roman"/>
+            <w:sz w:val="24"/>
+          </w:rPr>
+          <w:t xml:space="preserve">2006 </w:t>
+        </w:r>
+        <w:r>
+          <w:rPr>
+            <w:rFonts w:ascii="Times New Roman" w:eastAsia="宋体" w:hAnsi="Times New Roman" w:cs="Times New Roman" w:hint="eastAsia"/>
+            <w:sz w:val="24"/>
+          </w:rPr>
+          <w:t>年；</w:t>
+        </w:r>
+        <w:r>
+          <w:rPr>
+            <w:rFonts w:ascii="Times New Roman" w:eastAsia="宋体" w:hAnsi="Times New Roman" w:cs="Times New Roman"/>
+            <w:sz w:val="24"/>
+          </w:rPr>
+          <w:t xml:space="preserve">Tessler </w:t>
+        </w:r>
+        <w:r>
+          <w:rPr>
+            <w:rFonts w:ascii="Times New Roman" w:eastAsia="宋体" w:hAnsi="Times New Roman" w:cs="Times New Roman" w:hint="eastAsia"/>
+            <w:sz w:val="24"/>
+          </w:rPr>
+          <w:t>和</w:t>
+        </w:r>
+        <w:r>
+          <w:rPr>
+            <w:rFonts w:ascii="Times New Roman" w:eastAsia="宋体" w:hAnsi="Times New Roman" w:cs="Times New Roman"/>
+            <w:sz w:val="24"/>
+          </w:rPr>
+          <w:t xml:space="preserve"> Gao</w:t>
+        </w:r>
+        <w:r>
+          <w:rPr>
+            <w:rFonts w:ascii="Times New Roman" w:eastAsia="宋体" w:hAnsi="Times New Roman" w:cs="Times New Roman" w:hint="eastAsia"/>
+            <w:sz w:val="24"/>
+          </w:rPr>
+          <w:t>，</w:t>
+        </w:r>
+        <w:r>
+          <w:rPr>
+            <w:rFonts w:ascii="Times New Roman" w:eastAsia="宋体" w:hAnsi="Times New Roman" w:cs="Times New Roman"/>
+            <w:sz w:val="24"/>
+          </w:rPr>
+          <w:t xml:space="preserve">2005 </w:t>
+        </w:r>
+        <w:r>
+          <w:rPr>
+            <w:rFonts w:ascii="Times New Roman" w:eastAsia="宋体" w:hAnsi="Times New Roman" w:cs="Times New Roman" w:hint="eastAsia"/>
+            <w:sz w:val="24"/>
+          </w:rPr>
+          <w:t>年）</w:t>
+        </w:r>
+      </w:ins>
+      <w:ins w:id="45" w:author="ZhuMeng" w:date="2024-11-03T14:17:00Z" w16du:dateUtc="2024-11-03T06:17:00Z">
+        <w:r>
+          <w:rPr>
+            <w:rFonts w:ascii="Times New Roman" w:eastAsia="宋体" w:hAnsi="Times New Roman" w:cs="Times New Roman" w:hint="eastAsia"/>
+            <w:sz w:val="24"/>
+          </w:rPr>
+          <w:t>。</w:t>
+        </w:r>
+      </w:ins>
+    </w:p>
+    <w:p>
+      <w:pPr>
+        <w:spacing w:line="360" w:lineRule="auto"/>
+        <w:rPr>
+          <w:ins w:id="46" w:author="ZhuMeng" w:date="2024-11-03T14:29:00Z" w16du:dateUtc="2024-11-03T06:29:00Z"/>
+          <w:rFonts w:ascii="Times New Roman" w:eastAsia="宋体" w:hAnsi="Times New Roman" w:cs="Times New Roman"/>
+          <w:sz w:val="24"/>
+        </w:rPr>
+      </w:pPr>
+    </w:p>
+    <w:p>
+      <w:pPr>
+        <w:spacing w:line="360" w:lineRule="auto"/>
+        <w:rPr>
+          <w:ins w:id="47" w:author="ZhuMeng" w:date="2024-11-03T14:27:00Z" w16du:dateUtc="2024-11-03T06:27:00Z"/>
+          <w:rFonts w:ascii="Times New Roman" w:eastAsia="宋体" w:hAnsi="Times New Roman" w:cs="Times New Roman" w:hint="eastAsia"/>
+          <w:sz w:val="24"/>
+        </w:rPr>
+      </w:pPr>
+      <w:ins w:id="48" w:author="ZhuMeng" w:date="2024-11-03T14:29:00Z">
+        <w:r>
+          <w:rPr>
+            <w:rFonts w:ascii="Times New Roman" w:eastAsia="宋体" w:hAnsi="Times New Roman" w:cs="Times New Roman" w:hint="eastAsia"/>
+            <w:sz w:val="24"/>
+          </w:rPr>
+          <w:t>但经济发展几乎在任何社会都会改变人们的态度。特别是现代化迫使性别角色发生系统性、</w:t>
+        </w:r>
+        <w:r>
+          <w:rPr>
+            <w:rFonts w:ascii="Times New Roman" w:eastAsia="宋体" w:hAnsi="Times New Roman" w:cs="Times New Roman"/>
+            <w:sz w:val="24"/>
+          </w:rPr>
+          <w:t>​​</w:t>
+        </w:r>
+        <w:r>
+          <w:rPr>
+            <w:rFonts w:ascii="Times New Roman" w:eastAsia="宋体" w:hAnsi="Times New Roman" w:cs="Times New Roman" w:hint="eastAsia"/>
+            <w:sz w:val="24"/>
+          </w:rPr>
+          <w:t>可预测的变化：工业化使妇女进入有偿劳动力队伍，并大幅降低生育率。妇女识字并开始参与代议制政府，但权力仍远低于男性。然后，后工业化阶段将转向更大的性别平等，因为妇女在管理中担任更高地位的经济角色，并在民选和任命机构中获得政治影响力。因此，相对工业化的穆斯林社会（如土耳其）对性别平等和性自由化的看法与其他新兴民主国家相同。</w:t>
+        </w:r>
+      </w:ins>
+    </w:p>
+    <w:p>
+      <w:pPr>
+        <w:spacing w:line="360" w:lineRule="auto"/>
+        <w:rPr>
+          <w:ins w:id="49" w:author="ZhuMeng" w:date="2024-11-03T16:34:00Z" w16du:dateUtc="2024-11-03T08:34:00Z"/>
+          <w:rFonts w:ascii="Times New Roman" w:eastAsia="宋体" w:hAnsi="Times New Roman" w:cs="Times New Roman"/>
+          <w:sz w:val="24"/>
+        </w:rPr>
+      </w:pPr>
+      <w:ins w:id="50" w:author="ZhuMeng" w:date="2024-11-03T14:29:00Z" w16du:dateUtc="2024-11-03T06:29:00Z">
+        <w:r>
+          <w:rPr>
+            <w:rFonts w:ascii="Times New Roman" w:eastAsia="宋体" w:hAnsi="Times New Roman" w:cs="Times New Roman"/>
+            <w:sz w:val="24"/>
+          </w:rPr>
+          <w:t>即使在成熟的民主国家，文化态度的变化</w:t>
+        </w:r>
+        <w:r>
+          <w:rPr>
+            <w:rFonts w:ascii="Times New Roman" w:eastAsia="宋体" w:hAnsi="Times New Roman" w:cs="Times New Roman"/>
+            <w:sz w:val="24"/>
+          </w:rPr>
+          <w:t>——</w:t>
+        </w:r>
+        <w:r>
+          <w:rPr>
+            <w:rFonts w:ascii="Times New Roman" w:eastAsia="宋体" w:hAnsi="Times New Roman" w:cs="Times New Roman"/>
+            <w:sz w:val="24"/>
+          </w:rPr>
+          <w:t>最终是对待民主的态度</w:t>
+        </w:r>
+        <w:r>
+          <w:rPr>
+            <w:rFonts w:ascii="Times New Roman" w:eastAsia="宋体" w:hAnsi="Times New Roman" w:cs="Times New Roman"/>
+            <w:sz w:val="24"/>
+          </w:rPr>
+          <w:t>——</w:t>
+        </w:r>
+        <w:r>
+          <w:rPr>
+            <w:rFonts w:ascii="Times New Roman" w:eastAsia="宋体" w:hAnsi="Times New Roman" w:cs="Times New Roman"/>
+            <w:sz w:val="24"/>
+          </w:rPr>
+          <w:t>似乎也与现代化密切相关。在大多数历史上的新教社会中，女性直到</w:t>
+        </w:r>
+        <w:r>
+          <w:rPr>
+            <w:rFonts w:ascii="Times New Roman" w:eastAsia="宋体" w:hAnsi="Times New Roman" w:cs="Times New Roman"/>
+            <w:sz w:val="24"/>
+          </w:rPr>
+          <w:t xml:space="preserve"> 1920 </w:t>
+        </w:r>
+        <w:r>
+          <w:rPr>
+            <w:rFonts w:ascii="Times New Roman" w:eastAsia="宋体" w:hAnsi="Times New Roman" w:cs="Times New Roman"/>
+            <w:sz w:val="24"/>
+          </w:rPr>
+          <w:t>年左右才获得投票权，而在欧洲大部分罗马天主教国家，女性投票权直到二战后才获得。</w:t>
+        </w:r>
+        <w:r>
+          <w:rPr>
+            <w:rFonts w:ascii="Times New Roman" w:eastAsia="宋体" w:hAnsi="Times New Roman" w:cs="Times New Roman"/>
+            <w:sz w:val="24"/>
+          </w:rPr>
+          <w:t xml:space="preserve">1945 </w:t>
+        </w:r>
+        <w:r>
+          <w:rPr>
+            <w:rFonts w:ascii="Times New Roman" w:eastAsia="宋体" w:hAnsi="Times New Roman" w:cs="Times New Roman"/>
+            <w:sz w:val="24"/>
+          </w:rPr>
+          <w:t>年，全球议会成员中只有</w:t>
+        </w:r>
+        <w:r>
+          <w:rPr>
+            <w:rFonts w:ascii="Times New Roman" w:eastAsia="宋体" w:hAnsi="Times New Roman" w:cs="Times New Roman"/>
+            <w:sz w:val="24"/>
+          </w:rPr>
+          <w:t xml:space="preserve"> 3% </w:t>
+        </w:r>
+        <w:r>
+          <w:rPr>
+            <w:rFonts w:ascii="Times New Roman" w:eastAsia="宋体" w:hAnsi="Times New Roman" w:cs="Times New Roman"/>
+            <w:sz w:val="24"/>
+          </w:rPr>
+          <w:t>是女性。</w:t>
+        </w:r>
+        <w:r>
+          <w:rPr>
+            <w:rFonts w:ascii="Times New Roman" w:eastAsia="宋体" w:hAnsi="Times New Roman" w:cs="Times New Roman"/>
+            <w:sz w:val="24"/>
+          </w:rPr>
+          <w:t xml:space="preserve">1965 </w:t>
+        </w:r>
+        <w:r>
+          <w:rPr>
+            <w:rFonts w:ascii="Times New Roman" w:eastAsia="宋体" w:hAnsi="Times New Roman" w:cs="Times New Roman"/>
+            <w:sz w:val="24"/>
+          </w:rPr>
+          <w:t>年，这一数字上升到</w:t>
+        </w:r>
+        <w:r>
+          <w:rPr>
+            <w:rFonts w:ascii="Times New Roman" w:eastAsia="宋体" w:hAnsi="Times New Roman" w:cs="Times New Roman"/>
+            <w:sz w:val="24"/>
+          </w:rPr>
+          <w:t xml:space="preserve"> 8%</w:t>
+        </w:r>
+        <w:r>
+          <w:rPr>
+            <w:rFonts w:ascii="Times New Roman" w:eastAsia="宋体" w:hAnsi="Times New Roman" w:cs="Times New Roman"/>
+            <w:sz w:val="24"/>
+          </w:rPr>
+          <w:t>，</w:t>
+        </w:r>
+        <w:r>
+          <w:rPr>
+            <w:rFonts w:ascii="Times New Roman" w:eastAsia="宋体" w:hAnsi="Times New Roman" w:cs="Times New Roman"/>
+            <w:sz w:val="24"/>
+          </w:rPr>
+          <w:t xml:space="preserve">1985 </w:t>
+        </w:r>
+        <w:r>
+          <w:rPr>
+            <w:rFonts w:ascii="Times New Roman" w:eastAsia="宋体" w:hAnsi="Times New Roman" w:cs="Times New Roman"/>
+            <w:sz w:val="24"/>
+          </w:rPr>
+          <w:t>年上升到</w:t>
+        </w:r>
+        <w:r>
+          <w:rPr>
+            <w:rFonts w:ascii="Times New Roman" w:eastAsia="宋体" w:hAnsi="Times New Roman" w:cs="Times New Roman"/>
+            <w:sz w:val="24"/>
+          </w:rPr>
+          <w:t xml:space="preserve"> 12%</w:t>
+        </w:r>
+        <w:r>
+          <w:rPr>
+            <w:rFonts w:ascii="Times New Roman" w:eastAsia="宋体" w:hAnsi="Times New Roman" w:cs="Times New Roman"/>
+            <w:sz w:val="24"/>
+          </w:rPr>
+          <w:t>，</w:t>
+        </w:r>
+        <w:r>
+          <w:rPr>
+            <w:rFonts w:ascii="Times New Roman" w:eastAsia="宋体" w:hAnsi="Times New Roman" w:cs="Times New Roman"/>
+            <w:sz w:val="24"/>
+          </w:rPr>
+          <w:t xml:space="preserve">2002 </w:t>
+        </w:r>
+        <w:r>
+          <w:rPr>
+            <w:rFonts w:ascii="Times New Roman" w:eastAsia="宋体" w:hAnsi="Times New Roman" w:cs="Times New Roman"/>
+            <w:sz w:val="24"/>
+          </w:rPr>
+          <w:t>年上升到</w:t>
+        </w:r>
+        <w:r>
+          <w:rPr>
+            <w:rFonts w:ascii="Times New Roman" w:eastAsia="宋体" w:hAnsi="Times New Roman" w:cs="Times New Roman"/>
+            <w:sz w:val="24"/>
+          </w:rPr>
+          <w:t xml:space="preserve"> 15%</w:t>
+        </w:r>
+      </w:ins>
+    </w:p>
+    <w:p>
+      <w:pPr>
+        <w:spacing w:line="360" w:lineRule="auto"/>
+        <w:rPr>
+          <w:ins w:id="51" w:author="ZhuMeng" w:date="2024-11-03T14:27:00Z" w16du:dateUtc="2024-11-03T06:27:00Z"/>
+          <w:rFonts w:ascii="Times New Roman" w:eastAsia="宋体" w:hAnsi="Times New Roman" w:cs="Times New Roman" w:hint="eastAsia"/>
+          <w:sz w:val="24"/>
+        </w:rPr>
+      </w:pPr>
+    </w:p>
+    <w:p>
+      <w:pPr>
+        <w:spacing w:line="360" w:lineRule="auto"/>
+        <w:rPr>
+          <w:ins w:id="52" w:author="ZhuMeng" w:date="2024-11-03T14:30:00Z" w16du:dateUtc="2024-11-03T06:30:00Z"/>
+          <w:rFonts w:ascii="Times New Roman" w:eastAsia="宋体" w:hAnsi="Times New Roman" w:cs="Times New Roman"/>
+          <w:sz w:val="24"/>
+        </w:rPr>
+      </w:pPr>
+      <w:ins w:id="53" w:author="ZhuMeng" w:date="2024-11-03T14:27:00Z">
+        <w:r>
+          <w:rPr>
+            <w:rFonts w:ascii="Times New Roman" w:eastAsia="宋体" w:hAnsi="Times New Roman" w:cs="Times New Roman" w:hint="eastAsia"/>
+            <w:sz w:val="24"/>
+          </w:rPr>
+          <w:t>一个社会对同性恋的看法是其平等承诺的另一项良好试金石。对受欢迎的群体的宽容从来都不是问题。但如果有人想衡量一个国家真正的宽容程度，就先找出最不受欢迎的群体，然后问是否应允许该群体的成员举行公共会议、在学校任教或在政府工作。今天，相对而言，很少有人对其他阶级、种族或宗教表现出公开的敌意，但排斥同性恋者却很普遍。</w:t>
+        </w:r>
+      </w:ins>
+      <w:ins w:id="54" w:author="ZhuMeng" w:date="2024-11-03T14:27:00Z" w16du:dateUtc="2024-11-03T06:27:00Z">
+        <w:r>
+          <w:rPr>
+            <w:rFonts w:ascii="Times New Roman" w:eastAsia="宋体" w:hAnsi="Times New Roman" w:cs="Times New Roman"/>
+            <w:sz w:val="24"/>
+          </w:rPr>
+          <w:t>在专制和半民主国家中，反对同性恋的程度根深蒂固：埃及和孟加拉国均为</w:t>
+        </w:r>
+        <w:r>
+          <w:rPr>
+            <w:rFonts w:ascii="Times New Roman" w:eastAsia="宋体" w:hAnsi="Times New Roman" w:cs="Times New Roman"/>
+            <w:sz w:val="24"/>
+          </w:rPr>
+          <w:t>9%</w:t>
+        </w:r>
+        <w:r>
+          <w:rPr>
+            <w:rFonts w:ascii="Times New Roman" w:eastAsia="宋体" w:hAnsi="Times New Roman" w:cs="Times New Roman"/>
+            <w:sz w:val="24"/>
+          </w:rPr>
+          <w:t>，伊朗为</w:t>
+        </w:r>
+        <w:r>
+          <w:rPr>
+            <w:rFonts w:ascii="Times New Roman" w:eastAsia="宋体" w:hAnsi="Times New Roman" w:cs="Times New Roman"/>
+            <w:sz w:val="24"/>
+          </w:rPr>
+          <w:t>94%</w:t>
+        </w:r>
+        <w:r>
+          <w:rPr>
+            <w:rFonts w:ascii="Times New Roman" w:eastAsia="宋体" w:hAnsi="Times New Roman" w:cs="Times New Roman"/>
+            <w:sz w:val="24"/>
+          </w:rPr>
+          <w:t>，中国为</w:t>
+        </w:r>
+        <w:r>
+          <w:rPr>
+            <w:rFonts w:ascii="Times New Roman" w:eastAsia="宋体" w:hAnsi="Times New Roman" w:cs="Times New Roman"/>
+            <w:sz w:val="24"/>
+          </w:rPr>
+          <w:t>92%</w:t>
+        </w:r>
+        <w:r>
+          <w:rPr>
+            <w:rFonts w:ascii="Times New Roman" w:eastAsia="宋体" w:hAnsi="Times New Roman" w:cs="Times New Roman"/>
+            <w:sz w:val="24"/>
+          </w:rPr>
+          <w:t>，印度为</w:t>
+        </w:r>
+        <w:r>
+          <w:rPr>
+            <w:rFonts w:ascii="Times New Roman" w:eastAsia="宋体" w:hAnsi="Times New Roman" w:cs="Times New Roman"/>
+            <w:sz w:val="24"/>
+          </w:rPr>
+          <w:t>71%</w:t>
+        </w:r>
+        <w:r>
+          <w:rPr>
+            <w:rFonts w:ascii="Times New Roman" w:eastAsia="宋体" w:hAnsi="Times New Roman" w:cs="Times New Roman"/>
+            <w:sz w:val="24"/>
+          </w:rPr>
+          <w:t>。相</w:t>
+        </w:r>
+        <w:r>
+          <w:rPr>
+            <w:rFonts w:ascii="Times New Roman" w:eastAsia="宋体" w:hAnsi="Times New Roman" w:cs="Times New Roman"/>
+            <w:sz w:val="24"/>
+          </w:rPr>
+          <w:lastRenderedPageBreak/>
+          <w:t>比之下，在稳定的民主国家中，这些数字要低得多：美国为</w:t>
+        </w:r>
+        <w:r>
+          <w:rPr>
+            <w:rFonts w:ascii="Times New Roman" w:eastAsia="宋体" w:hAnsi="Times New Roman" w:cs="Times New Roman"/>
+            <w:sz w:val="24"/>
+          </w:rPr>
+          <w:t>32%</w:t>
+        </w:r>
+        <w:r>
+          <w:rPr>
+            <w:rFonts w:ascii="Times New Roman" w:eastAsia="宋体" w:hAnsi="Times New Roman" w:cs="Times New Roman"/>
+            <w:sz w:val="24"/>
+          </w:rPr>
+          <w:t>，加拿大为</w:t>
+        </w:r>
+        <w:r>
+          <w:rPr>
+            <w:rFonts w:ascii="Times New Roman" w:eastAsia="宋体" w:hAnsi="Times New Roman" w:cs="Times New Roman"/>
+            <w:sz w:val="24"/>
+          </w:rPr>
+          <w:t>26%</w:t>
+        </w:r>
+        <w:r>
+          <w:rPr>
+            <w:rFonts w:ascii="Times New Roman" w:eastAsia="宋体" w:hAnsi="Times New Roman" w:cs="Times New Roman"/>
+            <w:sz w:val="24"/>
+          </w:rPr>
+          <w:t>，英国为</w:t>
+        </w:r>
+        <w:r>
+          <w:rPr>
+            <w:rFonts w:ascii="Times New Roman" w:eastAsia="宋体" w:hAnsi="Times New Roman" w:cs="Times New Roman"/>
+            <w:sz w:val="24"/>
+          </w:rPr>
+          <w:t>25%</w:t>
+        </w:r>
+        <w:r>
+          <w:rPr>
+            <w:rFonts w:ascii="Times New Roman" w:eastAsia="宋体" w:hAnsi="Times New Roman" w:cs="Times New Roman"/>
+            <w:sz w:val="24"/>
+          </w:rPr>
+          <w:t>，德国为</w:t>
+        </w:r>
+        <w:r>
+          <w:rPr>
+            <w:rFonts w:ascii="Times New Roman" w:eastAsia="宋体" w:hAnsi="Times New Roman" w:cs="Times New Roman"/>
+            <w:sz w:val="24"/>
+          </w:rPr>
+          <w:t>19%</w:t>
+        </w:r>
+        <w:r>
+          <w:rPr>
+            <w:rFonts w:ascii="Times New Roman" w:eastAsia="宋体" w:hAnsi="Times New Roman" w:cs="Times New Roman"/>
+            <w:sz w:val="24"/>
+          </w:rPr>
+          <w:t>。</w:t>
+        </w:r>
+      </w:ins>
+    </w:p>
+    <w:p>
+      <w:pPr>
+        <w:spacing w:line="360" w:lineRule="auto"/>
+        <w:rPr>
+          <w:ins w:id="55" w:author="ZhuMeng" w:date="2024-11-03T14:30:00Z" w16du:dateUtc="2024-11-03T06:30:00Z"/>
+          <w:rFonts w:ascii="Times New Roman" w:eastAsia="宋体" w:hAnsi="Times New Roman" w:cs="Times New Roman"/>
+          <w:sz w:val="24"/>
+        </w:rPr>
+      </w:pPr>
+    </w:p>
+    <w:p>
+      <w:pPr>
+        <w:spacing w:line="360" w:lineRule="auto"/>
+        <w:rPr>
+          <w:ins w:id="56" w:author="ZhuMeng" w:date="2024-11-03T14:08:00Z" w16du:dateUtc="2024-11-03T06:08:00Z"/>
+          <w:rFonts w:ascii="Times New Roman" w:eastAsia="宋体" w:hAnsi="Times New Roman" w:cs="Times New Roman" w:hint="eastAsia"/>
+          <w:sz w:val="24"/>
+        </w:rPr>
+      </w:pPr>
+      <w:ins w:id="57" w:author="ZhuMeng" w:date="2024-11-03T14:30:00Z">
+        <w:r>
+          <w:rPr>
+            <w:rFonts w:ascii="Times New Roman" w:eastAsia="宋体" w:hAnsi="Times New Roman" w:cs="Times New Roman" w:hint="eastAsia"/>
+            <w:sz w:val="24"/>
+          </w:rPr>
+          <w:t>他们发现令人惊讶的是，在他们所在的五个阿拉伯国家中，性别平等观念更强烈的人对民主的支持较少。他们还使用了一种工具主义解释：希望性别平等的人可能担心民主会赋予伊斯兰主义者权力（</w:t>
+        </w:r>
+        <w:r>
+          <w:rPr>
+            <w:rFonts w:ascii="Times New Roman" w:eastAsia="宋体" w:hAnsi="Times New Roman" w:cs="Times New Roman"/>
+            <w:sz w:val="24"/>
+          </w:rPr>
+          <w:t>Rizzo, Abdel - Latif &amp;amp; Meyer, 2007: 1165</w:t>
+        </w:r>
+        <w:r>
+          <w:rPr>
+            <w:rFonts w:ascii="Times New Roman" w:eastAsia="宋体" w:hAnsi="Times New Roman" w:cs="Times New Roman" w:hint="eastAsia"/>
+            <w:sz w:val="24"/>
+          </w:rPr>
+          <w:t>）。然而，他们并没有将性别平等与宗教信仰和民主支持联系起来。</w:t>
+        </w:r>
+      </w:ins>
+    </w:p>
+    <w:p>
+      <w:pPr>
+        <w:spacing w:line="360" w:lineRule="auto"/>
+        <w:rPr>
+          <w:ins w:id="58" w:author="ZhuMeng" w:date="2024-11-03T14:46:00Z" w16du:dateUtc="2024-11-03T06:46:00Z"/>
+          <w:rFonts w:ascii="Times New Roman" w:eastAsia="宋体" w:hAnsi="Times New Roman" w:cs="Times New Roman"/>
+          <w:sz w:val="24"/>
+        </w:rPr>
+      </w:pPr>
+    </w:p>
+    <w:p>
+      <w:pPr>
+        <w:spacing w:line="360" w:lineRule="auto"/>
+        <w:rPr>
+          <w:ins w:id="59" w:author="ZhuMeng" w:date="2024-11-03T14:46:00Z" w16du:dateUtc="2024-11-03T06:46:00Z"/>
+          <w:rFonts w:ascii="Times New Roman" w:eastAsia="宋体" w:hAnsi="Times New Roman" w:cs="Times New Roman"/>
+          <w:sz w:val="24"/>
+        </w:rPr>
+      </w:pPr>
+    </w:p>
+    <w:p>
+      <w:pPr>
+        <w:spacing w:line="360" w:lineRule="auto"/>
+        <w:rPr>
+          <w:ins w:id="60" w:author="ZhuMeng" w:date="2024-11-03T16:25:00Z" w16du:dateUtc="2024-11-03T08:25:00Z"/>
+          <w:rFonts w:ascii="Times New Roman" w:eastAsia="宋体" w:hAnsi="Times New Roman" w:cs="Times New Roman"/>
+          <w:sz w:val="24"/>
+        </w:rPr>
+      </w:pPr>
+      <w:ins w:id="61" w:author="ZhuMeng" w:date="2024-11-03T14:46:00Z" w16du:dateUtc="2024-11-03T06:46:00Z">
+        <w:r>
+          <w:rPr>
+            <w:rFonts w:ascii="Times New Roman" w:eastAsia="宋体" w:hAnsi="Times New Roman" w:cs="Times New Roman" w:hint="eastAsia"/>
+            <w:sz w:val="24"/>
+          </w:rPr>
+          <w:t>私有化：</w:t>
+        </w:r>
+      </w:ins>
+      <w:ins w:id="62" w:author="ZhuMeng" w:date="2024-11-03T14:46:00Z">
+        <w:r>
+          <w:rPr>
+            <w:rFonts w:ascii="Times New Roman" w:eastAsia="宋体" w:hAnsi="Times New Roman" w:cs="Times New Roman"/>
+            <w:sz w:val="24"/>
+          </w:rPr>
+          <w:t>先前的研究也发现，对私有化的支持也很重要。在宏观层面的研究中，各种学者和新自由主义者认为，经济发展，特别是资本主义、自由市场经济发展，是民主化、特别是自由民主的必要先决条件之一（</w:t>
+        </w:r>
+        <w:r>
+          <w:rPr>
+            <w:rFonts w:ascii="Times New Roman" w:eastAsia="宋体" w:hAnsi="Times New Roman" w:cs="Times New Roman"/>
+            <w:sz w:val="24"/>
+          </w:rPr>
+          <w:t>Huntington</w:t>
+        </w:r>
+        <w:r>
+          <w:rPr>
+            <w:rFonts w:ascii="Times New Roman" w:eastAsia="宋体" w:hAnsi="Times New Roman" w:cs="Times New Roman"/>
+            <w:sz w:val="24"/>
+          </w:rPr>
+          <w:t>，</w:t>
+        </w:r>
+        <w:r>
+          <w:rPr>
+            <w:rFonts w:ascii="Times New Roman" w:eastAsia="宋体" w:hAnsi="Times New Roman" w:cs="Times New Roman"/>
+            <w:sz w:val="24"/>
+          </w:rPr>
+          <w:t>1993a</w:t>
+        </w:r>
+        <w:r>
+          <w:rPr>
+            <w:rFonts w:ascii="Times New Roman" w:eastAsia="宋体" w:hAnsi="Times New Roman" w:cs="Times New Roman"/>
+            <w:sz w:val="24"/>
+          </w:rPr>
+          <w:t>；</w:t>
+        </w:r>
+        <w:proofErr w:type="spellStart"/>
+        <w:r>
+          <w:rPr>
+            <w:rFonts w:ascii="Times New Roman" w:eastAsia="宋体" w:hAnsi="Times New Roman" w:cs="Times New Roman"/>
+            <w:sz w:val="24"/>
+          </w:rPr>
+          <w:t>Lipset</w:t>
+        </w:r>
+        <w:proofErr w:type="spellEnd"/>
+        <w:r>
+          <w:rPr>
+            <w:rFonts w:ascii="Times New Roman" w:eastAsia="宋体" w:hAnsi="Times New Roman" w:cs="Times New Roman"/>
+            <w:sz w:val="24"/>
+          </w:rPr>
+          <w:t>，</w:t>
+        </w:r>
+        <w:r>
+          <w:rPr>
+            <w:rFonts w:ascii="Times New Roman" w:eastAsia="宋体" w:hAnsi="Times New Roman" w:cs="Times New Roman"/>
+            <w:sz w:val="24"/>
+          </w:rPr>
+          <w:t>1994</w:t>
+        </w:r>
+        <w:r>
+          <w:rPr>
+            <w:rFonts w:ascii="Times New Roman" w:eastAsia="宋体" w:hAnsi="Times New Roman" w:cs="Times New Roman"/>
+            <w:sz w:val="24"/>
+          </w:rPr>
+          <w:t>；</w:t>
+        </w:r>
+        <w:r>
+          <w:rPr>
+            <w:rFonts w:ascii="Times New Roman" w:eastAsia="宋体" w:hAnsi="Times New Roman" w:cs="Times New Roman"/>
+            <w:sz w:val="24"/>
+          </w:rPr>
+          <w:t>Pasha</w:t>
+        </w:r>
+        <w:r>
+          <w:rPr>
+            <w:rFonts w:ascii="Times New Roman" w:eastAsia="宋体" w:hAnsi="Times New Roman" w:cs="Times New Roman"/>
+            <w:sz w:val="24"/>
+          </w:rPr>
+          <w:t>，</w:t>
+        </w:r>
+        <w:r>
+          <w:rPr>
+            <w:rFonts w:ascii="Times New Roman" w:eastAsia="宋体" w:hAnsi="Times New Roman" w:cs="Times New Roman"/>
+            <w:sz w:val="24"/>
+          </w:rPr>
+          <w:t>2002</w:t>
+        </w:r>
+        <w:r>
+          <w:rPr>
+            <w:rFonts w:ascii="Times New Roman" w:eastAsia="宋体" w:hAnsi="Times New Roman" w:cs="Times New Roman"/>
+            <w:sz w:val="24"/>
+          </w:rPr>
+          <w:t>；</w:t>
+        </w:r>
+        <w:r>
+          <w:rPr>
+            <w:rFonts w:ascii="Times New Roman" w:eastAsia="宋体" w:hAnsi="Times New Roman" w:cs="Times New Roman"/>
+            <w:sz w:val="24"/>
+          </w:rPr>
+          <w:t>Sorenson</w:t>
+        </w:r>
+        <w:r>
+          <w:rPr>
+            <w:rFonts w:ascii="Times New Roman" w:eastAsia="宋体" w:hAnsi="Times New Roman" w:cs="Times New Roman"/>
+            <w:sz w:val="24"/>
+          </w:rPr>
+          <w:t>，</w:t>
+        </w:r>
+        <w:r>
+          <w:rPr>
+            <w:rFonts w:ascii="Times New Roman" w:eastAsia="宋体" w:hAnsi="Times New Roman" w:cs="Times New Roman"/>
+            <w:sz w:val="24"/>
+          </w:rPr>
+          <w:t>1998[1993]</w:t>
+        </w:r>
+        <w:r>
+          <w:rPr>
+            <w:rFonts w:ascii="Times New Roman" w:eastAsia="宋体" w:hAnsi="Times New Roman" w:cs="Times New Roman"/>
+            <w:sz w:val="24"/>
+          </w:rPr>
+          <w:t>）。这些学者认为，商业和工业的私有制以及较少的政府对市场的监管更有利于提高经济效率，并为民主形式的政府开辟了更多的空间。</w:t>
+        </w:r>
+        <w:proofErr w:type="spellStart"/>
+        <w:r>
+          <w:rPr>
+            <w:rFonts w:ascii="Times New Roman" w:eastAsia="宋体" w:hAnsi="Times New Roman" w:cs="Times New Roman"/>
+            <w:sz w:val="24"/>
+          </w:rPr>
+          <w:t>Moaddel</w:t>
+        </w:r>
+        <w:proofErr w:type="spellEnd"/>
+        <w:r>
+          <w:rPr>
+            <w:rFonts w:ascii="Times New Roman" w:eastAsia="宋体" w:hAnsi="Times New Roman" w:cs="Times New Roman"/>
+            <w:sz w:val="24"/>
+          </w:rPr>
+          <w:t>（</w:t>
+        </w:r>
+        <w:r>
+          <w:rPr>
+            <w:rFonts w:ascii="Times New Roman" w:eastAsia="宋体" w:hAnsi="Times New Roman" w:cs="Times New Roman"/>
+            <w:sz w:val="24"/>
+          </w:rPr>
+          <w:t>2006</w:t>
+        </w:r>
+        <w:r>
+          <w:rPr>
+            <w:rFonts w:ascii="Times New Roman" w:eastAsia="宋体" w:hAnsi="Times New Roman" w:cs="Times New Roman"/>
+            <w:sz w:val="24"/>
+          </w:rPr>
+          <w:t>）研究公民的态度发现，沙特阿拉伯支持商业和工业私有化而不是政府所有制的公民对民主化持更积极的态度。基于此，我们期望发现对私有化的支持与对民主的支持之间存在正相关关系。</w:t>
+        </w:r>
+      </w:ins>
+    </w:p>
+    <w:p>
+      <w:pPr>
+        <w:spacing w:line="360" w:lineRule="auto"/>
+        <w:rPr>
+          <w:ins w:id="63" w:author="ZhuMeng" w:date="2024-11-03T14:59:00Z" w16du:dateUtc="2024-11-03T06:59:00Z"/>
+          <w:rFonts w:ascii="Times New Roman" w:eastAsia="宋体" w:hAnsi="Times New Roman" w:cs="Times New Roman" w:hint="eastAsia"/>
+          <w:sz w:val="24"/>
+        </w:rPr>
+      </w:pPr>
+    </w:p>
+    <w:p>
+      <w:pPr>
+        <w:spacing w:line="360" w:lineRule="auto"/>
+        <w:rPr>
+          <w:ins w:id="64" w:author="ZhuMeng" w:date="2024-11-03T14:59:00Z" w16du:dateUtc="2024-11-03T06:59:00Z"/>
+          <w:rFonts w:ascii="Times New Roman" w:eastAsia="宋体" w:hAnsi="Times New Roman" w:cs="Times New Roman"/>
+          <w:sz w:val="24"/>
+        </w:rPr>
+      </w:pPr>
+      <w:ins w:id="65" w:author="ZhuMeng" w:date="2024-11-03T14:59:00Z" w16du:dateUtc="2024-11-03T06:59:00Z">
+        <w:r>
+          <w:rPr>
+            <w:rFonts w:ascii="Times New Roman" w:eastAsia="宋体" w:hAnsi="Times New Roman" w:cs="Times New Roman"/>
+            <w:sz w:val="24"/>
+          </w:rPr>
+          <w:t>学者们长期以来一直在争论私有财产制度化与民主兴起之间的关系。</w:t>
+        </w:r>
+        <w:r>
+          <w:rPr>
+            <w:rFonts w:ascii="Times New Roman" w:eastAsia="宋体" w:hAnsi="Times New Roman" w:cs="Times New Roman"/>
+            <w:sz w:val="24"/>
+          </w:rPr>
+          <w:t xml:space="preserve">1215 </w:t>
+        </w:r>
+        <w:r>
+          <w:rPr>
+            <w:rFonts w:ascii="Times New Roman" w:eastAsia="宋体" w:hAnsi="Times New Roman" w:cs="Times New Roman"/>
+            <w:sz w:val="24"/>
+          </w:rPr>
+          <w:t>年，英国国王约翰签署《大宪章》，尽管是贵族试图控制国王的征税权，但被认为是该国政治多元化和民主的开端。多年来，人们认为这一事件为民主和法治的发展奠定了思想和制度基础。其他社会科学家进一步强调了资本主义与自由之间的联系。</w:t>
+        </w:r>
+        <w:r>
+          <w:rPr>
+            <w:rFonts w:ascii="Times New Roman" w:eastAsia="宋体" w:hAnsi="Times New Roman" w:cs="Times New Roman"/>
+            <w:sz w:val="24"/>
+          </w:rPr>
+          <w:t xml:space="preserve">25 </w:t>
+        </w:r>
+        <w:r>
+          <w:rPr>
+            <w:rFonts w:ascii="Times New Roman" w:eastAsia="宋体" w:hAnsi="Times New Roman" w:cs="Times New Roman"/>
+            <w:sz w:val="24"/>
+          </w:rPr>
+          <w:t>相反，另一种观点指出，情况可能不一定如此，因为财产所有者经常与独裁统治者合作，从下层镇压民众民主运动</w:t>
+        </w:r>
+        <w:commentRangeStart w:id="66"/>
+        <w:r>
+          <w:rPr>
+            <w:rFonts w:ascii="Times New Roman" w:eastAsia="宋体" w:hAnsi="Times New Roman" w:cs="Times New Roman"/>
+            <w:sz w:val="24"/>
+          </w:rPr>
+          <w:t>。</w:t>
+        </w:r>
+      </w:ins>
+      <w:ins w:id="67" w:author="ZhuMeng" w:date="2024-11-03T14:59:00Z">
+        <w:r>
+          <w:rPr>
+            <w:rFonts w:ascii="Times New Roman" w:eastAsia="宋体" w:hAnsi="Times New Roman" w:cs="Times New Roman" w:hint="eastAsia"/>
+            <w:sz w:val="24"/>
+          </w:rPr>
+          <w:t>如果国家大量干预经济以服务于统治精英和高级官僚的利益，我们可以提出，民主变革运动与私有化要求有关。</w:t>
+        </w:r>
+      </w:ins>
+      <w:commentRangeEnd w:id="66"/>
+      <w:ins w:id="68" w:author="ZhuMeng" w:date="2024-11-03T15:00:00Z" w16du:dateUtc="2024-11-03T07:00:00Z">
+        <w:r>
+          <w:rPr>
+            <w:rStyle w:val="a4"/>
+          </w:rPr>
+          <w:commentReference w:id="66"/>
+        </w:r>
+      </w:ins>
+      <w:ins w:id="69" w:author="ZhuMeng" w:date="2024-11-03T14:59:00Z">
+        <w:r>
+          <w:rPr>
+            <w:rFonts w:ascii="Times New Roman" w:eastAsia="宋体" w:hAnsi="Times New Roman" w:cs="Times New Roman" w:hint="eastAsia"/>
+            <w:sz w:val="24"/>
+          </w:rPr>
+          <w:t>相反，如果国家与有产阶级结盟，民主变革要求也可能与对这些阶级的批判态度有关。因此，私有化的想法对民主支持者来说可能没有什么吸引力。</w:t>
+        </w:r>
+      </w:ins>
+    </w:p>
+    <w:p>
+      <w:pPr>
+        <w:spacing w:line="360" w:lineRule="auto"/>
+        <w:rPr>
+          <w:ins w:id="70" w:author="ZhuMeng" w:date="2024-11-03T15:04:00Z" w16du:dateUtc="2024-11-03T07:04:00Z"/>
+          <w:rFonts w:ascii="Times New Roman" w:eastAsia="宋体" w:hAnsi="Times New Roman" w:cs="Times New Roman"/>
+          <w:sz w:val="24"/>
+        </w:rPr>
+      </w:pPr>
+      <w:ins w:id="71" w:author="ZhuMeng" w:date="2024-11-03T15:01:00Z">
+        <w:r>
+          <w:rPr>
+            <w:rFonts w:ascii="Times New Roman" w:eastAsia="宋体" w:hAnsi="Times New Roman" w:cs="Times New Roman" w:hint="eastAsia"/>
+            <w:sz w:val="24"/>
+          </w:rPr>
+          <w:t>为了检验对私有财产的态度在培养民主态度方面的重要性</w:t>
+        </w:r>
+        <w:r>
+          <w:rPr>
+            <w:rFonts w:ascii="Times New Roman" w:eastAsia="宋体" w:hAnsi="Times New Roman" w:cs="Times New Roman" w:hint="eastAsia"/>
+            <w:sz w:val="24"/>
+          </w:rPr>
+          <w:t>在评估私有财产与民主的关系时，我们考虑两个因素。一个是与政府所有制相对立的对私有财产的态</w:t>
+        </w:r>
+        <w:r>
+          <w:rPr>
+            <w:rFonts w:ascii="Times New Roman" w:eastAsia="宋体" w:hAnsi="Times New Roman" w:cs="Times New Roman" w:hint="eastAsia"/>
+            <w:sz w:val="24"/>
+          </w:rPr>
+          <w:lastRenderedPageBreak/>
+          <w:t>度</w:t>
+        </w:r>
+      </w:ins>
+      <w:ins w:id="72" w:author="ZhuMeng" w:date="2024-11-03T15:02:00Z" w16du:dateUtc="2024-11-03T07:02:00Z">
+        <w:r>
+          <w:rPr>
+            <w:rFonts w:ascii="Times New Roman" w:eastAsia="宋体" w:hAnsi="Times New Roman" w:cs="Times New Roman" w:hint="eastAsia"/>
+            <w:sz w:val="24"/>
+          </w:rPr>
+          <w:t>。</w:t>
+        </w:r>
+      </w:ins>
+      <w:ins w:id="73" w:author="ZhuMeng" w:date="2024-11-03T15:02:00Z">
+        <w:r>
+          <w:rPr>
+            <w:rFonts w:ascii="Times New Roman" w:eastAsia="宋体" w:hAnsi="Times New Roman" w:cs="Times New Roman" w:hint="eastAsia"/>
+            <w:sz w:val="24"/>
+          </w:rPr>
+          <w:t>因为民主意味着要驯服国家，而且考虑到沙特政府对经济的广泛控制，我们认为，支持民主的态度是由放松国家对工商业的控制、扩大私有制的愿望所推动的。</w:t>
+        </w:r>
+      </w:ins>
+    </w:p>
+    <w:p>
+      <w:pPr>
+        <w:spacing w:line="360" w:lineRule="auto"/>
+        <w:rPr>
+          <w:ins w:id="74" w:author="ZhuMeng" w:date="2024-11-03T15:04:00Z" w16du:dateUtc="2024-11-03T07:04:00Z"/>
+          <w:rFonts w:ascii="Times New Roman" w:eastAsia="宋体" w:hAnsi="Times New Roman" w:cs="Times New Roman"/>
+          <w:sz w:val="24"/>
+        </w:rPr>
+      </w:pPr>
+    </w:p>
+    <w:p>
+      <w:pPr>
+        <w:spacing w:line="360" w:lineRule="auto"/>
+        <w:rPr>
+          <w:ins w:id="75" w:author="ZhuMeng" w:date="2024-11-03T15:06:00Z" w16du:dateUtc="2024-11-03T07:06:00Z"/>
+          <w:rFonts w:ascii="Times New Roman" w:eastAsia="宋体" w:hAnsi="Times New Roman" w:cs="Times New Roman"/>
+          <w:sz w:val="24"/>
+        </w:rPr>
+      </w:pPr>
+      <w:ins w:id="76" w:author="ZhuMeng" w:date="2024-11-03T15:04:00Z" w16du:dateUtc="2024-11-03T07:04:00Z">
+        <w:r>
+          <w:rPr>
+            <w:rFonts w:ascii="Times New Roman" w:eastAsia="宋体" w:hAnsi="Times New Roman" w:cs="Times New Roman" w:hint="eastAsia"/>
+            <w:sz w:val="24"/>
+          </w:rPr>
+          <w:t>容忍度：</w:t>
+        </w:r>
+        <w:r>
+          <w:rPr>
+            <w:rFonts w:ascii="Times New Roman" w:eastAsia="宋体" w:hAnsi="Times New Roman" w:cs="Times New Roman"/>
+            <w:sz w:val="24"/>
+          </w:rPr>
+          <w:t>民主的发展与公民对不同观点的容忍度息息相关。容忍度对于政治多元化的稳定和持续运作必不可少，在这种多元化中，不同的观点可以公开表达和辩论，而不会爆发严重的不稳定冲突。</w:t>
+        </w:r>
+        <w:r>
+          <w:rPr>
+            <w:rFonts w:ascii="Times New Roman" w:eastAsia="宋体" w:hAnsi="Times New Roman" w:cs="Times New Roman"/>
+            <w:sz w:val="24"/>
+          </w:rPr>
+          <w:t>相反，公民的不宽容不利于民主，因为它限制了个人的政治自由，促进了墨守成规的文化。对其他群体的宽容促进了多数人统治和少数人权利的民主原则。</w:t>
+        </w:r>
+      </w:ins>
+    </w:p>
+    <w:p>
+      <w:pPr>
+        <w:spacing w:line="360" w:lineRule="auto"/>
+        <w:rPr>
+          <w:ins w:id="77" w:author="ZhuMeng" w:date="2024-11-03T15:20:00Z" w16du:dateUtc="2024-11-03T07:20:00Z"/>
+          <w:rFonts w:ascii="Times New Roman" w:eastAsia="宋体" w:hAnsi="Times New Roman" w:cs="Times New Roman"/>
+          <w:sz w:val="24"/>
+        </w:rPr>
+      </w:pPr>
+      <w:ins w:id="78" w:author="ZhuMeng" w:date="2024-11-03T15:06:00Z" w16du:dateUtc="2024-11-03T07:06:00Z">
+        <w:r>
+          <w:rPr>
+            <w:rFonts w:ascii="Times New Roman" w:eastAsia="宋体" w:hAnsi="Times New Roman" w:cs="Times New Roman"/>
+            <w:sz w:val="24"/>
+          </w:rPr>
+          <w:t>在沙特阿拉伯，对其他宗教和观点的宽容也是民主变革运动不可分割的一部分。一些评论家质疑瓦哈比派的言论，认为宗教机构所提倡的某些态度与极端主义的兴起之间存在联系。人们还认为，学校教科书也助长了不宽容。宽容的衡量标准多种多样，例如一个人对犹太人和其他宗教团体成员、共产党员、移民和同性恋者的态度，以及这些团体的成员是否应该被允许担任公职，以及对个人受访者最不喜欢的群体的宽容。在沙特阿拉伯的背景下，其中一些措施是无关紧要的。例如，鉴于该国没有犹太人或共产党员，而且同性恋在沙特背景下的含义可能与西方社会不同，这些指标可能没有用。然而，还有另外两个宽容衡量标准与这些研究一致，同时也与沙特的文化背景相关。一个是宗教宽容度，衡量标准是受访者愿意接受其他宗教的信徒作为邻居；另一个是对离婚的认可程度。</w:t>
+        </w:r>
+      </w:ins>
+    </w:p>
+    <w:p>
+      <w:pPr>
+        <w:spacing w:line="360" w:lineRule="auto"/>
+        <w:rPr>
+          <w:ins w:id="79" w:author="ZhuMeng" w:date="2024-11-03T15:20:00Z" w16du:dateUtc="2024-11-03T07:20:00Z"/>
+          <w:rFonts w:ascii="Times New Roman" w:eastAsia="宋体" w:hAnsi="Times New Roman" w:cs="Times New Roman" w:hint="eastAsia"/>
+          <w:sz w:val="24"/>
+        </w:rPr>
+      </w:pPr>
+    </w:p>
+    <w:p>
+      <w:pPr>
+        <w:spacing w:line="360" w:lineRule="auto"/>
+        <w:rPr>
+          <w:rFonts w:ascii="Times New Roman" w:eastAsia="宋体" w:hAnsi="Times New Roman" w:cs="Times New Roman" w:hint="eastAsia"/>
+          <w:sz w:val="24"/>
+        </w:rPr>
+      </w:pPr>
+      <w:ins w:id="80" w:author="ZhuMeng" w:date="2024-11-03T15:20:00Z">
+        <w:r>
+          <w:rPr>
+            <w:rFonts w:ascii="Times New Roman" w:eastAsia="宋体" w:hAnsi="Times New Roman" w:cs="Times New Roman" w:hint="eastAsia"/>
+            <w:sz w:val="24"/>
+          </w:rPr>
+          <w:t>大众政治不宽容的真正意义或许在于它有助于形成一种政治服从的文化，在这种文化中，普通公民的不宽容限制了政治自由。从这个意义上讲，大众对那些持有不受欢迎政治观点的人的政治权利和自由的看法限制了公民之间的互动方式（见</w:t>
+        </w:r>
+        <w:r>
+          <w:rPr>
+            <w:rFonts w:ascii="Times New Roman" w:eastAsia="宋体" w:hAnsi="Times New Roman" w:cs="Times New Roman"/>
+            <w:sz w:val="24"/>
+          </w:rPr>
+          <w:t xml:space="preserve"> Chilton 1988</w:t>
+        </w:r>
+        <w:r>
+          <w:rPr>
+            <w:rFonts w:ascii="Times New Roman" w:eastAsia="宋体" w:hAnsi="Times New Roman" w:cs="Times New Roman" w:hint="eastAsia"/>
+            <w:sz w:val="24"/>
+          </w:rPr>
+          <w:t>；</w:t>
+        </w:r>
+        <w:r>
+          <w:rPr>
+            <w:rFonts w:ascii="Times New Roman" w:eastAsia="宋体" w:hAnsi="Times New Roman" w:cs="Times New Roman"/>
+            <w:sz w:val="24"/>
+          </w:rPr>
+          <w:t>Mac Kuen 1990</w:t>
+        </w:r>
+        <w:r>
+          <w:rPr>
+            <w:rFonts w:ascii="Times New Roman" w:eastAsia="宋体" w:hAnsi="Times New Roman" w:cs="Times New Roman" w:hint="eastAsia"/>
+            <w:sz w:val="24"/>
+          </w:rPr>
+          <w:t>）</w:t>
+        </w:r>
+      </w:ins>
+      <w:ins w:id="81" w:author="ZhuMeng" w:date="2024-11-03T15:21:00Z">
+        <w:r>
+          <w:rPr>
+            <w:rFonts w:ascii="Times New Roman" w:eastAsia="宋体" w:hAnsi="Times New Roman" w:cs="Times New Roman" w:hint="eastAsia"/>
+            <w:sz w:val="24"/>
+          </w:rPr>
+          <w:t>大众政治不宽容的真正意义或许在于它有助于形成一种政治服从的文化，在这种文化中，普通公民的不宽容限制了政治自由。从这个意义上讲，大众对那些持有不受欢迎政治观点的人的政治权利和自由的看法限制了公民之间的互动方式（见</w:t>
+        </w:r>
+        <w:r>
+          <w:rPr>
+            <w:rFonts w:ascii="Times New Roman" w:eastAsia="宋体" w:hAnsi="Times New Roman" w:cs="Times New Roman"/>
+            <w:sz w:val="24"/>
+          </w:rPr>
+          <w:t xml:space="preserve"> Chilton 1988</w:t>
+        </w:r>
+        <w:r>
+          <w:rPr>
+            <w:rFonts w:ascii="Times New Roman" w:eastAsia="宋体" w:hAnsi="Times New Roman" w:cs="Times New Roman" w:hint="eastAsia"/>
+            <w:sz w:val="24"/>
+          </w:rPr>
+          <w:t>；</w:t>
+        </w:r>
+        <w:r>
+          <w:rPr>
+            <w:rFonts w:ascii="Times New Roman" w:eastAsia="宋体" w:hAnsi="Times New Roman" w:cs="Times New Roman"/>
+            <w:sz w:val="24"/>
+          </w:rPr>
+          <w:t>Mac Kuen 1990</w:t>
+        </w:r>
+        <w:r>
+          <w:rPr>
+            <w:rFonts w:ascii="Times New Roman" w:eastAsia="宋体" w:hAnsi="Times New Roman" w:cs="Times New Roman" w:hint="eastAsia"/>
+            <w:sz w:val="24"/>
+          </w:rPr>
+          <w:t>）</w:t>
+        </w:r>
+      </w:ins>
+      <w:ins w:id="82" w:author="ZhuMeng" w:date="2024-11-03T15:21:00Z" w16du:dateUtc="2024-11-03T07:21:00Z">
+        <w:r>
+          <w:rPr>
+            <w:rFonts w:ascii="Times New Roman" w:eastAsia="宋体" w:hAnsi="Times New Roman" w:cs="Times New Roman" w:hint="eastAsia"/>
+            <w:sz w:val="24"/>
+          </w:rPr>
+          <w:t>。</w:t>
+        </w:r>
+      </w:ins>
+      <w:ins w:id="83" w:author="ZhuMeng" w:date="2024-11-03T15:21:00Z">
+        <w:r>
+          <w:rPr>
+            <w:rFonts w:ascii="Times New Roman" w:eastAsia="宋体" w:hAnsi="Times New Roman" w:cs="Times New Roman" w:hint="eastAsia"/>
+            <w:sz w:val="24"/>
+          </w:rPr>
+          <w:t>个人形成意见不是孤立地，而是与社会环境互动的结果。例如，根据</w:t>
+        </w:r>
+        <w:r>
+          <w:rPr>
+            <w:rFonts w:ascii="Times New Roman" w:eastAsia="宋体" w:hAnsi="Times New Roman" w:cs="Times New Roman"/>
+            <w:sz w:val="24"/>
+          </w:rPr>
+          <w:t xml:space="preserve"> Mc Phee (1963) </w:t>
+        </w:r>
+        <w:r>
+          <w:rPr>
+            <w:rFonts w:ascii="Times New Roman" w:eastAsia="宋体" w:hAnsi="Times New Roman" w:cs="Times New Roman" w:hint="eastAsia"/>
+            <w:sz w:val="24"/>
+          </w:rPr>
+          <w:t>的社会现实检验理论，个人从环境中获取信息，对信息形成个人理解，然后通过人际互</w:t>
+        </w:r>
+        <w:r>
+          <w:rPr>
+            <w:rFonts w:ascii="Times New Roman" w:eastAsia="宋体" w:hAnsi="Times New Roman" w:cs="Times New Roman" w:hint="eastAsia"/>
+            <w:sz w:val="24"/>
+          </w:rPr>
+          <w:lastRenderedPageBreak/>
+          <w:t>动检验假设（另见</w:t>
+        </w:r>
+        <w:r>
+          <w:rPr>
+            <w:rFonts w:ascii="Times New Roman" w:eastAsia="宋体" w:hAnsi="Times New Roman" w:cs="Times New Roman"/>
+            <w:sz w:val="24"/>
+          </w:rPr>
+          <w:t xml:space="preserve"> </w:t>
+        </w:r>
+        <w:proofErr w:type="spellStart"/>
+        <w:r>
+          <w:rPr>
+            <w:rFonts w:ascii="Times New Roman" w:eastAsia="宋体" w:hAnsi="Times New Roman" w:cs="Times New Roman"/>
+            <w:sz w:val="24"/>
+          </w:rPr>
+          <w:t>Huckfeldt</w:t>
+        </w:r>
+        <w:proofErr w:type="spellEnd"/>
+        <w:r>
+          <w:rPr>
+            <w:rFonts w:ascii="Times New Roman" w:eastAsia="宋体" w:hAnsi="Times New Roman" w:cs="Times New Roman"/>
+            <w:sz w:val="24"/>
+          </w:rPr>
+          <w:t xml:space="preserve"> </w:t>
+        </w:r>
+        <w:r>
+          <w:rPr>
+            <w:rFonts w:ascii="Times New Roman" w:eastAsia="宋体" w:hAnsi="Times New Roman" w:cs="Times New Roman" w:hint="eastAsia"/>
+            <w:sz w:val="24"/>
+          </w:rPr>
+          <w:t>和</w:t>
+        </w:r>
+        <w:r>
+          <w:rPr>
+            <w:rFonts w:ascii="Times New Roman" w:eastAsia="宋体" w:hAnsi="Times New Roman" w:cs="Times New Roman"/>
+            <w:sz w:val="24"/>
+          </w:rPr>
+          <w:t xml:space="preserve"> Sprague 1988</w:t>
+        </w:r>
+        <w:r>
+          <w:rPr>
+            <w:rFonts w:ascii="Times New Roman" w:eastAsia="宋体" w:hAnsi="Times New Roman" w:cs="Times New Roman" w:hint="eastAsia"/>
+            <w:sz w:val="24"/>
+          </w:rPr>
+          <w:t>、</w:t>
+        </w:r>
+        <w:r>
+          <w:rPr>
+            <w:rFonts w:ascii="Times New Roman" w:eastAsia="宋体" w:hAnsi="Times New Roman" w:cs="Times New Roman"/>
+            <w:sz w:val="24"/>
+          </w:rPr>
+          <w:t>1989</w:t>
+        </w:r>
+        <w:r>
+          <w:rPr>
+            <w:rFonts w:ascii="Times New Roman" w:eastAsia="宋体" w:hAnsi="Times New Roman" w:cs="Times New Roman" w:hint="eastAsia"/>
+            <w:sz w:val="24"/>
+          </w:rPr>
+          <w:t>、</w:t>
+        </w:r>
+        <w:r>
+          <w:rPr>
+            <w:rFonts w:ascii="Times New Roman" w:eastAsia="宋体" w:hAnsi="Times New Roman" w:cs="Times New Roman"/>
+            <w:sz w:val="24"/>
+          </w:rPr>
+          <w:t>1991</w:t>
+        </w:r>
+        <w:r>
+          <w:rPr>
+            <w:rFonts w:ascii="Times New Roman" w:eastAsia="宋体" w:hAnsi="Times New Roman" w:cs="Times New Roman" w:hint="eastAsia"/>
+            <w:sz w:val="24"/>
+          </w:rPr>
+          <w:t>）。通过这一现实检验过程，会产生顺从的压力。</w:t>
+        </w:r>
+      </w:ins>
+    </w:p>
+    <w:p>
+      <w:pPr>
+        <w:spacing w:line="360" w:lineRule="auto"/>
+        <w:rPr>
+          <w:rFonts w:ascii="Times New Roman" w:eastAsia="宋体" w:hAnsi="Times New Roman" w:cs="Times New Roman"/>
+          <w:sz w:val="24"/>
+        </w:rPr>
+      </w:pPr>
+      <w:r>
+        <w:rPr>
+          <w:rFonts w:ascii="Times New Roman" w:eastAsia="宋体" w:hAnsi="Times New Roman" w:cs="Times New Roman" w:hint="eastAsia"/>
+          <w:sz w:val="24"/>
+        </w:rPr>
+        <w:t>3.</w:t>
+      </w:r>
+      <w:r>
+        <w:rPr>
+          <w:rFonts w:ascii="Times New Roman" w:eastAsia="宋体" w:hAnsi="Times New Roman" w:cs="Times New Roman" w:hint="eastAsia"/>
+          <w:sz w:val="24"/>
+        </w:rPr>
+        <w:t>假设</w:t>
+      </w:r>
+    </w:p>
+    <w:p>
+      <w:pPr>
+        <w:spacing w:line="360" w:lineRule="auto"/>
+        <w:rPr>
+          <w:rFonts w:ascii="Times New Roman" w:eastAsia="宋体" w:hAnsi="Times New Roman" w:cs="Times New Roman"/>
+          <w:sz w:val="24"/>
+        </w:rPr>
+      </w:pPr>
+      <w:r>
+        <w:rPr>
+          <w:rFonts w:ascii="Times New Roman" w:eastAsia="宋体" w:hAnsi="Times New Roman" w:cs="Times New Roman" w:hint="eastAsia"/>
+          <w:sz w:val="24"/>
+        </w:rPr>
+        <w:t>曼海姆</w:t>
+      </w:r>
+      <w:r>
+        <w:rPr>
+          <w:rFonts w:ascii="Times New Roman" w:eastAsia="宋体" w:hAnsi="Times New Roman" w:cs="Times New Roman"/>
+          <w:sz w:val="24"/>
+        </w:rPr>
+        <w:t>(1928:232)</w:t>
+      </w:r>
+      <w:r>
+        <w:rPr>
+          <w:rFonts w:ascii="Times New Roman" w:eastAsia="宋体" w:hAnsi="Times New Roman" w:cs="Times New Roman" w:hint="eastAsia"/>
+          <w:sz w:val="24"/>
+        </w:rPr>
+        <w:t>提出</w:t>
+      </w:r>
+      <w:r>
+        <w:rPr>
+          <w:rFonts w:ascii="Times New Roman" w:eastAsia="宋体" w:hAnsi="Times New Roman" w:cs="Times New Roman" w:hint="eastAsia"/>
+          <w:sz w:val="24"/>
+        </w:rPr>
+        <w:t>：“经历过同样具体历史问题的年轻人可以说是同一代人的一部分”。这些经历被认为会结晶和区分人口中的几代人，即使他们在生命历程中逐渐成熟，</w:t>
+      </w:r>
+      <w:del w:id="84" w:author="ZhuMeng" w:date="2024-11-02T19:41:00Z" w16du:dateUtc="2024-11-02T11:41:00Z">
+        <w:r>
+          <w:rPr>
+            <w:rFonts w:ascii="Times New Roman" w:eastAsia="宋体" w:hAnsi="Times New Roman" w:cs="Times New Roman" w:hint="eastAsia"/>
+            <w:sz w:val="24"/>
+          </w:rPr>
+          <w:delText>因此</w:delText>
+        </w:r>
+      </w:del>
+      <w:r>
+        <w:rPr>
+          <w:rFonts w:ascii="Times New Roman" w:eastAsia="宋体" w:hAnsi="Times New Roman" w:cs="Times New Roman" w:hint="eastAsia"/>
+          <w:sz w:val="24"/>
+        </w:rPr>
+        <w:t>代际差异在整个生命周期中</w:t>
+      </w:r>
+      <w:ins w:id="85" w:author="ZhuMeng" w:date="2024-11-02T19:41:00Z" w16du:dateUtc="2024-11-02T11:41:00Z">
+        <w:r>
+          <w:rPr>
+            <w:rFonts w:ascii="Times New Roman" w:eastAsia="宋体" w:hAnsi="Times New Roman" w:cs="Times New Roman" w:hint="eastAsia"/>
+            <w:sz w:val="24"/>
+          </w:rPr>
+          <w:t>也</w:t>
+        </w:r>
+      </w:ins>
+      <w:r>
+        <w:rPr>
+          <w:rFonts w:ascii="Times New Roman" w:eastAsia="宋体" w:hAnsi="Times New Roman" w:cs="Times New Roman" w:hint="eastAsia"/>
+          <w:sz w:val="24"/>
+        </w:rPr>
+        <w:t>都是不变的。因此，正是关于历史社会化时期对与之前（和之后）的群体不同的群体政治态度和行为的影响的理论预期，人口群体才可以被赋予内容，并被确定为不同的政治世代。</w:t>
+      </w:r>
+      <w:r>
+        <w:rPr>
+          <w:rFonts w:ascii="Times New Roman" w:eastAsia="宋体" w:hAnsi="Times New Roman" w:cs="Times New Roman" w:hint="eastAsia"/>
+          <w:sz w:val="24"/>
+        </w:rPr>
+        <w:t>如萨克通过对东西德不同世代持有民主观念的实验分析发现，对于较年长的群体而言，在民主德国长大的人比在西德长大的人更支持社会主义价值观，而对于</w:t>
+      </w:r>
+      <w:r>
+        <w:rPr>
+          <w:rFonts w:ascii="Times New Roman" w:eastAsia="宋体" w:hAnsi="Times New Roman" w:cs="Times New Roman"/>
+          <w:sz w:val="24"/>
+        </w:rPr>
+        <w:t>1985</w:t>
+      </w:r>
+      <w:r>
+        <w:rPr>
+          <w:rFonts w:ascii="Times New Roman" w:eastAsia="宋体" w:hAnsi="Times New Roman" w:cs="Times New Roman" w:hint="eastAsia"/>
+          <w:sz w:val="24"/>
+        </w:rPr>
+        <w:t>年或之后出生的最年轻的一批人来说，由于他们在统一的德国接受了社会化教育，因此他们对自由民主和社会主义民主观的支持程度并无差异。可见，</w:t>
+      </w:r>
+      <w:r>
+        <w:rPr>
+          <w:rFonts w:ascii="Times New Roman" w:eastAsia="宋体" w:hAnsi="Times New Roman" w:cs="Times New Roman"/>
+          <w:sz w:val="24"/>
+        </w:rPr>
+        <w:t>由于</w:t>
+      </w:r>
+      <w:r>
+        <w:rPr>
+          <w:rFonts w:ascii="Times New Roman" w:eastAsia="宋体" w:hAnsi="Times New Roman" w:cs="Times New Roman" w:hint="eastAsia"/>
+          <w:sz w:val="24"/>
+        </w:rPr>
+        <w:t>不同</w:t>
+      </w:r>
+      <w:r>
+        <w:rPr>
+          <w:rFonts w:ascii="Times New Roman" w:eastAsia="宋体" w:hAnsi="Times New Roman" w:cs="Times New Roman"/>
+          <w:sz w:val="24"/>
+        </w:rPr>
+        <w:t>出生队列</w:t>
+      </w:r>
+      <w:r>
+        <w:rPr>
+          <w:rFonts w:ascii="Times New Roman" w:eastAsia="宋体" w:hAnsi="Times New Roman" w:cs="Times New Roman" w:hint="eastAsia"/>
+          <w:sz w:val="24"/>
+        </w:rPr>
+        <w:t>所处的社会发展条件不同，导致</w:t>
+      </w:r>
+      <w:r>
+        <w:rPr>
+          <w:rFonts w:ascii="Times New Roman" w:eastAsia="宋体" w:hAnsi="Times New Roman" w:cs="Times New Roman"/>
+          <w:sz w:val="24"/>
+        </w:rPr>
+        <w:t>公民</w:t>
+      </w:r>
+      <w:r>
+        <w:rPr>
+          <w:rFonts w:ascii="Times New Roman" w:eastAsia="宋体" w:hAnsi="Times New Roman" w:cs="Times New Roman" w:hint="eastAsia"/>
+          <w:sz w:val="24"/>
+        </w:rPr>
+        <w:t>在日后形成了不同的</w:t>
+      </w:r>
+      <w:r>
+        <w:rPr>
+          <w:rFonts w:ascii="Times New Roman" w:eastAsia="宋体" w:hAnsi="Times New Roman" w:cs="Times New Roman"/>
+          <w:sz w:val="24"/>
+        </w:rPr>
+        <w:t>民主价值观</w:t>
+      </w:r>
+      <w:r>
+        <w:rPr>
+          <w:rFonts w:ascii="Times New Roman" w:eastAsia="宋体" w:hAnsi="Times New Roman" w:cs="Times New Roman" w:hint="eastAsia"/>
+          <w:sz w:val="24"/>
+        </w:rPr>
+        <w:t>。</w:t>
+      </w:r>
+      <w:r>
+        <w:rPr>
+          <w:rFonts w:ascii="Times New Roman" w:eastAsia="宋体" w:hAnsi="Times New Roman" w:cs="Times New Roman" w:hint="eastAsia"/>
+          <w:sz w:val="24"/>
+        </w:rPr>
+        <w:t>XX</w:t>
+      </w:r>
+      <w:r>
+        <w:rPr>
+          <w:rFonts w:ascii="Times New Roman" w:eastAsia="宋体" w:hAnsi="Times New Roman" w:cs="Times New Roman" w:hint="eastAsia"/>
+          <w:sz w:val="24"/>
+        </w:rPr>
+        <w:t>的研究也表示，</w:t>
+      </w:r>
+    </w:p>
+    <w:p>
+      <w:pPr>
+        <w:spacing w:line="360" w:lineRule="auto"/>
+        <w:rPr>
+          <w:rFonts w:ascii="Times New Roman" w:eastAsia="宋体" w:hAnsi="Times New Roman" w:cs="Times New Roman"/>
+          <w:sz w:val="24"/>
+        </w:rPr>
+      </w:pPr>
+    </w:p>
+    <w:p>
+      <w:pPr>
+        <w:spacing w:line="360" w:lineRule="auto"/>
+        <w:rPr>
+          <w:rFonts w:ascii="Times New Roman" w:eastAsia="宋体" w:hAnsi="Times New Roman" w:cs="Times New Roman"/>
+          <w:sz w:val="24"/>
+        </w:rPr>
+      </w:pPr>
+      <w:r>
+        <w:rPr>
+          <w:rFonts w:ascii="Times New Roman" w:eastAsia="宋体" w:hAnsi="Times New Roman" w:cs="Times New Roman" w:hint="eastAsia"/>
+          <w:sz w:val="24"/>
+        </w:rPr>
+        <w:t>这表明</w:t>
+      </w:r>
+      <w:r>
+        <w:rPr>
+          <w:rFonts w:ascii="Times New Roman" w:eastAsia="宋体" w:hAnsi="Times New Roman" w:cs="Times New Roman"/>
+          <w:sz w:val="24"/>
+        </w:rPr>
+        <w:t>政治学研究中</w:t>
+      </w:r>
+      <w:r>
+        <w:rPr>
+          <w:rFonts w:ascii="Times New Roman" w:eastAsia="宋体" w:hAnsi="Times New Roman" w:cs="Times New Roman"/>
+          <w:sz w:val="24"/>
+        </w:rPr>
+        <w:t>，</w:t>
+      </w:r>
+      <w:r>
+        <w:rPr>
+          <w:rFonts w:ascii="Times New Roman" w:eastAsia="宋体" w:hAnsi="Times New Roman" w:cs="Times New Roman"/>
+          <w:sz w:val="24"/>
+        </w:rPr>
+        <w:t>分析年龄、时期和队列效应的相对重要性对于了解社会变革的起源和轨迹通常至关重要</w:t>
+      </w:r>
+      <w:r>
+        <w:rPr>
+          <w:rFonts w:ascii="Times New Roman" w:eastAsia="宋体" w:hAnsi="Times New Roman" w:cs="Times New Roman"/>
+          <w:sz w:val="24"/>
+        </w:rPr>
+        <w:t>(Elder</w:t>
+      </w:r>
+      <w:r>
+        <w:rPr>
+          <w:rFonts w:ascii="Times New Roman" w:eastAsia="宋体" w:hAnsi="Times New Roman" w:cs="Times New Roman"/>
+          <w:sz w:val="24"/>
+        </w:rPr>
+        <w:t>，</w:t>
+      </w:r>
+      <w:r>
+        <w:rPr>
+          <w:rFonts w:ascii="Times New Roman" w:eastAsia="宋体" w:hAnsi="Times New Roman" w:cs="Times New Roman"/>
+          <w:sz w:val="24"/>
+        </w:rPr>
+        <w:t>1974:177;MayerandSchoepflin</w:t>
+      </w:r>
+      <w:r>
+        <w:rPr>
+          <w:rFonts w:ascii="Times New Roman" w:eastAsia="宋体" w:hAnsi="Times New Roman" w:cs="Times New Roman"/>
+          <w:sz w:val="24"/>
+        </w:rPr>
+        <w:t>，</w:t>
+      </w:r>
+      <w:r>
+        <w:rPr>
+          <w:rFonts w:ascii="Times New Roman" w:eastAsia="宋体" w:hAnsi="Times New Roman" w:cs="Times New Roman"/>
+          <w:sz w:val="24"/>
+        </w:rPr>
+        <w:t>1989)</w:t>
+      </w:r>
+      <w:r>
+        <w:rPr>
+          <w:rFonts w:ascii="Times New Roman" w:eastAsia="宋体" w:hAnsi="Times New Roman" w:cs="Times New Roman"/>
+          <w:sz w:val="24"/>
+        </w:rPr>
+        <w:t>。</w:t>
+      </w:r>
+      <w:r>
+        <w:rPr>
+          <w:rFonts w:ascii="Times New Roman" w:eastAsia="宋体" w:hAnsi="Times New Roman" w:cs="Times New Roman" w:hint="eastAsia"/>
+          <w:sz w:val="24"/>
+        </w:rPr>
+        <w:t>但</w:t>
+      </w:r>
+      <w:r>
+        <w:rPr>
+          <w:rFonts w:ascii="Times New Roman" w:eastAsia="宋体" w:hAnsi="Times New Roman" w:cs="Times New Roman"/>
+          <w:sz w:val="24"/>
+        </w:rPr>
+        <w:t>现有关于出生队列的民主观念研究</w:t>
+      </w:r>
+      <w:r>
+        <w:rPr>
+          <w:rFonts w:ascii="Times New Roman" w:eastAsia="宋体" w:hAnsi="Times New Roman" w:cs="Times New Roman" w:hint="eastAsia"/>
+          <w:sz w:val="24"/>
+        </w:rPr>
+        <w:t>主要</w:t>
+      </w:r>
+      <w:r>
+        <w:rPr>
+          <w:rFonts w:ascii="Times New Roman" w:eastAsia="宋体" w:hAnsi="Times New Roman" w:cs="Times New Roman"/>
+          <w:sz w:val="24"/>
+        </w:rPr>
+        <w:t>使用重复横截面的数据进行估计</w:t>
+      </w:r>
+      <w:r>
+        <w:rPr>
+          <w:rFonts w:ascii="Times New Roman" w:eastAsia="宋体" w:hAnsi="Times New Roman" w:cs="Times New Roman" w:hint="eastAsia"/>
+          <w:sz w:val="24"/>
+        </w:rPr>
+        <w:t>，并没有将</w:t>
+      </w:r>
+      <w:r>
+        <w:rPr>
+          <w:rFonts w:ascii="Times New Roman" w:eastAsia="宋体" w:hAnsi="Times New Roman" w:cs="Times New Roman"/>
+          <w:sz w:val="24"/>
+        </w:rPr>
+        <w:t>年龄、时期和队列</w:t>
+      </w:r>
+      <w:r>
+        <w:rPr>
+          <w:rFonts w:ascii="Times New Roman" w:eastAsia="宋体" w:hAnsi="Times New Roman" w:cs="Times New Roman"/>
+          <w:sz w:val="24"/>
+        </w:rPr>
+        <w:t>这三种效应都纳入模型中</w:t>
+      </w:r>
+      <w:r>
+        <w:rPr>
+          <w:rFonts w:ascii="Times New Roman" w:eastAsia="宋体" w:hAnsi="Times New Roman" w:cs="Times New Roman" w:hint="eastAsia"/>
+          <w:sz w:val="24"/>
+        </w:rPr>
+        <w:t>，</w:t>
+      </w:r>
+      <w:r>
+        <w:rPr>
+          <w:rFonts w:ascii="Times New Roman" w:eastAsia="宋体" w:hAnsi="Times New Roman" w:cs="Times New Roman" w:hint="eastAsia"/>
+          <w:sz w:val="24"/>
+        </w:rPr>
+        <w:t>从而</w:t>
+      </w:r>
+      <w:r>
+        <w:rPr>
+          <w:rFonts w:ascii="Times New Roman" w:eastAsia="宋体" w:hAnsi="Times New Roman" w:cs="Times New Roman" w:hint="eastAsia"/>
+          <w:sz w:val="24"/>
+        </w:rPr>
+        <w:t>并</w:t>
+      </w:r>
+      <w:r>
+        <w:rPr>
+          <w:rFonts w:ascii="Times New Roman" w:eastAsia="宋体" w:hAnsi="Times New Roman" w:cs="Times New Roman"/>
+          <w:sz w:val="24"/>
+        </w:rPr>
+        <w:t>不清楚出生年份分组的效应是否真正反映了特定历史时期的社会化效应，而不是特定调查年份的生物衰老和</w:t>
+      </w:r>
+      <w:r>
+        <w:rPr>
+          <w:rFonts w:ascii="Times New Roman" w:eastAsia="宋体" w:hAnsi="Times New Roman" w:cs="Times New Roman"/>
+          <w:sz w:val="24"/>
+        </w:rPr>
+        <w:t>/</w:t>
+      </w:r>
+      <w:r>
+        <w:rPr>
+          <w:rFonts w:ascii="Times New Roman" w:eastAsia="宋体" w:hAnsi="Times New Roman" w:cs="Times New Roman"/>
+          <w:sz w:val="24"/>
+        </w:rPr>
+        <w:t>或不同背景影响的效应。</w:t>
+      </w:r>
+      <w:r>
+        <w:rPr>
+          <w:rFonts w:ascii="Times New Roman" w:eastAsia="宋体" w:hAnsi="Times New Roman" w:cs="Times New Roman"/>
+          <w:sz w:val="24"/>
+        </w:rPr>
+        <w:t>为了分离出年龄和时间段的混杂效应、破除三者之间的相互干扰因素、得出</w:t>
+      </w:r>
+      <w:r>
+        <w:rPr>
+          <w:rFonts w:ascii="Times New Roman" w:eastAsia="宋体" w:hAnsi="Times New Roman" w:cs="Times New Roman"/>
+          <w:sz w:val="24"/>
+        </w:rPr>
+        <w:t>“</w:t>
+      </w:r>
+      <w:r>
+        <w:rPr>
+          <w:rFonts w:ascii="Times New Roman" w:eastAsia="宋体" w:hAnsi="Times New Roman" w:cs="Times New Roman"/>
+          <w:sz w:val="24"/>
+        </w:rPr>
+        <w:t>纯</w:t>
+      </w:r>
+      <w:r>
+        <w:rPr>
+          <w:rFonts w:ascii="Times New Roman" w:eastAsia="宋体" w:hAnsi="Times New Roman" w:cs="Times New Roman"/>
+          <w:sz w:val="24"/>
+        </w:rPr>
+        <w:t>”</w:t>
+      </w:r>
+      <w:r>
+        <w:rPr>
+          <w:rFonts w:ascii="Times New Roman" w:eastAsia="宋体" w:hAnsi="Times New Roman" w:cs="Times New Roman"/>
+          <w:sz w:val="24"/>
+        </w:rPr>
+        <w:t>队列效应，本文采用了</w:t>
+      </w:r>
+      <w:r>
+        <w:rPr>
+          <w:rFonts w:ascii="Times New Roman" w:eastAsia="宋体" w:hAnsi="Times New Roman" w:cs="Times New Roman"/>
+          <w:sz w:val="24"/>
+        </w:rPr>
+        <w:t>Age-Period-Cohort</w:t>
+      </w:r>
+      <w:r>
+        <w:rPr>
+          <w:rFonts w:ascii="Times New Roman" w:eastAsia="宋体" w:hAnsi="Times New Roman" w:cs="Times New Roman"/>
+          <w:sz w:val="24"/>
+        </w:rPr>
+        <w:t>模型</w:t>
+      </w:r>
+      <w:r>
+        <w:rPr>
+          <w:rFonts w:ascii="Times New Roman" w:eastAsia="宋体" w:hAnsi="Times New Roman" w:cs="Times New Roman" w:hint="eastAsia"/>
+          <w:sz w:val="24"/>
+        </w:rPr>
+        <w:t>。</w:t>
+      </w:r>
+    </w:p>
+    <w:p>
+      <w:pPr>
+        <w:spacing w:line="360" w:lineRule="auto"/>
+        <w:rPr>
+          <w:rFonts w:ascii="Times New Roman" w:eastAsia="宋体" w:hAnsi="Times New Roman" w:cs="Times New Roman"/>
+          <w:sz w:val="24"/>
+        </w:rPr>
+      </w:pPr>
       <w:r>
         <w:rPr>
           <w:rFonts w:ascii="Times New Roman" w:eastAsia="宋体" w:hAnsi="Times New Roman" w:cs="Times New Roman" w:hint="eastAsia"/>
@@ -5605,7 +7187,15 @@
           <w:rFonts w:ascii="Times New Roman" w:eastAsia="宋体" w:hAnsi="Times New Roman" w:cs="Times New Roman" w:hint="eastAsia"/>
           <w:sz w:val="24"/>
         </w:rPr>
-        <w:t>年龄和时期的混杂效应后，我们发现，虽然功利性民主观念的确呈现出下降趋势，但不同世代并没有显著差别。与此</w:t>
+        <w:t>年龄和</w:t>
+      </w:r>
+      <w:r>
+        <w:rPr>
+          <w:rFonts w:ascii="Times New Roman" w:eastAsia="宋体" w:hAnsi="Times New Roman" w:cs="Times New Roman" w:hint="eastAsia"/>
+          <w:sz w:val="24"/>
+        </w:rPr>
+        <w:lastRenderedPageBreak/>
+        <w:t>时期的混杂效应后，我们发现，虽然功利性民主观念的确呈现出下降趋势，但不同世代并没有显著差别。与此</w:t>
       </w:r>
       <w:r>
         <w:rPr>
@@ -5652,7 +7242,7 @@
                     <pic:cNvPicPr/>
                   </pic:nvPicPr>
                   <pic:blipFill>
-                    <a:blip r:embed="rId6"/>
+                    <a:blip r:embed="rId10"/>
                     <a:stretch>
                       <a:fillRect/>
                     </a:stretch>
@@ -5713,7 +7303,7 @@
                     <pic:cNvPicPr/>
                   </pic:nvPicPr>
                   <pic:blipFill>
-                    <a:blip r:embed="rId7"/>
+                    <a:blip r:embed="rId11"/>
                     <a:stretch>
                       <a:fillRect/>
                     </a:stretch>
@@ -6426,7 +8016,7 @@
       <w:pPr>
         <w:spacing w:line="360" w:lineRule="auto"/>
         <w:rPr>
-          <w:rFonts w:ascii="Times New Roman" w:eastAsia="宋体" w:hAnsi="Times New Roman" w:cs="Times New Roman" w:hint="eastAsia"/>
+          <w:rFonts w:ascii="Times New Roman" w:eastAsia="宋体" w:hAnsi="Times New Roman" w:cs="Times New Roman"/>
           <w:sz w:val="24"/>
         </w:rPr>
       </w:pPr>
@@ -6500,7 +8090,7 @@
       <w:pPr>
         <w:spacing w:line="360" w:lineRule="auto"/>
         <w:rPr>
-          <w:rFonts w:ascii="Times New Roman" w:eastAsia="宋体" w:hAnsi="Times New Roman" w:cs="Times New Roman" w:hint="eastAsia"/>
+          <w:rFonts w:ascii="Times New Roman" w:eastAsia="宋体" w:hAnsi="Times New Roman" w:cs="Times New Roman"/>
           <w:sz w:val="24"/>
         </w:rPr>
       </w:pPr>
@@ -8062,7 +9652,7 @@
             <w:pPr>
               <w:spacing w:line="360" w:lineRule="auto"/>
               <w:rPr>
-                <w:rFonts w:ascii="Times New Roman" w:eastAsia="宋体" w:hAnsi="Times New Roman" w:cs="Times New Roman" w:hint="eastAsia"/>
+                <w:rFonts w:ascii="Times New Roman" w:eastAsia="宋体" w:hAnsi="Times New Roman" w:cs="Times New Roman"/>
                 <w:sz w:val="10"/>
                 <w:szCs w:val="10"/>
               </w:rPr>
@@ -8101,7 +9691,7 @@
             <w:pPr>
               <w:spacing w:line="360" w:lineRule="auto"/>
               <w:rPr>
-                <w:rFonts w:ascii="Times New Roman" w:eastAsia="宋体" w:hAnsi="Times New Roman" w:cs="Times New Roman" w:hint="eastAsia"/>
+                <w:rFonts w:ascii="Times New Roman" w:eastAsia="宋体" w:hAnsi="Times New Roman" w:cs="Times New Roman"/>
                 <w:sz w:val="10"/>
                 <w:szCs w:val="10"/>
               </w:rPr>
@@ -8124,7 +9714,7 @@
             <w:pPr>
               <w:spacing w:line="360" w:lineRule="auto"/>
               <w:rPr>
-                <w:rFonts w:ascii="Times New Roman" w:eastAsia="宋体" w:hAnsi="Times New Roman" w:cs="Times New Roman" w:hint="eastAsia"/>
+                <w:rFonts w:ascii="Times New Roman" w:eastAsia="宋体" w:hAnsi="Times New Roman" w:cs="Times New Roman"/>
                 <w:sz w:val="10"/>
                 <w:szCs w:val="10"/>
               </w:rPr>
@@ -8147,7 +9737,7 @@
             <w:pPr>
               <w:spacing w:line="360" w:lineRule="auto"/>
               <w:rPr>
-                <w:rFonts w:ascii="Times New Roman" w:eastAsia="宋体" w:hAnsi="Times New Roman" w:cs="Times New Roman" w:hint="eastAsia"/>
+                <w:rFonts w:ascii="Times New Roman" w:eastAsia="宋体" w:hAnsi="Times New Roman" w:cs="Times New Roman"/>
                 <w:sz w:val="10"/>
                 <w:szCs w:val="10"/>
               </w:rPr>
@@ -8170,7 +9760,7 @@
             <w:pPr>
               <w:spacing w:line="360" w:lineRule="auto"/>
               <w:rPr>
-                <w:rFonts w:ascii="Times New Roman" w:eastAsia="宋体" w:hAnsi="Times New Roman" w:cs="Times New Roman" w:hint="eastAsia"/>
+                <w:rFonts w:ascii="Times New Roman" w:eastAsia="宋体" w:hAnsi="Times New Roman" w:cs="Times New Roman"/>
                 <w:sz w:val="10"/>
                 <w:szCs w:val="10"/>
               </w:rPr>
@@ -8193,7 +9783,7 @@
             <w:pPr>
               <w:spacing w:line="360" w:lineRule="auto"/>
               <w:rPr>
-                <w:rFonts w:ascii="Times New Roman" w:eastAsia="宋体" w:hAnsi="Times New Roman" w:cs="Times New Roman" w:hint="eastAsia"/>
+                <w:rFonts w:ascii="Times New Roman" w:eastAsia="宋体" w:hAnsi="Times New Roman" w:cs="Times New Roman"/>
                 <w:sz w:val="10"/>
                 <w:szCs w:val="10"/>
               </w:rPr>
@@ -8216,7 +9806,7 @@
             <w:pPr>
               <w:spacing w:line="360" w:lineRule="auto"/>
               <w:rPr>
-                <w:rFonts w:ascii="Times New Roman" w:eastAsia="宋体" w:hAnsi="Times New Roman" w:cs="Times New Roman" w:hint="eastAsia"/>
+                <w:rFonts w:ascii="Times New Roman" w:eastAsia="宋体" w:hAnsi="Times New Roman" w:cs="Times New Roman"/>
                 <w:sz w:val="10"/>
                 <w:szCs w:val="10"/>
               </w:rPr>
@@ -8272,7 +9862,7 @@
             <w:pPr>
               <w:spacing w:line="360" w:lineRule="auto"/>
               <w:rPr>
-                <w:rFonts w:ascii="Times New Roman" w:eastAsia="宋体" w:hAnsi="Times New Roman" w:cs="Times New Roman" w:hint="eastAsia"/>
+                <w:rFonts w:ascii="Times New Roman" w:eastAsia="宋体" w:hAnsi="Times New Roman" w:cs="Times New Roman"/>
                 <w:sz w:val="10"/>
                 <w:szCs w:val="10"/>
               </w:rPr>
@@ -8295,7 +9885,7 @@
             <w:pPr>
               <w:spacing w:line="360" w:lineRule="auto"/>
               <w:rPr>
-                <w:rFonts w:ascii="Times New Roman" w:eastAsia="宋体" w:hAnsi="Times New Roman" w:cs="Times New Roman" w:hint="eastAsia"/>
+                <w:rFonts w:ascii="Times New Roman" w:eastAsia="宋体" w:hAnsi="Times New Roman" w:cs="Times New Roman"/>
                 <w:sz w:val="10"/>
                 <w:szCs w:val="10"/>
               </w:rPr>
@@ -8318,7 +9908,7 @@
             <w:pPr>
               <w:spacing w:line="360" w:lineRule="auto"/>
               <w:rPr>
-                <w:rFonts w:ascii="Times New Roman" w:eastAsia="宋体" w:hAnsi="Times New Roman" w:cs="Times New Roman" w:hint="eastAsia"/>
+                <w:rFonts w:ascii="Times New Roman" w:eastAsia="宋体" w:hAnsi="Times New Roman" w:cs="Times New Roman"/>
                 <w:sz w:val="10"/>
                 <w:szCs w:val="10"/>
               </w:rPr>
@@ -8341,7 +9931,7 @@
             <w:pPr>
               <w:spacing w:line="360" w:lineRule="auto"/>
               <w:rPr>
-                <w:rFonts w:ascii="Times New Roman" w:eastAsia="宋体" w:hAnsi="Times New Roman" w:cs="Times New Roman" w:hint="eastAsia"/>
+                <w:rFonts w:ascii="Times New Roman" w:eastAsia="宋体" w:hAnsi="Times New Roman" w:cs="Times New Roman"/>
                 <w:sz w:val="10"/>
                 <w:szCs w:val="10"/>
               </w:rPr>
@@ -8380,7 +9970,7 @@
             <w:pPr>
               <w:spacing w:line="360" w:lineRule="auto"/>
               <w:rPr>
-                <w:rFonts w:ascii="Times New Roman" w:eastAsia="宋体" w:hAnsi="Times New Roman" w:cs="Times New Roman" w:hint="eastAsia"/>
+                <w:rFonts w:ascii="Times New Roman" w:eastAsia="宋体" w:hAnsi="Times New Roman" w:cs="Times New Roman"/>
                 <w:sz w:val="10"/>
                 <w:szCs w:val="10"/>
               </w:rPr>
@@ -8403,7 +9993,7 @@
             <w:pPr>
               <w:spacing w:line="360" w:lineRule="auto"/>
               <w:rPr>
-                <w:rFonts w:ascii="Times New Roman" w:eastAsia="宋体" w:hAnsi="Times New Roman" w:cs="Times New Roman" w:hint="eastAsia"/>
+                <w:rFonts w:ascii="Times New Roman" w:eastAsia="宋体" w:hAnsi="Times New Roman" w:cs="Times New Roman"/>
                 <w:sz w:val="10"/>
                 <w:szCs w:val="10"/>
               </w:rPr>
@@ -8426,7 +10016,7 @@
             <w:pPr>
               <w:spacing w:line="360" w:lineRule="auto"/>
               <w:rPr>
-                <w:rFonts w:ascii="Times New Roman" w:eastAsia="宋体" w:hAnsi="Times New Roman" w:cs="Times New Roman" w:hint="eastAsia"/>
+                <w:rFonts w:ascii="Times New Roman" w:eastAsia="宋体" w:hAnsi="Times New Roman" w:cs="Times New Roman"/>
                 <w:sz w:val="10"/>
                 <w:szCs w:val="10"/>
               </w:rPr>
@@ -8449,7 +10039,7 @@
             <w:pPr>
               <w:spacing w:line="360" w:lineRule="auto"/>
               <w:rPr>
-                <w:rFonts w:ascii="Times New Roman" w:eastAsia="宋体" w:hAnsi="Times New Roman" w:cs="Times New Roman" w:hint="eastAsia"/>
+                <w:rFonts w:ascii="Times New Roman" w:eastAsia="宋体" w:hAnsi="Times New Roman" w:cs="Times New Roman"/>
                 <w:sz w:val="10"/>
                 <w:szCs w:val="10"/>
               </w:rPr>
@@ -8466,7 +10056,7 @@
             <w:pPr>
               <w:spacing w:line="360" w:lineRule="auto"/>
               <w:rPr>
-                <w:rFonts w:ascii="Times New Roman" w:eastAsia="宋体" w:hAnsi="Times New Roman" w:cs="Times New Roman" w:hint="eastAsia"/>
+                <w:rFonts w:ascii="Times New Roman" w:eastAsia="宋体" w:hAnsi="Times New Roman" w:cs="Times New Roman"/>
                 <w:sz w:val="10"/>
                 <w:szCs w:val="10"/>
               </w:rPr>
@@ -8482,7 +10072,7 @@
             <w:pPr>
               <w:spacing w:line="360" w:lineRule="auto"/>
               <w:rPr>
-                <w:rFonts w:ascii="Times New Roman" w:eastAsia="宋体" w:hAnsi="Times New Roman" w:cs="Times New Roman" w:hint="eastAsia"/>
+                <w:rFonts w:ascii="Times New Roman" w:eastAsia="宋体" w:hAnsi="Times New Roman" w:cs="Times New Roman"/>
                 <w:sz w:val="24"/>
               </w:rPr>
             </w:pPr>
@@ -8547,7 +10137,7 @@
             <w:pPr>
               <w:spacing w:line="360" w:lineRule="auto"/>
               <w:rPr>
-                <w:rFonts w:ascii="Times New Roman" w:eastAsia="宋体" w:hAnsi="Times New Roman" w:cs="Times New Roman" w:hint="eastAsia"/>
+                <w:rFonts w:ascii="Times New Roman" w:eastAsia="宋体" w:hAnsi="Times New Roman" w:cs="Times New Roman"/>
                 <w:sz w:val="24"/>
               </w:rPr>
             </w:pPr>
@@ -8594,7 +10184,7 @@
             <w:pPr>
               <w:spacing w:line="360" w:lineRule="auto"/>
               <w:rPr>
-                <w:rFonts w:ascii="Times New Roman" w:eastAsia="宋体" w:hAnsi="Times New Roman" w:cs="Times New Roman" w:hint="eastAsia"/>
+                <w:rFonts w:ascii="Times New Roman" w:eastAsia="宋体" w:hAnsi="Times New Roman" w:cs="Times New Roman"/>
                 <w:sz w:val="24"/>
               </w:rPr>
             </w:pPr>
@@ -8615,7 +10205,7 @@
             <w:pPr>
               <w:spacing w:line="360" w:lineRule="auto"/>
               <w:rPr>
-                <w:rFonts w:ascii="Times New Roman" w:eastAsia="宋体" w:hAnsi="Times New Roman" w:cs="Times New Roman" w:hint="eastAsia"/>
+                <w:rFonts w:ascii="Times New Roman" w:eastAsia="宋体" w:hAnsi="Times New Roman" w:cs="Times New Roman"/>
                 <w:sz w:val="24"/>
               </w:rPr>
             </w:pPr>
@@ -8636,7 +10226,7 @@
             <w:pPr>
               <w:spacing w:line="360" w:lineRule="auto"/>
               <w:rPr>
-                <w:rFonts w:ascii="Times New Roman" w:eastAsia="宋体" w:hAnsi="Times New Roman" w:cs="Times New Roman" w:hint="eastAsia"/>
+                <w:rFonts w:ascii="Times New Roman" w:eastAsia="宋体" w:hAnsi="Times New Roman" w:cs="Times New Roman"/>
                 <w:sz w:val="24"/>
               </w:rPr>
             </w:pPr>
@@ -8657,7 +10247,7 @@
             <w:pPr>
               <w:spacing w:line="360" w:lineRule="auto"/>
               <w:rPr>
-                <w:rFonts w:ascii="Times New Roman" w:eastAsia="宋体" w:hAnsi="Times New Roman" w:cs="Times New Roman" w:hint="eastAsia"/>
+                <w:rFonts w:ascii="Times New Roman" w:eastAsia="宋体" w:hAnsi="Times New Roman" w:cs="Times New Roman"/>
                 <w:sz w:val="24"/>
               </w:rPr>
             </w:pPr>
@@ -8680,7 +10270,7 @@
             <w:pPr>
               <w:spacing w:line="360" w:lineRule="auto"/>
               <w:rPr>
-                <w:rFonts w:ascii="Times New Roman" w:eastAsia="宋体" w:hAnsi="Times New Roman" w:cs="Times New Roman" w:hint="eastAsia"/>
+                <w:rFonts w:ascii="Times New Roman" w:eastAsia="宋体" w:hAnsi="Times New Roman" w:cs="Times New Roman"/>
                 <w:sz w:val="10"/>
                 <w:szCs w:val="10"/>
               </w:rPr>
@@ -8724,7 +10314,7 @@
             <w:pPr>
               <w:spacing w:line="360" w:lineRule="auto"/>
               <w:rPr>
-                <w:rFonts w:ascii="Times New Roman" w:eastAsia="宋体" w:hAnsi="Times New Roman" w:cs="Times New Roman" w:hint="eastAsia"/>
+                <w:rFonts w:ascii="Times New Roman" w:eastAsia="宋体" w:hAnsi="Times New Roman" w:cs="Times New Roman"/>
                 <w:sz w:val="24"/>
               </w:rPr>
             </w:pPr>
@@ -8745,7 +10335,7 @@
             <w:pPr>
               <w:spacing w:line="360" w:lineRule="auto"/>
               <w:rPr>
-                <w:rFonts w:ascii="Times New Roman" w:eastAsia="宋体" w:hAnsi="Times New Roman" w:cs="Times New Roman" w:hint="eastAsia"/>
+                <w:rFonts w:ascii="Times New Roman" w:eastAsia="宋体" w:hAnsi="Times New Roman" w:cs="Times New Roman"/>
                 <w:sz w:val="24"/>
               </w:rPr>
             </w:pPr>
@@ -8766,7 +10356,7 @@
             <w:pPr>
               <w:spacing w:line="360" w:lineRule="auto"/>
               <w:rPr>
-                <w:rFonts w:ascii="Times New Roman" w:eastAsia="宋体" w:hAnsi="Times New Roman" w:cs="Times New Roman" w:hint="eastAsia"/>
+                <w:rFonts w:ascii="Times New Roman" w:eastAsia="宋体" w:hAnsi="Times New Roman" w:cs="Times New Roman"/>
                 <w:sz w:val="24"/>
               </w:rPr>
             </w:pPr>
@@ -8789,7 +10379,7 @@
             <w:pPr>
               <w:spacing w:line="360" w:lineRule="auto"/>
               <w:rPr>
-                <w:rFonts w:ascii="Times New Roman" w:eastAsia="宋体" w:hAnsi="Times New Roman" w:cs="Times New Roman" w:hint="eastAsia"/>
+                <w:rFonts w:ascii="Times New Roman" w:eastAsia="宋体" w:hAnsi="Times New Roman" w:cs="Times New Roman"/>
                 <w:sz w:val="10"/>
                 <w:szCs w:val="10"/>
               </w:rPr>
@@ -8818,7 +10408,7 @@
             <w:pPr>
               <w:spacing w:line="360" w:lineRule="auto"/>
               <w:rPr>
-                <w:rFonts w:ascii="Times New Roman" w:eastAsia="宋体" w:hAnsi="Times New Roman" w:cs="Times New Roman" w:hint="eastAsia"/>
+                <w:rFonts w:ascii="Times New Roman" w:eastAsia="宋体" w:hAnsi="Times New Roman" w:cs="Times New Roman"/>
                 <w:sz w:val="24"/>
               </w:rPr>
             </w:pPr>
@@ -8832,7 +10422,7 @@
             <w:pPr>
               <w:spacing w:line="360" w:lineRule="auto"/>
               <w:rPr>
-                <w:rFonts w:ascii="Times New Roman" w:eastAsia="宋体" w:hAnsi="Times New Roman" w:cs="Times New Roman" w:hint="eastAsia"/>
+                <w:rFonts w:ascii="Times New Roman" w:eastAsia="宋体" w:hAnsi="Times New Roman" w:cs="Times New Roman"/>
                 <w:sz w:val="24"/>
               </w:rPr>
             </w:pPr>
@@ -8846,7 +10436,7 @@
             <w:pPr>
               <w:spacing w:line="360" w:lineRule="auto"/>
               <w:rPr>
-                <w:rFonts w:ascii="Times New Roman" w:eastAsia="宋体" w:hAnsi="Times New Roman" w:cs="Times New Roman" w:hint="eastAsia"/>
+                <w:rFonts w:ascii="Times New Roman" w:eastAsia="宋体" w:hAnsi="Times New Roman" w:cs="Times New Roman"/>
                 <w:sz w:val="24"/>
               </w:rPr>
             </w:pPr>
@@ -8921,7 +10511,7 @@
       <w:pPr>
         <w:spacing w:line="360" w:lineRule="auto"/>
         <w:rPr>
-          <w:rFonts w:ascii="Times New Roman" w:eastAsia="宋体" w:hAnsi="Times New Roman" w:cs="Times New Roman" w:hint="eastAsia"/>
+          <w:rFonts w:ascii="Times New Roman" w:eastAsia="宋体" w:hAnsi="Times New Roman" w:cs="Times New Roman"/>
           <w:sz w:val="24"/>
         </w:rPr>
       </w:pPr>
@@ -8934,7 +10524,7 @@
           <w:sz w:val="24"/>
         </w:rPr>
       </w:pPr>
-      <w:commentRangeStart w:id="25"/>
+      <w:commentRangeStart w:id="86"/>
       <w:r>
         <w:rPr>
           <w:rFonts w:ascii="Times New Roman" w:eastAsia="宋体" w:hAnsi="Times New Roman" w:cs="Times New Roman"/>
@@ -8958,7 +10548,7 @@
                     <pic:cNvPicPr/>
                   </pic:nvPicPr>
                   <pic:blipFill>
-                    <a:blip r:embed="rId8"/>
+                    <a:blip r:embed="rId12"/>
                     <a:stretch>
                       <a:fillRect/>
                     </a:stretch>
@@ -8978,14 +10568,14 @@
           </wp:inline>
         </w:drawing>
       </w:r>
-      <w:commentRangeEnd w:id="25"/>
+      <w:commentRangeEnd w:id="86"/>
       <w:r>
         <w:rPr>
           <w:rStyle w:val="a4"/>
           <w:sz w:val="24"/>
           <w:szCs w:val="24"/>
         </w:rPr>
-        <w:commentReference w:id="25"/>
+        <w:commentReference w:id="86"/>
       </w:r>
     </w:p>
     <w:p>
@@ -10818,7 +12408,7 @@
       <w:pPr>
         <w:spacing w:line="360" w:lineRule="auto"/>
         <w:rPr>
-          <w:rFonts w:ascii="Times New Roman" w:eastAsia="宋体" w:hAnsi="Times New Roman" w:cs="Times New Roman" w:hint="eastAsia"/>
+          <w:rFonts w:ascii="Times New Roman" w:eastAsia="宋体" w:hAnsi="Times New Roman" w:cs="Times New Roman"/>
           <w:sz w:val="24"/>
         </w:rPr>
       </w:pPr>
@@ -10892,128 +12482,110 @@
           <w:kern w:val="0"/>
           <w:sz w:val="24"/>
         </w:rPr>
-        <w:t>(</w:t>
-      </w:r>
-      <w:proofErr w:type="spellStart"/>
+        <w:t>(Imaietal.</w:t>
+      </w:r>
       <w:r>
         <w:rPr>
           <w:rFonts w:ascii="Times New Roman" w:eastAsia="宋体" w:hAnsi="Times New Roman" w:cs="Times New Roman"/>
           <w:kern w:val="0"/>
           <w:sz w:val="24"/>
         </w:rPr>
-        <w:t>Imaietal</w:t>
-      </w:r>
-      <w:proofErr w:type="spellEnd"/>
+        <w:t>，</w:t>
+      </w:r>
       <w:r>
         <w:rPr>
           <w:rFonts w:ascii="Times New Roman" w:eastAsia="宋体" w:hAnsi="Times New Roman" w:cs="Times New Roman"/>
           <w:kern w:val="0"/>
           <w:sz w:val="24"/>
         </w:rPr>
-        <w:t>.</w:t>
-      </w:r>
-      <w:r>
-        <w:rPr>
-          <w:rFonts w:ascii="Times New Roman" w:eastAsia="宋体" w:hAnsi="Times New Roman" w:cs="Times New Roman"/>
-          <w:kern w:val="0"/>
+        <w:t>2014)</w:t>
+      </w:r>
+      <w:r>
+        <w:rPr>
+          <w:rFonts w:ascii="Times New Roman" w:eastAsia="宋体" w:hAnsi="Times New Roman" w:cs="Times New Roman"/>
+          <w:sz w:val="24"/>
+        </w:rPr>
+        <w:fldChar w:fldCharType="end"/>
+      </w:r>
+      <w:r>
+        <w:rPr>
+          <w:rFonts w:ascii="Times New Roman" w:eastAsia="宋体" w:hAnsi="Times New Roman" w:cs="Times New Roman"/>
+          <w:sz w:val="24"/>
+        </w:rPr>
+        <w:t>。</w:t>
+      </w:r>
+      <w:r>
+        <w:rPr>
+          <w:rFonts w:ascii="Times New Roman" w:eastAsia="宋体" w:hAnsi="Times New Roman" w:cs="Times New Roman"/>
+          <w:sz w:val="24"/>
+        </w:rPr>
+        <w:t>首先</w:t>
+      </w:r>
+      <w:r>
+        <w:rPr>
+          <w:rFonts w:ascii="Times New Roman" w:eastAsia="宋体" w:hAnsi="Times New Roman" w:cs="Times New Roman" w:hint="eastAsia"/>
+          <w:sz w:val="24"/>
+        </w:rPr>
+        <w:t>，我们</w:t>
+      </w:r>
+      <w:r>
+        <w:rPr>
+          <w:rFonts w:ascii="Times New Roman" w:eastAsia="宋体" w:hAnsi="Times New Roman" w:cs="Times New Roman"/>
+          <w:sz w:val="24"/>
+        </w:rPr>
+        <w:t>检验</w:t>
+      </w:r>
+      <w:r>
+        <w:rPr>
+          <w:rFonts w:ascii="Times New Roman" w:eastAsia="宋体" w:hAnsi="Times New Roman" w:cs="Times New Roman" w:hint="eastAsia"/>
+          <w:sz w:val="24"/>
+        </w:rPr>
+        <w:t>了</w:t>
+      </w:r>
+      <w:r>
+        <w:rPr>
+          <w:rFonts w:ascii="Times New Roman" w:eastAsia="宋体" w:hAnsi="Times New Roman" w:cs="Times New Roman" w:hint="eastAsia"/>
+          <w:sz w:val="24"/>
+        </w:rPr>
+        <w:t>经济发展</w:t>
+      </w:r>
+      <w:r>
+        <w:rPr>
+          <w:rFonts w:ascii="Times New Roman" w:eastAsia="宋体" w:hAnsi="Times New Roman" w:cs="Times New Roman" w:hint="eastAsia"/>
+          <w:sz w:val="24"/>
+        </w:rPr>
+        <w:t>对</w:t>
+      </w:r>
+      <w:r>
+        <w:rPr>
+          <w:rFonts w:ascii="Times New Roman" w:eastAsia="宋体" w:hAnsi="Times New Roman" w:cs="Times New Roman" w:hint="eastAsia"/>
+          <w:sz w:val="24"/>
+        </w:rPr>
+        <w:t>民主观念</w:t>
+      </w:r>
+      <w:r>
+        <w:rPr>
+          <w:rFonts w:ascii="Times New Roman" w:eastAsia="宋体" w:hAnsi="Times New Roman" w:cs="Times New Roman" w:hint="eastAsia"/>
+          <w:sz w:val="24"/>
+        </w:rPr>
+        <w:t>变化</w:t>
+      </w:r>
+      <w:r>
+        <w:rPr>
+          <w:rFonts w:ascii="Times New Roman" w:eastAsia="宋体" w:hAnsi="Times New Roman" w:cs="Times New Roman" w:hint="eastAsia"/>
+          <w:sz w:val="24"/>
+        </w:rPr>
+        <w:t>的影响</w:t>
+      </w:r>
+      <w:r>
+        <w:rPr>
+          <w:rFonts w:ascii="Times New Roman" w:eastAsia="宋体" w:hAnsi="Times New Roman" w:cs="Times New Roman" w:hint="eastAsia"/>
           <w:sz w:val="24"/>
         </w:rPr>
         <w:t>，</w:t>
       </w:r>
       <w:r>
         <w:rPr>
-          <w:rFonts w:ascii="Times New Roman" w:eastAsia="宋体" w:hAnsi="Times New Roman" w:cs="Times New Roman"/>
-          <w:kern w:val="0"/>
-          <w:sz w:val="24"/>
-        </w:rPr>
-        <w:t>2014)</w:t>
-      </w:r>
-      <w:r>
-        <w:rPr>
-          <w:rFonts w:ascii="Times New Roman" w:eastAsia="宋体" w:hAnsi="Times New Roman" w:cs="Times New Roman"/>
-          <w:sz w:val="24"/>
-        </w:rPr>
-        <w:fldChar w:fldCharType="end"/>
-      </w:r>
-      <w:r>
-        <w:rPr>
-          <w:rFonts w:ascii="Times New Roman" w:eastAsia="宋体" w:hAnsi="Times New Roman" w:cs="Times New Roman"/>
-          <w:sz w:val="24"/>
-        </w:rPr>
-        <w:t>。</w:t>
-      </w:r>
-      <w:r>
-        <w:rPr>
-          <w:rFonts w:ascii="Times New Roman" w:eastAsia="宋体" w:hAnsi="Times New Roman" w:cs="Times New Roman"/>
-          <w:sz w:val="24"/>
-        </w:rPr>
-        <w:t>首先</w:t>
-      </w:r>
-      <w:r>
-        <w:rPr>
-          <w:rFonts w:ascii="Times New Roman" w:eastAsia="宋体" w:hAnsi="Times New Roman" w:cs="Times New Roman" w:hint="eastAsia"/>
-          <w:sz w:val="24"/>
-        </w:rPr>
-        <w:t>，我们</w:t>
-      </w:r>
-      <w:r>
-        <w:rPr>
-          <w:rFonts w:ascii="Times New Roman" w:eastAsia="宋体" w:hAnsi="Times New Roman" w:cs="Times New Roman"/>
-          <w:sz w:val="24"/>
-        </w:rPr>
-        <w:t>检验</w:t>
-      </w:r>
-      <w:r>
-        <w:rPr>
-          <w:rFonts w:ascii="Times New Roman" w:eastAsia="宋体" w:hAnsi="Times New Roman" w:cs="Times New Roman" w:hint="eastAsia"/>
-          <w:sz w:val="24"/>
-        </w:rPr>
-        <w:t>了</w:t>
-      </w:r>
-      <w:r>
-        <w:rPr>
-          <w:rFonts w:ascii="Times New Roman" w:eastAsia="宋体" w:hAnsi="Times New Roman" w:cs="Times New Roman" w:hint="eastAsia"/>
-          <w:sz w:val="24"/>
-        </w:rPr>
-        <w:t>经济发展</w:t>
-      </w:r>
-      <w:r>
-        <w:rPr>
-          <w:rFonts w:ascii="Times New Roman" w:eastAsia="宋体" w:hAnsi="Times New Roman" w:cs="Times New Roman" w:hint="eastAsia"/>
-          <w:sz w:val="24"/>
-        </w:rPr>
-        <w:t>对</w:t>
-      </w:r>
-      <w:r>
-        <w:rPr>
-          <w:rFonts w:ascii="Times New Roman" w:eastAsia="宋体" w:hAnsi="Times New Roman" w:cs="Times New Roman" w:hint="eastAsia"/>
-          <w:sz w:val="24"/>
-        </w:rPr>
-        <w:t>民主观念</w:t>
-      </w:r>
-      <w:r>
-        <w:rPr>
-          <w:rFonts w:ascii="Times New Roman" w:eastAsia="宋体" w:hAnsi="Times New Roman" w:cs="Times New Roman" w:hint="eastAsia"/>
-          <w:sz w:val="24"/>
-        </w:rPr>
-        <w:t>变化</w:t>
-      </w:r>
-      <w:r>
-        <w:rPr>
-          <w:rFonts w:ascii="Times New Roman" w:eastAsia="宋体" w:hAnsi="Times New Roman" w:cs="Times New Roman" w:hint="eastAsia"/>
-          <w:sz w:val="24"/>
-        </w:rPr>
-        <w:t>的影响</w:t>
-      </w:r>
-      <w:r>
-        <w:rPr>
-          <w:rFonts w:ascii="Times New Roman" w:eastAsia="宋体" w:hAnsi="Times New Roman" w:cs="Times New Roman" w:hint="eastAsia"/>
-          <w:sz w:val="24"/>
-        </w:rPr>
-        <w:t>，</w:t>
-      </w:r>
-      <w:r>
-        <w:rPr>
           <w:rFonts w:ascii="Times New Roman" w:eastAsia="宋体" w:hAnsi="Times New Roman" w:cs="Times New Roman" w:hint="eastAsia"/>
           <w:sz w:val="24"/>
         </w:rPr>
@@ -11038,14 +12610,7 @@
           <w:rFonts w:ascii="Times New Roman" w:eastAsia="宋体" w:hAnsi="Times New Roman" w:cs="Times New Roman" w:hint="eastAsia"/>
           <w:sz w:val="24"/>
         </w:rPr>
-        <w:t>性别平等、社会容忍度、市场竞争和淡化权威</w:t>
-      </w:r>
-      <w:r>
-        <w:rPr>
-          <w:rFonts w:ascii="Times New Roman" w:eastAsia="宋体" w:hAnsi="Times New Roman" w:cs="Times New Roman" w:hint="eastAsia"/>
-          <w:sz w:val="24"/>
-        </w:rPr>
-        <w:t>的中介效应，</w:t>
+        <w:t>性别平等、社会容忍度、市场竞争和淡化权威的中介效应，</w:t>
       </w:r>
       <w:r>
         <w:rPr>
@@ -11428,7 +12993,7 @@
             <w:pPr>
               <w:spacing w:line="360" w:lineRule="auto"/>
               <w:rPr>
-                <w:rFonts w:ascii="Times New Roman" w:eastAsia="宋体" w:hAnsi="Times New Roman" w:cs="Times New Roman" w:hint="eastAsia"/>
+                <w:rFonts w:ascii="Times New Roman" w:eastAsia="宋体" w:hAnsi="Times New Roman" w:cs="Times New Roman"/>
                 <w:b/>
                 <w:bCs/>
                 <w:sz w:val="24"/>
@@ -11466,7 +13031,7 @@
             <w:pPr>
               <w:spacing w:line="360" w:lineRule="auto"/>
               <w:rPr>
-                <w:rFonts w:ascii="Times New Roman" w:eastAsia="宋体" w:hAnsi="Times New Roman" w:cs="Times New Roman" w:hint="eastAsia"/>
+                <w:rFonts w:ascii="Times New Roman" w:eastAsia="宋体" w:hAnsi="Times New Roman" w:cs="Times New Roman"/>
                 <w:b/>
                 <w:bCs/>
                 <w:sz w:val="24"/>
@@ -11533,7 +13098,7 @@
             <w:pPr>
               <w:spacing w:line="360" w:lineRule="auto"/>
               <w:rPr>
-                <w:rFonts w:ascii="Times New Roman" w:eastAsia="宋体" w:hAnsi="Times New Roman" w:cs="Times New Roman" w:hint="eastAsia"/>
+                <w:rFonts w:ascii="Times New Roman" w:eastAsia="宋体" w:hAnsi="Times New Roman" w:cs="Times New Roman"/>
                 <w:b/>
                 <w:bCs/>
                 <w:sz w:val="24"/>
@@ -11600,7 +13165,7 @@
             <w:pPr>
               <w:spacing w:line="360" w:lineRule="auto"/>
               <w:rPr>
-                <w:rFonts w:ascii="Times New Roman" w:eastAsia="宋体" w:hAnsi="Times New Roman" w:cs="Times New Roman" w:hint="eastAsia"/>
+                <w:rFonts w:ascii="Times New Roman" w:eastAsia="宋体" w:hAnsi="Times New Roman" w:cs="Times New Roman"/>
                 <w:b/>
                 <w:bCs/>
                 <w:sz w:val="24"/>
@@ -11670,7 +13235,7 @@
             <w:pPr>
               <w:spacing w:line="360" w:lineRule="auto"/>
               <w:rPr>
-                <w:rFonts w:ascii="Times New Roman" w:eastAsia="宋体" w:hAnsi="Times New Roman" w:cs="Times New Roman" w:hint="eastAsia"/>
+                <w:rFonts w:ascii="Times New Roman" w:eastAsia="宋体" w:hAnsi="Times New Roman" w:cs="Times New Roman"/>
                 <w:sz w:val="24"/>
               </w:rPr>
             </w:pPr>
@@ -11702,7 +13267,7 @@
             <w:pPr>
               <w:spacing w:line="360" w:lineRule="auto"/>
               <w:rPr>
-                <w:rFonts w:ascii="Times New Roman" w:eastAsia="宋体" w:hAnsi="Times New Roman" w:cs="Times New Roman" w:hint="eastAsia"/>
+                <w:rFonts w:ascii="Times New Roman" w:eastAsia="宋体" w:hAnsi="Times New Roman" w:cs="Times New Roman"/>
                 <w:sz w:val="24"/>
               </w:rPr>
             </w:pPr>
@@ -11773,7 +13338,7 @@
             <w:pPr>
               <w:spacing w:line="360" w:lineRule="auto"/>
               <w:rPr>
-                <w:rFonts w:ascii="Times New Roman" w:eastAsia="宋体" w:hAnsi="Times New Roman" w:cs="Times New Roman" w:hint="eastAsia"/>
+                <w:rFonts w:ascii="Times New Roman" w:eastAsia="宋体" w:hAnsi="Times New Roman" w:cs="Times New Roman"/>
                 <w:sz w:val="24"/>
               </w:rPr>
             </w:pPr>
@@ -11844,7 +13409,7 @@
             <w:pPr>
               <w:spacing w:line="360" w:lineRule="auto"/>
               <w:rPr>
-                <w:rFonts w:ascii="Times New Roman" w:eastAsia="宋体" w:hAnsi="Times New Roman" w:cs="Times New Roman" w:hint="eastAsia"/>
+                <w:rFonts w:ascii="Times New Roman" w:eastAsia="宋体" w:hAnsi="Times New Roman" w:cs="Times New Roman"/>
                 <w:sz w:val="24"/>
               </w:rPr>
             </w:pPr>
@@ -11917,7 +13482,7 @@
             <w:pPr>
               <w:spacing w:line="360" w:lineRule="auto"/>
               <w:rPr>
-                <w:rFonts w:ascii="Times New Roman" w:eastAsia="宋体" w:hAnsi="Times New Roman" w:cs="Times New Roman" w:hint="eastAsia"/>
+                <w:rFonts w:ascii="Times New Roman" w:eastAsia="宋体" w:hAnsi="Times New Roman" w:cs="Times New Roman"/>
                 <w:sz w:val="24"/>
               </w:rPr>
             </w:pPr>
@@ -11955,7 +13520,7 @@
             <w:pPr>
               <w:spacing w:line="360" w:lineRule="auto"/>
               <w:rPr>
-                <w:rFonts w:ascii="Times New Roman" w:eastAsia="宋体" w:hAnsi="Times New Roman" w:cs="Times New Roman" w:hint="eastAsia"/>
+                <w:rFonts w:ascii="Times New Roman" w:eastAsia="宋体" w:hAnsi="Times New Roman" w:cs="Times New Roman"/>
                 <w:sz w:val="24"/>
               </w:rPr>
             </w:pPr>
@@ -12020,7 +13585,7 @@
             <w:pPr>
               <w:spacing w:line="360" w:lineRule="auto"/>
               <w:rPr>
-                <w:rFonts w:ascii="Times New Roman" w:eastAsia="宋体" w:hAnsi="Times New Roman" w:cs="Times New Roman" w:hint="eastAsia"/>
+                <w:rFonts w:ascii="Times New Roman" w:eastAsia="宋体" w:hAnsi="Times New Roman" w:cs="Times New Roman"/>
                 <w:sz w:val="24"/>
               </w:rPr>
             </w:pPr>
@@ -12085,7 +13650,7 @@
             <w:pPr>
               <w:spacing w:line="360" w:lineRule="auto"/>
               <w:rPr>
-                <w:rFonts w:ascii="Times New Roman" w:eastAsia="宋体" w:hAnsi="Times New Roman" w:cs="Times New Roman" w:hint="eastAsia"/>
+                <w:rFonts w:ascii="Times New Roman" w:eastAsia="宋体" w:hAnsi="Times New Roman" w:cs="Times New Roman"/>
                 <w:sz w:val="24"/>
               </w:rPr>
             </w:pPr>
@@ -12155,7 +13720,7 @@
             <w:pPr>
               <w:spacing w:line="360" w:lineRule="auto"/>
               <w:rPr>
-                <w:rFonts w:ascii="Times New Roman" w:eastAsia="宋体" w:hAnsi="Times New Roman" w:cs="Times New Roman" w:hint="eastAsia"/>
+                <w:rFonts w:ascii="Times New Roman" w:eastAsia="宋体" w:hAnsi="Times New Roman" w:cs="Times New Roman"/>
                 <w:sz w:val="24"/>
               </w:rPr>
             </w:pPr>
@@ -12184,7 +13749,7 @@
             <w:pPr>
               <w:spacing w:line="360" w:lineRule="auto"/>
               <w:rPr>
-                <w:rFonts w:ascii="Times New Roman" w:eastAsia="宋体" w:hAnsi="Times New Roman" w:cs="Times New Roman" w:hint="eastAsia"/>
+                <w:rFonts w:ascii="Times New Roman" w:eastAsia="宋体" w:hAnsi="Times New Roman" w:cs="Times New Roman"/>
                 <w:sz w:val="24"/>
               </w:rPr>
             </w:pPr>
@@ -12249,7 +13814,7 @@
             <w:pPr>
               <w:spacing w:line="360" w:lineRule="auto"/>
               <w:rPr>
-                <w:rFonts w:ascii="Times New Roman" w:eastAsia="宋体" w:hAnsi="Times New Roman" w:cs="Times New Roman" w:hint="eastAsia"/>
+                <w:rFonts w:ascii="Times New Roman" w:eastAsia="宋体" w:hAnsi="Times New Roman" w:cs="Times New Roman"/>
                 <w:sz w:val="24"/>
               </w:rPr>
             </w:pPr>
@@ -12314,7 +13879,7 @@
             <w:pPr>
               <w:spacing w:line="360" w:lineRule="auto"/>
               <w:rPr>
-                <w:rFonts w:ascii="Times New Roman" w:eastAsia="宋体" w:hAnsi="Times New Roman" w:cs="Times New Roman" w:hint="eastAsia"/>
+                <w:rFonts w:ascii="Times New Roman" w:eastAsia="宋体" w:hAnsi="Times New Roman" w:cs="Times New Roman"/>
                 <w:sz w:val="24"/>
               </w:rPr>
             </w:pPr>
@@ -12384,7 +13949,7 @@
             <w:pPr>
               <w:spacing w:line="360" w:lineRule="auto"/>
               <w:rPr>
-                <w:rFonts w:ascii="Times New Roman" w:eastAsia="宋体" w:hAnsi="Times New Roman" w:cs="Times New Roman" w:hint="eastAsia"/>
+                <w:rFonts w:ascii="Times New Roman" w:eastAsia="宋体" w:hAnsi="Times New Roman" w:cs="Times New Roman"/>
                 <w:sz w:val="24"/>
               </w:rPr>
             </w:pPr>
@@ -12421,7 +13986,7 @@
             <w:pPr>
               <w:spacing w:line="360" w:lineRule="auto"/>
               <w:rPr>
-                <w:rFonts w:ascii="Times New Roman" w:eastAsia="宋体" w:hAnsi="Times New Roman" w:cs="Times New Roman" w:hint="eastAsia"/>
+                <w:rFonts w:ascii="Times New Roman" w:eastAsia="宋体" w:hAnsi="Times New Roman" w:cs="Times New Roman"/>
                 <w:sz w:val="24"/>
               </w:rPr>
             </w:pPr>
@@ -12487,7 +14052,7 @@
             <w:pPr>
               <w:spacing w:line="360" w:lineRule="auto"/>
               <w:rPr>
-                <w:rFonts w:ascii="Times New Roman" w:eastAsia="宋体" w:hAnsi="Times New Roman" w:cs="Times New Roman" w:hint="eastAsia"/>
+                <w:rFonts w:ascii="Times New Roman" w:eastAsia="宋体" w:hAnsi="Times New Roman" w:cs="Times New Roman"/>
                 <w:sz w:val="24"/>
               </w:rPr>
             </w:pPr>
@@ -12553,7 +14118,7 @@
             <w:pPr>
               <w:spacing w:line="360" w:lineRule="auto"/>
               <w:rPr>
-                <w:rFonts w:ascii="Times New Roman" w:eastAsia="宋体" w:hAnsi="Times New Roman" w:cs="Times New Roman" w:hint="eastAsia"/>
+                <w:rFonts w:ascii="Times New Roman" w:eastAsia="宋体" w:hAnsi="Times New Roman" w:cs="Times New Roman"/>
                 <w:sz w:val="24"/>
               </w:rPr>
             </w:pPr>
@@ -12627,7 +14192,7 @@
               <w:spacing w:line="360" w:lineRule="auto"/>
               <w:jc w:val="center"/>
               <w:rPr>
-                <w:rFonts w:ascii="Times New Roman" w:eastAsia="宋体" w:hAnsi="Times New Roman" w:cs="Times New Roman" w:hint="eastAsia"/>
+                <w:rFonts w:ascii="Times New Roman" w:eastAsia="宋体" w:hAnsi="Times New Roman" w:cs="Times New Roman"/>
                 <w:sz w:val="24"/>
               </w:rPr>
             </w:pPr>
@@ -12647,7 +14212,7 @@
       <w:pPr>
         <w:spacing w:line="360" w:lineRule="auto"/>
         <w:rPr>
-          <w:rFonts w:ascii="Times New Roman" w:eastAsia="宋体" w:hAnsi="Times New Roman" w:cs="Times New Roman" w:hint="eastAsia"/>
+          <w:rFonts w:ascii="Times New Roman" w:eastAsia="宋体" w:hAnsi="Times New Roman" w:cs="Times New Roman"/>
           <w:sz w:val="24"/>
         </w:rPr>
       </w:pPr>
@@ -12688,7 +14253,7 @@
       <w:pPr>
         <w:spacing w:line="360" w:lineRule="auto"/>
         <w:rPr>
-          <w:rFonts w:ascii="Times New Roman" w:eastAsia="宋体" w:hAnsi="Times New Roman" w:cs="Times New Roman" w:hint="eastAsia"/>
+          <w:rFonts w:ascii="Times New Roman" w:eastAsia="宋体" w:hAnsi="Times New Roman" w:cs="Times New Roman"/>
           <w:sz w:val="24"/>
         </w:rPr>
       </w:pPr>
@@ -12781,7 +14346,7 @@
       <w:pPr>
         <w:spacing w:line="360" w:lineRule="auto"/>
         <w:rPr>
-          <w:rFonts w:ascii="Times New Roman" w:eastAsia="宋体" w:hAnsi="Times New Roman" w:cs="Times New Roman" w:hint="eastAsia"/>
+          <w:rFonts w:ascii="Times New Roman" w:eastAsia="宋体" w:hAnsi="Times New Roman" w:cs="Times New Roman"/>
           <w:sz w:val="24"/>
         </w:rPr>
       </w:pPr>
@@ -12905,14 +14470,7 @@
           <w:rFonts w:ascii="Times New Roman" w:eastAsia="宋体" w:hAnsi="Times New Roman" w:cs="Times New Roman" w:hint="eastAsia"/>
           <w:sz w:val="24"/>
         </w:rPr>
-        <w:t>然而，经济发展尚未影响人们对权威的尊重，这可能是</w:t>
-      </w:r>
-      <w:r>
-        <w:rPr>
-          <w:rFonts w:ascii="Times New Roman" w:eastAsia="宋体" w:hAnsi="Times New Roman" w:cs="Times New Roman" w:hint="eastAsia"/>
-          <w:sz w:val="24"/>
-        </w:rPr>
-        <w:t>由于中国民众几千年来一直深受</w:t>
+        <w:t>然而，经济发展尚未影响人们对权威的尊重，这可能是由于中国民众几千年来一直深受</w:t>
       </w:r>
       <w:r>
         <w:rPr>
@@ -16379,7 +17937,7 @@
       <w:pPr>
         <w:spacing w:line="360" w:lineRule="auto"/>
         <w:rPr>
-          <w:rFonts w:ascii="Times New Roman" w:eastAsia="宋体" w:hAnsi="Times New Roman" w:cs="Times New Roman" w:hint="eastAsia"/>
+          <w:rFonts w:ascii="Times New Roman" w:eastAsia="宋体" w:hAnsi="Times New Roman" w:cs="Times New Roman"/>
           <w:sz w:val="24"/>
         </w:rPr>
       </w:pPr>
@@ -16919,7 +18477,7 @@
       <w:pPr>
         <w:spacing w:line="360" w:lineRule="auto"/>
         <w:rPr>
-          <w:rFonts w:ascii="Times New Roman" w:eastAsia="宋体" w:hAnsi="Times New Roman" w:cs="Times New Roman" w:hint="eastAsia"/>
+          <w:rFonts w:ascii="Times New Roman" w:eastAsia="宋体" w:hAnsi="Times New Roman" w:cs="Times New Roman"/>
           <w:sz w:val="24"/>
         </w:rPr>
       </w:pPr>
@@ -16937,7 +18495,7 @@
         </w:rPr>
         <w:t>我们发现经</w:t>
       </w:r>
-      <w:commentRangeStart w:id="26"/>
+      <w:commentRangeStart w:id="87"/>
       <w:r>
         <w:rPr>
           <w:rFonts w:ascii="Times New Roman" w:eastAsia="宋体" w:hAnsi="Times New Roman" w:cs="Times New Roman" w:hint="eastAsia"/>
@@ -16945,19 +18503,19 @@
         </w:rPr>
         <w:t>济发展除了通过提高性别平等、促进社会容忍度和刺激自由竞争外，本身也会对民主观念的变化产生影响，这也符合</w:t>
       </w:r>
-      <w:commentRangeEnd w:id="26"/>
+      <w:commentRangeEnd w:id="87"/>
       <w:r>
         <w:rPr>
           <w:rStyle w:val="a4"/>
         </w:rPr>
-        <w:commentReference w:id="26"/>
+        <w:commentReference w:id="87"/>
       </w:r>
     </w:p>
     <w:p>
       <w:pPr>
         <w:spacing w:line="360" w:lineRule="auto"/>
         <w:rPr>
-          <w:rFonts w:ascii="Times New Roman" w:eastAsia="宋体" w:hAnsi="Times New Roman" w:cs="Times New Roman" w:hint="eastAsia"/>
+          <w:rFonts w:ascii="Times New Roman" w:eastAsia="宋体" w:hAnsi="Times New Roman" w:cs="Times New Roman"/>
           <w:sz w:val="24"/>
         </w:rPr>
       </w:pPr>
@@ -16966,7 +18524,7 @@
       <w:pPr>
         <w:spacing w:line="360" w:lineRule="auto"/>
         <w:rPr>
-          <w:rFonts w:ascii="Times New Roman" w:eastAsia="宋体" w:hAnsi="Times New Roman" w:cs="Times New Roman" w:hint="eastAsia"/>
+          <w:rFonts w:ascii="Times New Roman" w:eastAsia="宋体" w:hAnsi="Times New Roman" w:cs="Times New Roman"/>
           <w:sz w:val="24"/>
         </w:rPr>
       </w:pPr>
@@ -16976,7 +18534,7 @@
         <w:spacing w:line="360" w:lineRule="auto"/>
         <w:jc w:val="center"/>
         <w:rPr>
-          <w:rFonts w:ascii="Times New Roman" w:eastAsia="宋体" w:hAnsi="Times New Roman" w:cs="Times New Roman" w:hint="eastAsia"/>
+          <w:rFonts w:ascii="Times New Roman" w:eastAsia="宋体" w:hAnsi="Times New Roman" w:cs="Times New Roman"/>
           <w:sz w:val="24"/>
         </w:rPr>
       </w:pPr>
@@ -17412,7 +18970,7 @@
       <w:pPr>
         <w:spacing w:line="360" w:lineRule="auto"/>
         <w:rPr>
-          <w:rFonts w:ascii="Times New Roman" w:eastAsia="宋体" w:hAnsi="Times New Roman" w:cs="Times New Roman" w:hint="eastAsia"/>
+          <w:rFonts w:ascii="Times New Roman" w:eastAsia="宋体" w:hAnsi="Times New Roman" w:cs="Times New Roman"/>
           <w:sz w:val="24"/>
         </w:rPr>
       </w:pPr>
@@ -17465,7 +19023,7 @@
       <w:pPr>
         <w:spacing w:line="360" w:lineRule="auto"/>
         <w:rPr>
-          <w:rFonts w:ascii="Times New Roman" w:eastAsia="宋体" w:hAnsi="Times New Roman" w:cs="Times New Roman" w:hint="eastAsia"/>
+          <w:rFonts w:ascii="Times New Roman" w:eastAsia="宋体" w:hAnsi="Times New Roman" w:cs="Times New Roman"/>
           <w:sz w:val="24"/>
         </w:rPr>
       </w:pPr>
@@ -17506,7 +19064,7 @@
       <w:pPr>
         <w:spacing w:line="360" w:lineRule="auto"/>
         <w:rPr>
-          <w:rFonts w:ascii="Times New Roman" w:eastAsia="宋体" w:hAnsi="Times New Roman" w:cs="Times New Roman" w:hint="eastAsia"/>
+          <w:rFonts w:ascii="Times New Roman" w:eastAsia="宋体" w:hAnsi="Times New Roman" w:cs="Times New Roman"/>
           <w:sz w:val="24"/>
         </w:rPr>
       </w:pPr>
@@ -17552,7 +19110,7 @@
       <w:pPr>
         <w:spacing w:line="360" w:lineRule="auto"/>
         <w:rPr>
-          <w:rFonts w:ascii="Times New Roman" w:eastAsia="宋体" w:hAnsi="Times New Roman" w:cs="Times New Roman" w:hint="eastAsia"/>
+          <w:rFonts w:ascii="Times New Roman" w:eastAsia="宋体" w:hAnsi="Times New Roman" w:cs="Times New Roman"/>
           <w:sz w:val="24"/>
         </w:rPr>
       </w:pPr>
@@ -17572,7 +19130,7 @@
       <w:pPr>
         <w:spacing w:line="360" w:lineRule="auto"/>
         <w:rPr>
-          <w:rFonts w:ascii="Times New Roman" w:eastAsia="宋体" w:hAnsi="Times New Roman" w:cs="Times New Roman" w:hint="eastAsia"/>
+          <w:rFonts w:ascii="Times New Roman" w:eastAsia="宋体" w:hAnsi="Times New Roman" w:cs="Times New Roman"/>
           <w:b/>
           <w:bCs/>
           <w:sz w:val="24"/>
@@ -17683,7 +19241,7 @@
       <w:pPr>
         <w:spacing w:line="360" w:lineRule="auto"/>
         <w:rPr>
-          <w:rFonts w:ascii="Times New Roman" w:eastAsia="宋体" w:hAnsi="Times New Roman" w:cs="Times New Roman" w:hint="eastAsia"/>
+          <w:rFonts w:ascii="Times New Roman" w:eastAsia="宋体" w:hAnsi="Times New Roman" w:cs="Times New Roman"/>
           <w:sz w:val="24"/>
         </w:rPr>
       </w:pPr>
@@ -17825,227 +19383,199 @@
           <w:kern w:val="0"/>
           <w:sz w:val="24"/>
         </w:rPr>
+        <w:t>(Tingleyetal.</w:t>
+      </w:r>
+      <w:r>
+        <w:rPr>
+          <w:rFonts w:ascii="Times New Roman" w:eastAsia="宋体" w:hAnsi="Times New Roman" w:cs="Times New Roman"/>
+          <w:kern w:val="0"/>
+          <w:sz w:val="24"/>
+        </w:rPr>
+        <w:t>，</w:t>
+      </w:r>
+      <w:r>
+        <w:rPr>
+          <w:rFonts w:ascii="Times New Roman" w:eastAsia="宋体" w:hAnsi="Times New Roman" w:cs="Times New Roman"/>
+          <w:kern w:val="0"/>
+          <w:sz w:val="24"/>
+        </w:rPr>
+        <w:t>2014)</w:t>
+      </w:r>
+      <w:r>
+        <w:rPr>
+          <w:rFonts w:ascii="Times New Roman" w:eastAsia="宋体" w:hAnsi="Times New Roman" w:cs="Times New Roman"/>
+          <w:sz w:val="24"/>
+        </w:rPr>
+        <w:fldChar w:fldCharType="end"/>
+      </w:r>
+      <w:r>
+        <w:rPr>
+          <w:rFonts w:ascii="Times New Roman" w:eastAsia="宋体" w:hAnsi="Times New Roman" w:cs="Times New Roman" w:hint="eastAsia"/>
+          <w:sz w:val="24"/>
+        </w:rPr>
+        <w:t>，该检验是为了测试相关系数</w:t>
+      </w:r>
+      <w:r>
+        <w:rPr>
+          <w:rFonts w:ascii="Times New Roman" w:eastAsia="宋体" w:hAnsi="Times New Roman" w:cs="Times New Roman"/>
+          <w:sz w:val="24"/>
+        </w:rPr>
+        <w:t>ρ</w:t>
+      </w:r>
+      <w:r>
+        <w:rPr>
+          <w:rFonts w:ascii="Times New Roman" w:eastAsia="宋体" w:hAnsi="Times New Roman" w:cs="Times New Roman" w:hint="eastAsia"/>
+          <w:sz w:val="24"/>
+        </w:rPr>
+        <w:t>有多大可能导致与零无异的影响。敏感性分析中系数</w:t>
+      </w:r>
+      <w:r>
+        <w:rPr>
+          <w:rFonts w:ascii="Times New Roman" w:eastAsia="宋体" w:hAnsi="Times New Roman" w:cs="Times New Roman"/>
+          <w:sz w:val="24"/>
+        </w:rPr>
+        <w:t>ρ</w:t>
+      </w:r>
+      <w:r>
+        <w:rPr>
+          <w:rFonts w:ascii="Times New Roman" w:eastAsia="宋体" w:hAnsi="Times New Roman" w:cs="Times New Roman" w:hint="eastAsia"/>
+          <w:sz w:val="24"/>
+        </w:rPr>
+        <w:t>的范围为</w:t>
+      </w:r>
+      <w:r>
+        <w:rPr>
+          <w:rFonts w:ascii="Times New Roman" w:eastAsia="宋体" w:hAnsi="Times New Roman" w:cs="Times New Roman"/>
+          <w:sz w:val="24"/>
+        </w:rPr>
+        <w:t>[-1</w:t>
+      </w:r>
+      <w:r>
+        <w:rPr>
+          <w:rFonts w:ascii="Times New Roman" w:eastAsia="宋体" w:hAnsi="Times New Roman" w:cs="Times New Roman"/>
+          <w:sz w:val="24"/>
+        </w:rPr>
+        <w:t>，</w:t>
+      </w:r>
+      <w:r>
+        <w:rPr>
+          <w:rFonts w:ascii="Times New Roman" w:eastAsia="宋体" w:hAnsi="Times New Roman" w:cs="Times New Roman"/>
+          <w:sz w:val="24"/>
+        </w:rPr>
+        <w:t>1]</w:t>
+      </w:r>
+      <w:r>
+        <w:rPr>
+          <w:rFonts w:ascii="Times New Roman" w:eastAsia="宋体" w:hAnsi="Times New Roman" w:cs="Times New Roman" w:hint="eastAsia"/>
+          <w:sz w:val="24"/>
+        </w:rPr>
+        <w:t>，非零</w:t>
+      </w:r>
+      <w:r>
+        <w:rPr>
+          <w:rFonts w:ascii="Times New Roman" w:eastAsia="宋体" w:hAnsi="Times New Roman" w:cs="Times New Roman"/>
+          <w:sz w:val="24"/>
+        </w:rPr>
+        <w:t>ρ</w:t>
+      </w:r>
+      <w:r>
+        <w:rPr>
+          <w:rFonts w:ascii="Times New Roman" w:eastAsia="宋体" w:hAnsi="Times New Roman" w:cs="Times New Roman" w:hint="eastAsia"/>
+          <w:sz w:val="24"/>
+        </w:rPr>
+        <w:t>表示存在遗漏变量的风险，则可能存在违反连续可忽略性假设。表</w:t>
+      </w:r>
+      <w:r>
+        <w:rPr>
+          <w:rFonts w:ascii="Times New Roman" w:eastAsia="宋体" w:hAnsi="Times New Roman" w:cs="Times New Roman"/>
+          <w:sz w:val="24"/>
+        </w:rPr>
+        <w:t>4</w:t>
+      </w:r>
+      <w:r>
+        <w:rPr>
+          <w:rFonts w:ascii="Times New Roman" w:eastAsia="宋体" w:hAnsi="Times New Roman" w:cs="Times New Roman" w:hint="eastAsia"/>
+          <w:sz w:val="24"/>
+        </w:rPr>
+        <w:t>列出了本文四条机制的临界点，它们表明除非</w:t>
+      </w:r>
+      <w:r>
+        <w:rPr>
+          <w:rFonts w:ascii="Times New Roman" w:eastAsia="宋体" w:hAnsi="Times New Roman" w:cs="Times New Roman"/>
+          <w:sz w:val="24"/>
+        </w:rPr>
+        <w:t>ρ</w:t>
+      </w:r>
+      <w:r>
+        <w:rPr>
+          <w:rFonts w:ascii="Times New Roman" w:eastAsia="宋体" w:hAnsi="Times New Roman" w:cs="Times New Roman" w:hint="eastAsia"/>
+          <w:sz w:val="24"/>
+        </w:rPr>
+        <w:t>超过这些值，否则关于效应方向的原始结论将保持不变。这些敏感性检验的结果表明，即使偏离了中介变量的可忽略性，结论也是可信的。需要注意的是，现有学界对于</w:t>
+      </w:r>
+      <w:r>
+        <w:rPr>
+          <w:rFonts w:ascii="Times New Roman" w:eastAsia="宋体" w:hAnsi="Times New Roman" w:cs="Times New Roman"/>
+          <w:sz w:val="24"/>
+        </w:rPr>
+        <w:t>ρ</w:t>
+      </w:r>
+      <w:r>
+        <w:rPr>
+          <w:rFonts w:ascii="Times New Roman" w:eastAsia="宋体" w:hAnsi="Times New Roman" w:cs="Times New Roman" w:hint="eastAsia"/>
+          <w:sz w:val="24"/>
+        </w:rPr>
+        <w:t>大小的确定没有明确的标准或唯一答案。例如，在今井耕介</w:t>
+      </w:r>
+      <w:r>
+        <w:rPr>
+          <w:rFonts w:ascii="Times New Roman" w:eastAsia="宋体" w:hAnsi="Times New Roman" w:cs="Times New Roman"/>
+          <w:sz w:val="24"/>
+        </w:rPr>
         <w:t>(</w:t>
       </w:r>
-      <w:proofErr w:type="spellStart"/>
+      <w:r>
+        <w:rPr>
+          <w:rFonts w:ascii="Times New Roman" w:eastAsia="宋体" w:hAnsi="Times New Roman" w:cs="Times New Roman"/>
+          <w:sz w:val="24"/>
+        </w:rPr>
+        <w:fldChar w:fldCharType="begin"/>
+      </w:r>
+      <w:r>
+        <w:rPr>
+          <w:rFonts w:ascii="Times New Roman" w:eastAsia="宋体" w:hAnsi="Times New Roman" w:cs="Times New Roman"/>
+          <w:sz w:val="24"/>
+        </w:rPr>
+        <w:instrText xml:space="preserve"> ADDIN ZOTERO_ITEM CSL_CITATION {"citationID":"SXYlw0YB","properties":{"formattedCitation":"(Imai\\uc0\\u31561{} 2011)","plainCitation":"(Imai</w:instrText>
+      </w:r>
+      <w:r>
+        <w:rPr>
+          <w:rFonts w:ascii="Times New Roman" w:eastAsia="宋体" w:hAnsi="Times New Roman" w:cs="Times New Roman" w:hint="eastAsia"/>
+          <w:sz w:val="24"/>
+        </w:rPr>
+        <w:instrText>等</w:instrText>
+      </w:r>
+      <w:r>
+        <w:rPr>
+          <w:rFonts w:ascii="Times New Roman" w:eastAsia="宋体" w:hAnsi="Times New Roman" w:cs="Times New Roman"/>
+          <w:sz w:val="24"/>
+        </w:rPr>
+        <w:instrText xml:space="preserve"> 2011)","dontUpdate":true,"noteIndex":0},"citationItems":[{"id":43767,"uris":["http://zotero.org/users/7401469/items/9QBKHRSZ"],"itemData":{"id":43767,"type":"article-journal","abstract":"Identifying causal mechanisms is a fundamental goal of social science. Researchers seek to study not only whether one variable affects another but also how such a causal relationship arises. Yet commonly used statistical methods for identifying causal mechanisms rely upon untestable assumptions and are often inappropriate even under those assumptions. Randomizing treatment and intermediate variables is also insufficient. Despite these difficulties, the study of causal mechanisms is too important to abandon. We make three contributions to improve research on causal mechanisms. First, we present a minimum set of assumptions required under standard designs of experimental and observational studies and develop a general algorithm for estimating causal mediation effects. Second, we provide a method for assessing the sensitivity of conclusions to potential violations of a key assumption. Third, we offer alternative research designs for identifying causal mechanisms under weaker assumptions. The proposed approach is illustrated using media framing experiments and incumbency advantage studies.","container-title":"American Political Science Review","DOI":"10.1017/S0003055411000414","ISSN":"1537-5943, 0003-0554","issue":"4","language":"en","page":"765-789","source":"Cambridge University Press","title":"Unpacking the Black Box of Causality: Learning about Causal Mechanisms from Experimental and Observational Studies","title-short":"Unpacking the Black Box of Causality","volume":"105","author":[{"family":"Imai","given":"Kosuke"},{"family":"Keele","given":"Luke"},{"family":"Tingley","given":"Dustin"},{"family":"Yamamoto","given":"Teppei"}],"issued":{"date-parts":[["2011",11]]},"citation-key":"ImaiEtAl2011"}}],"schema":"https://github.com/citation-style-language/schema/raw/master/csl-citation.json"} </w:instrText>
+      </w:r>
+      <w:r>
+        <w:rPr>
+          <w:rFonts w:ascii="Times New Roman" w:eastAsia="宋体" w:hAnsi="Times New Roman" w:cs="Times New Roman"/>
+          <w:sz w:val="24"/>
+        </w:rPr>
+        <w:fldChar w:fldCharType="separate"/>
+      </w:r>
       <w:r>
         <w:rPr>
           <w:rFonts w:ascii="Times New Roman" w:eastAsia="宋体" w:hAnsi="Times New Roman" w:cs="Times New Roman"/>
           <w:kern w:val="0"/>
           <w:sz w:val="24"/>
         </w:rPr>
-        <w:t>Tingleyetal</w:t>
-      </w:r>
-      <w:proofErr w:type="spellEnd"/>
-      <w:r>
-        <w:rPr>
-          <w:rFonts w:ascii="Times New Roman" w:eastAsia="宋体" w:hAnsi="Times New Roman" w:cs="Times New Roman"/>
-          <w:kern w:val="0"/>
-          <w:sz w:val="24"/>
-        </w:rPr>
-        <w:t>.</w:t>
-      </w:r>
-      <w:r>
-        <w:rPr>
-          <w:rFonts w:ascii="Times New Roman" w:eastAsia="宋体" w:hAnsi="Times New Roman" w:cs="Times New Roman"/>
-          <w:kern w:val="0"/>
-          <w:sz w:val="24"/>
-        </w:rPr>
-        <w:t>，</w:t>
-      </w:r>
-      <w:r>
-        <w:rPr>
-          <w:rFonts w:ascii="Times New Roman" w:eastAsia="宋体" w:hAnsi="Times New Roman" w:cs="Times New Roman"/>
-          <w:kern w:val="0"/>
-          <w:sz w:val="24"/>
-        </w:rPr>
-        <w:t>2014)</w:t>
-      </w:r>
-      <w:r>
-        <w:rPr>
-          <w:rFonts w:ascii="Times New Roman" w:eastAsia="宋体" w:hAnsi="Times New Roman" w:cs="Times New Roman"/>
-          <w:sz w:val="24"/>
-        </w:rPr>
-        <w:fldChar w:fldCharType="end"/>
-      </w:r>
-      <w:r>
-        <w:rPr>
-          <w:rFonts w:ascii="Times New Roman" w:eastAsia="宋体" w:hAnsi="Times New Roman" w:cs="Times New Roman" w:hint="eastAsia"/>
-          <w:sz w:val="24"/>
-        </w:rPr>
-        <w:t>，该检验是为了测试相关系数</w:t>
-      </w:r>
-      <w:r>
-        <w:rPr>
-          <w:rFonts w:ascii="Times New Roman" w:eastAsia="宋体" w:hAnsi="Times New Roman" w:cs="Times New Roman"/>
-          <w:sz w:val="24"/>
-        </w:rPr>
-        <w:t>ρ</w:t>
-      </w:r>
-      <w:r>
-        <w:rPr>
-          <w:rFonts w:ascii="Times New Roman" w:eastAsia="宋体" w:hAnsi="Times New Roman" w:cs="Times New Roman" w:hint="eastAsia"/>
-          <w:sz w:val="24"/>
-        </w:rPr>
-        <w:t>有多大可能导致与零无异的影响。敏感性分析中系数</w:t>
-      </w:r>
-      <w:r>
-        <w:rPr>
-          <w:rFonts w:ascii="Times New Roman" w:eastAsia="宋体" w:hAnsi="Times New Roman" w:cs="Times New Roman"/>
-          <w:sz w:val="24"/>
-        </w:rPr>
-        <w:t>ρ</w:t>
-      </w:r>
-      <w:r>
-        <w:rPr>
-          <w:rFonts w:ascii="Times New Roman" w:eastAsia="宋体" w:hAnsi="Times New Roman" w:cs="Times New Roman" w:hint="eastAsia"/>
-          <w:sz w:val="24"/>
-        </w:rPr>
-        <w:t>的范围为</w:t>
-      </w:r>
-      <w:r>
-        <w:rPr>
-          <w:rFonts w:ascii="Times New Roman" w:eastAsia="宋体" w:hAnsi="Times New Roman" w:cs="Times New Roman"/>
-          <w:sz w:val="24"/>
-        </w:rPr>
-        <w:t>[-1</w:t>
-      </w:r>
-      <w:r>
-        <w:rPr>
-          <w:rFonts w:ascii="Times New Roman" w:eastAsia="宋体" w:hAnsi="Times New Roman" w:cs="Times New Roman"/>
-          <w:sz w:val="24"/>
-        </w:rPr>
-        <w:t>，</w:t>
-      </w:r>
-      <w:r>
-        <w:rPr>
-          <w:rFonts w:ascii="Times New Roman" w:eastAsia="宋体" w:hAnsi="Times New Roman" w:cs="Times New Roman"/>
-          <w:sz w:val="24"/>
-        </w:rPr>
-        <w:t>1]</w:t>
-      </w:r>
-      <w:r>
-        <w:rPr>
-          <w:rFonts w:ascii="Times New Roman" w:eastAsia="宋体" w:hAnsi="Times New Roman" w:cs="Times New Roman" w:hint="eastAsia"/>
-          <w:sz w:val="24"/>
-        </w:rPr>
-        <w:t>，非零</w:t>
-      </w:r>
-      <w:r>
-        <w:rPr>
-          <w:rFonts w:ascii="Times New Roman" w:eastAsia="宋体" w:hAnsi="Times New Roman" w:cs="Times New Roman"/>
-          <w:sz w:val="24"/>
-        </w:rPr>
-        <w:t>ρ</w:t>
-      </w:r>
-      <w:r>
-        <w:rPr>
-          <w:rFonts w:ascii="Times New Roman" w:eastAsia="宋体" w:hAnsi="Times New Roman" w:cs="Times New Roman" w:hint="eastAsia"/>
-          <w:sz w:val="24"/>
-        </w:rPr>
-        <w:t>表示存在遗漏变量的风险，则可能存在违反连续可忽略性假设。表</w:t>
-      </w:r>
-      <w:r>
-        <w:rPr>
-          <w:rFonts w:ascii="Times New Roman" w:eastAsia="宋体" w:hAnsi="Times New Roman" w:cs="Times New Roman"/>
-          <w:sz w:val="24"/>
-        </w:rPr>
-        <w:t>4</w:t>
-      </w:r>
-      <w:r>
-        <w:rPr>
-          <w:rFonts w:ascii="Times New Roman" w:eastAsia="宋体" w:hAnsi="Times New Roman" w:cs="Times New Roman" w:hint="eastAsia"/>
-          <w:sz w:val="24"/>
-        </w:rPr>
-        <w:t>列出了本文四条机制的临界点，它们表明除非</w:t>
-      </w:r>
-      <w:r>
-        <w:rPr>
-          <w:rFonts w:ascii="Times New Roman" w:eastAsia="宋体" w:hAnsi="Times New Roman" w:cs="Times New Roman"/>
-          <w:sz w:val="24"/>
-        </w:rPr>
-        <w:t>ρ</w:t>
-      </w:r>
-      <w:r>
-        <w:rPr>
-          <w:rFonts w:ascii="Times New Roman" w:eastAsia="宋体" w:hAnsi="Times New Roman" w:cs="Times New Roman" w:hint="eastAsia"/>
-          <w:sz w:val="24"/>
-        </w:rPr>
-        <w:t>超过这些值，否则关于效应方向的原始结论将保持不变。这些敏感性检验的结果表明，即使偏离了中介变量的可忽略性，结论也是可信的。需要注意的是，现有学界对于</w:t>
-      </w:r>
-      <w:r>
-        <w:rPr>
-          <w:rFonts w:ascii="Times New Roman" w:eastAsia="宋体" w:hAnsi="Times New Roman" w:cs="Times New Roman"/>
-          <w:sz w:val="24"/>
-        </w:rPr>
-        <w:t>ρ</w:t>
-      </w:r>
-      <w:r>
-        <w:rPr>
-          <w:rFonts w:ascii="Times New Roman" w:eastAsia="宋体" w:hAnsi="Times New Roman" w:cs="Times New Roman" w:hint="eastAsia"/>
-          <w:sz w:val="24"/>
-        </w:rPr>
-        <w:t>大小的确定没有明确的标准或唯一答案。例如，在今井耕介</w:t>
-      </w:r>
-      <w:r>
-        <w:rPr>
-          <w:rFonts w:ascii="Times New Roman" w:eastAsia="宋体" w:hAnsi="Times New Roman" w:cs="Times New Roman"/>
-          <w:sz w:val="24"/>
-        </w:rPr>
-        <w:t>(</w:t>
-      </w:r>
-      <w:proofErr w:type="spellStart"/>
-      <w:r>
-        <w:rPr>
-          <w:rFonts w:ascii="Times New Roman" w:eastAsia="宋体" w:hAnsi="Times New Roman" w:cs="Times New Roman"/>
-          <w:sz w:val="24"/>
-        </w:rPr>
-        <w:fldChar w:fldCharType="begin"/>
-      </w:r>
-      <w:r>
-        <w:rPr>
-          <w:rFonts w:ascii="Times New Roman" w:eastAsia="宋体" w:hAnsi="Times New Roman" w:cs="Times New Roman"/>
-          <w:sz w:val="24"/>
-        </w:rPr>
-        <w:instrText xml:space="preserve"> ADDIN ZOTERO_ITEM CSL_CITATION {"citationID":"SXYlw0YB","properties":{"formattedCitation":"(Imai\\uc0\\u31561{} 2011)","plainCitation":"(Imai</w:instrText>
-      </w:r>
-      <w:r>
-        <w:rPr>
-          <w:rFonts w:ascii="Times New Roman" w:eastAsia="宋体" w:hAnsi="Times New Roman" w:cs="Times New Roman" w:hint="eastAsia"/>
-          <w:sz w:val="24"/>
-        </w:rPr>
-        <w:instrText>等</w:instrText>
-      </w:r>
-      <w:r>
-        <w:rPr>
-          <w:rFonts w:ascii="Times New Roman" w:eastAsia="宋体" w:hAnsi="Times New Roman" w:cs="Times New Roman"/>
-          <w:sz w:val="24"/>
-        </w:rPr>
-        <w:instrText xml:space="preserve"> 2011)","dontUpdate":true,"noteIndex":0},"citationItems":[{"id":43767,"uris":["http://zotero.org/users/7401469/items/9QBKHRSZ"],"itemData":{"id":43767,"type":"article-journal","abstract":"Identifying causal mechanisms is a fundamental goal of social science. Researchers seek to study not only whether one variable affects another but also how such a causal relationship arises. Yet commonly used statistical methods for identifying causal mechanisms rely upon untestable assumptions and are often inappropriate even under those assumptions. Randomizing treatment and intermediate variables is also insufficient. Despite these difficulties, the study of causal mechanisms is too important to abandon. We make three contributions to improve research on causal mechanisms. First, we present a minimum set of assumptions required under standard designs of experimental and observational studies and develop a general algorithm for estimating causal mediation effects. Second, we provide a method for assessing the sensitivity of conclusions to potential violations of a key assumption. Third, we offer alternative research designs for identifying causal mechanisms under weaker assumptions. The proposed approach is illustrated using media framing experiments and incumbency advantage studies.","container-title":"American Political Science Review","DOI":"10.1017/S0003055411000414","ISSN":"1537-5943, 0003-0554","issue":"4","language":"en","page":"765-789","source":"Cambridge University Press","title":"Unpacking the Black Box of Causality: Learning about Causal Mechanisms from Experimental and Observational Studies","title-short":"Unpacking the Black Box of Causality","volume":"105","author":[{"family":"Imai","given":"Kosuke"},{"family":"Keele","given":"Luke"},{"family":"Tingley","given":"Dustin"},{"family":"Yamamoto","given":"Teppei"}],"issued":{"date-parts":[["2011",11]]},"citation-key":"ImaiEtAl2011"}}],"schema":"https://github.com/citation-style-language/schema/raw/master/csl-citation.json"} </w:instrText>
-      </w:r>
-      <w:r>
-        <w:rPr>
-          <w:rFonts w:ascii="Times New Roman" w:eastAsia="宋体" w:hAnsi="Times New Roman" w:cs="Times New Roman"/>
-          <w:sz w:val="24"/>
-        </w:rPr>
-        <w:fldChar w:fldCharType="separate"/>
-      </w:r>
-      <w:r>
-        <w:rPr>
-          <w:rFonts w:ascii="Times New Roman" w:eastAsia="宋体" w:hAnsi="Times New Roman" w:cs="Times New Roman"/>
-          <w:kern w:val="0"/>
-          <w:sz w:val="24"/>
-        </w:rPr>
-        <w:t>Imaietal</w:t>
-      </w:r>
-      <w:proofErr w:type="spellEnd"/>
-      <w:r>
-        <w:rPr>
-          <w:rFonts w:ascii="Times New Roman" w:eastAsia="宋体" w:hAnsi="Times New Roman" w:cs="Times New Roman"/>
-          <w:kern w:val="0"/>
-          <w:sz w:val="24"/>
-        </w:rPr>
-        <w:t>.</w:t>
+        <w:t>Imaietal.</w:t>
       </w:r>
       <w:r>
         <w:rPr>
@@ -18373,7 +19903,7 @@
             <w:pPr>
               <w:spacing w:line="360" w:lineRule="auto"/>
               <w:rPr>
-                <w:rFonts w:ascii="Times New Roman" w:eastAsia="宋体" w:hAnsi="Times New Roman" w:cs="Times New Roman" w:hint="eastAsia"/>
+                <w:rFonts w:ascii="Times New Roman" w:eastAsia="宋体" w:hAnsi="Times New Roman" w:cs="Times New Roman"/>
                 <w:sz w:val="24"/>
               </w:rPr>
             </w:pPr>
@@ -18394,7 +19924,7 @@
             <w:pPr>
               <w:spacing w:line="360" w:lineRule="auto"/>
               <w:rPr>
-                <w:rFonts w:ascii="Times New Roman" w:eastAsia="宋体" w:hAnsi="Times New Roman" w:cs="Times New Roman" w:hint="eastAsia"/>
+                <w:rFonts w:ascii="Times New Roman" w:eastAsia="宋体" w:hAnsi="Times New Roman" w:cs="Times New Roman"/>
                 <w:sz w:val="24"/>
               </w:rPr>
             </w:pPr>
@@ -18422,7 +19952,7 @@
             <w:pPr>
               <w:spacing w:line="360" w:lineRule="auto"/>
               <w:rPr>
-                <w:rFonts w:ascii="Times New Roman" w:eastAsia="宋体" w:hAnsi="Times New Roman" w:cs="Times New Roman" w:hint="eastAsia"/>
+                <w:rFonts w:ascii="Times New Roman" w:eastAsia="宋体" w:hAnsi="Times New Roman" w:cs="Times New Roman"/>
                 <w:sz w:val="24"/>
               </w:rPr>
             </w:pPr>
@@ -18471,7 +20001,7 @@
             <w:pPr>
               <w:spacing w:line="360" w:lineRule="auto"/>
               <w:rPr>
-                <w:rFonts w:ascii="Times New Roman" w:eastAsia="宋体" w:hAnsi="Times New Roman" w:cs="Times New Roman" w:hint="eastAsia"/>
+                <w:rFonts w:ascii="Times New Roman" w:eastAsia="宋体" w:hAnsi="Times New Roman" w:cs="Times New Roman"/>
                 <w:sz w:val="24"/>
               </w:rPr>
             </w:pPr>
@@ -18592,7 +20122,7 @@
             <w:pPr>
               <w:spacing w:line="360" w:lineRule="auto"/>
               <w:rPr>
-                <w:rFonts w:ascii="Times New Roman" w:eastAsia="宋体" w:hAnsi="Times New Roman" w:cs="Times New Roman" w:hint="eastAsia"/>
+                <w:rFonts w:ascii="Times New Roman" w:eastAsia="宋体" w:hAnsi="Times New Roman" w:cs="Times New Roman"/>
                 <w:sz w:val="24"/>
               </w:rPr>
             </w:pPr>
@@ -18618,7 +20148,7 @@
       <w:pPr>
         <w:spacing w:line="360" w:lineRule="auto"/>
         <w:rPr>
-          <w:rFonts w:ascii="Times New Roman" w:eastAsia="宋体" w:hAnsi="Times New Roman" w:cs="Times New Roman" w:hint="eastAsia"/>
+          <w:rFonts w:ascii="Times New Roman" w:eastAsia="宋体" w:hAnsi="Times New Roman" w:cs="Times New Roman"/>
           <w:sz w:val="24"/>
         </w:rPr>
       </w:pPr>
@@ -18627,7 +20157,7 @@
       <w:pPr>
         <w:spacing w:line="360" w:lineRule="auto"/>
         <w:rPr>
-          <w:rFonts w:ascii="Times New Roman" w:eastAsia="宋体" w:hAnsi="Times New Roman" w:cs="Times New Roman" w:hint="eastAsia"/>
+          <w:rFonts w:ascii="Times New Roman" w:eastAsia="宋体" w:hAnsi="Times New Roman" w:cs="Times New Roman"/>
           <w:sz w:val="24"/>
         </w:rPr>
       </w:pPr>
@@ -18636,7 +20166,7 @@
       <w:pPr>
         <w:spacing w:line="360" w:lineRule="auto"/>
         <w:rPr>
-          <w:rFonts w:ascii="Times New Roman" w:eastAsia="宋体" w:hAnsi="Times New Roman" w:cs="Times New Roman" w:hint="eastAsia"/>
+          <w:rFonts w:ascii="Times New Roman" w:eastAsia="宋体" w:hAnsi="Times New Roman" w:cs="Times New Roman"/>
           <w:sz w:val="24"/>
         </w:rPr>
       </w:pPr>
@@ -18817,7 +20347,7 @@
       <w:pPr>
         <w:spacing w:line="360" w:lineRule="auto"/>
         <w:rPr>
-          <w:rFonts w:ascii="Times New Roman" w:eastAsia="宋体" w:hAnsi="Times New Roman" w:cs="Times New Roman" w:hint="eastAsia"/>
+          <w:rFonts w:ascii="Times New Roman" w:eastAsia="宋体" w:hAnsi="Times New Roman" w:cs="Times New Roman"/>
           <w:sz w:val="24"/>
         </w:rPr>
       </w:pPr>
@@ -18868,7 +20398,7 @@
       <w:pPr>
         <w:spacing w:line="360" w:lineRule="auto"/>
         <w:rPr>
-          <w:rFonts w:ascii="Times New Roman" w:eastAsia="宋体" w:hAnsi="Times New Roman" w:cs="Times New Roman" w:hint="eastAsia"/>
+          <w:rFonts w:ascii="Times New Roman" w:eastAsia="宋体" w:hAnsi="Times New Roman" w:cs="Times New Roman"/>
           <w:sz w:val="24"/>
         </w:rPr>
       </w:pPr>
@@ -18877,7 +20407,7 @@
       <w:pPr>
         <w:spacing w:line="360" w:lineRule="auto"/>
         <w:rPr>
-          <w:rFonts w:ascii="Times New Roman" w:eastAsia="宋体" w:hAnsi="Times New Roman" w:cs="Times New Roman" w:hint="eastAsia"/>
+          <w:rFonts w:ascii="Times New Roman" w:eastAsia="宋体" w:hAnsi="Times New Roman" w:cs="Times New Roman"/>
           <w:sz w:val="24"/>
         </w:rPr>
       </w:pPr>
@@ -18894,7 +20424,7 @@
 
 <file path=word/comments.xml><?xml version="1.0" encoding="utf-8"?>
 <w:comments xmlns:wpc="http://schemas.microsoft.com/office/word/2010/wordprocessingCanvas" xmlns:cx="http://schemas.microsoft.com/office/drawing/2014/chartex" xmlns:cx1="http://schemas.microsoft.com/office/drawing/2015/9/8/chartex" xmlns:cx2="http://schemas.microsoft.com/office/drawing/2015/10/21/chartex" xmlns:cx3="http://schemas.microsoft.com/office/drawing/2016/5/9/chartex" xmlns:cx4="http://schemas.microsoft.com/office/drawing/2016/5/10/chartex" xmlns:cx5="http://schemas.microsoft.com/office/drawing/2016/5/11/chartex" xmlns:cx6="http://schemas.microsoft.com/office/drawing/2016/5/12/chartex" xmlns:cx7="http://schemas.microsoft.com/office/drawing/2016/5/13/chartex" xmlns:cx8="http://schemas.microsoft.com/office/drawing/2016/5/14/chartex" xmlns:mc="http://schemas.openxmlformats.org/markup-compatibility/2006" xmlns:aink="http://schemas.microsoft.com/office/drawing/2016/ink" xmlns:am3d="http://schemas.microsoft.com/office/drawing/2017/model3d" xmlns:o="urn:schemas-microsoft-com:office:office" xmlns:oel="http://schemas.microsoft.com/office/2019/extlst" xmlns:r="http://schemas.openxmlformats.org/officeDocument/2006/relationships" xmlns:m="http://schemas.openxmlformats.org/officeDocument/2006/math" xmlns:v="urn:schemas-microsoft-com:vml" xmlns:wp14="http://schemas.microsoft.com/office/word/2010/wordprocessingDrawing" xmlns:wp="http://schemas.openxmlformats.org/drawingml/2006/wordprocessingDrawing" xmlns:w10="urn:schemas-microsoft-com:office:word" xmlns:w="http://schemas.openxmlformats.org/wordprocessingml/2006/main" xmlns:w14="http://schemas.microsoft.com/office/word/2010/wordml" xmlns:w15="http://schemas.microsoft.com/office/word/2012/wordml" xmlns:w16cex="http://schemas.microsoft.com/office/word/2018/wordml/cex" xmlns:w16cid="http://schemas.microsoft.com/office/word/2016/wordml/cid" xmlns:w16="http://schemas.microsoft.com/office/word/2018/wordml" xmlns:w16du="http://schemas.microsoft.com/office/word/2023/wordml/word16du" xmlns:w16sdtdh="http://schemas.microsoft.com/office/word/2020/wordml/sdtdatahash" xmlns:w16se="http://schemas.microsoft.com/office/word/2015/wordml/symex" xmlns:wpg="http://schemas.microsoft.com/office/word/2010/wordprocessingGroup" xmlns:wpi="http://schemas.microsoft.com/office/word/2010/wordprocessingInk" xmlns:wne="http://schemas.microsoft.com/office/word/2006/wordml" xmlns:wps="http://schemas.microsoft.com/office/word/2010/wordprocessingShape" mc:Ignorable="w14 w15 w16se w16cid w16 w16cex w16sdtdh w16du wp14">
-  <w:comment w:id="25" w:author="ZhuMeng" w:date="2024-10-30T20:06:00Z" w:initials="MOU">
+  <w:comment w:id="66" w:author="ZhuMeng" w:date="2024-11-03T15:00:00Z" w:initials="MOU">
     <w:p>
       <w:pPr>
         <w:pStyle w:val="a5"/>
@@ -18911,11 +20441,107 @@
           <w:noProof/>
           <w:sz w:val="26"/>
         </w:rPr>
-        <w:t>根据这个图也找几个学者对于中国世代进行划分的图。</w:t>
+        <w:t>这里</w:t>
+      </w:r>
+      <w:r>
+        <w:rPr>
+          <w:rFonts w:hint="eastAsia"/>
+          <w:noProof/>
+          <w:sz w:val="26"/>
+        </w:rPr>
+        <w:t>可以说</w:t>
+      </w:r>
+      <w:r>
+        <w:rPr>
+          <w:rFonts w:hint="eastAsia"/>
+          <w:noProof/>
+          <w:sz w:val="26"/>
+        </w:rPr>
+        <w:t>中国</w:t>
+      </w:r>
+      <w:r>
+        <w:rPr>
+          <w:rFonts w:hint="eastAsia"/>
+          <w:noProof/>
+          <w:sz w:val="26"/>
+        </w:rPr>
+        <w:t>的</w:t>
+      </w:r>
+      <w:r>
+        <w:rPr>
+          <w:rFonts w:hint="eastAsia"/>
+          <w:noProof/>
+          <w:sz w:val="26"/>
+        </w:rPr>
+        <w:t>国有企业</w:t>
+      </w:r>
+      <w:r>
+        <w:rPr>
+          <w:rFonts w:hint="eastAsia"/>
+          <w:noProof/>
+          <w:sz w:val="26"/>
+        </w:rPr>
+        <w:t>主要是为</w:t>
+      </w:r>
+      <w:r>
+        <w:rPr>
+          <w:rFonts w:hint="eastAsia"/>
+          <w:noProof/>
+          <w:sz w:val="26"/>
+        </w:rPr>
+        <w:t>统治</w:t>
+      </w:r>
+      <w:r>
+        <w:rPr>
+          <w:rFonts w:hint="eastAsia"/>
+          <w:noProof/>
+          <w:sz w:val="26"/>
+        </w:rPr>
+        <w:t>阶级</w:t>
+      </w:r>
+      <w:r>
+        <w:rPr>
+          <w:rFonts w:hint="eastAsia"/>
+          <w:noProof/>
+          <w:sz w:val="26"/>
+        </w:rPr>
+        <w:t>服务。</w:t>
+      </w:r>
+      <w:r>
+        <w:rPr>
+          <w:rFonts w:hint="eastAsia"/>
+          <w:noProof/>
+          <w:sz w:val="26"/>
+        </w:rPr>
+        <w:t>因此</w:t>
+      </w:r>
+      <w:r>
+        <w:rPr>
+          <w:rFonts w:hint="eastAsia"/>
+          <w:noProof/>
+          <w:sz w:val="26"/>
+        </w:rPr>
+        <w:t>才会要求</w:t>
+      </w:r>
+      <w:r>
+        <w:rPr>
+          <w:rFonts w:hint="eastAsia"/>
+          <w:noProof/>
+          <w:sz w:val="26"/>
+        </w:rPr>
+        <w:t>发挥</w:t>
+      </w:r>
+      <w:r>
+        <w:rPr>
+          <w:rFonts w:hint="eastAsia"/>
+          <w:noProof/>
+          <w:sz w:val="26"/>
+        </w:rPr>
+        <w:t>私营企业的作用。</w:t>
       </w:r>
     </w:p>
   </w:comment>
-  <w:comment w:id="26" w:author="ZhuMeng" w:date="2024-11-02T11:02:00Z" w:initials="MOU">
+  <w:comment w:id="86" w:author="ZhuMeng" w:date="2024-10-30T20:06:00Z" w:initials="MOU">
     <w:p>
       <w:pPr>
         <w:pStyle w:val="a5"/>
@@ -18932,7 +20558,20 @@
           <w:noProof/>
           <w:sz w:val="26"/>
         </w:rPr>
-        <w:t>这里</w:t>
+        <w:t>根据这个图也找几个学者对于中国世代进行划分的图。</w:t>
+      </w:r>
+    </w:p>
+  </w:comment>
+  <w:comment w:id="87" w:author="ZhuMeng" w:date="2024-11-02T11:02:00Z" w:initials="MOU">
+    <w:p>
+      <w:pPr>
+        <w:pStyle w:val="a5"/>
+      </w:pPr>
+      <w:r>
+        <w:rPr>
+          <w:rStyle w:val="a4"/>
+        </w:rPr>
+        <w:annotationRef/>
       </w:r>
       <w:r>
         <w:rPr>
@@ -18940,39 +20579,7 @@
           <w:noProof/>
           <w:sz w:val="26"/>
         </w:rPr>
-        <w:t>需要</w:t>
-      </w:r>
-      <w:r>
-        <w:rPr>
-          <w:rFonts w:hint="eastAsia"/>
-          <w:noProof/>
-          <w:sz w:val="26"/>
-        </w:rPr>
-        <w:t>找到</w:t>
-      </w:r>
-      <w:r>
-        <w:rPr>
-          <w:rFonts w:hint="eastAsia"/>
-          <w:noProof/>
-          <w:sz w:val="26"/>
-        </w:rPr>
-        <w:t>一些</w:t>
-      </w:r>
-      <w:r>
-        <w:rPr>
-          <w:rFonts w:hint="eastAsia"/>
-          <w:noProof/>
-          <w:sz w:val="26"/>
-        </w:rPr>
-        <w:t>文献</w:t>
-      </w:r>
-      <w:r>
-        <w:rPr>
-          <w:rFonts w:hint="eastAsia"/>
-          <w:noProof/>
-          <w:sz w:val="26"/>
-        </w:rPr>
-        <w:t>支持。</w:t>
+        <w:t>这里需要找到一些文献支持。</w:t>
       </w:r>
     </w:p>
   </w:comment>
@@ -18981,6 +20588,7 @@
 
 <file path=word/commentsExtended.xml><?xml version="1.0" encoding="utf-8"?>
 <w15:commentsEx xmlns:wpc="http://schemas.microsoft.com/office/word/2010/wordprocessingCanvas" xmlns:cx="http://schemas.microsoft.com/office/drawing/2014/chartex" xmlns:cx1="http://schemas.microsoft.com/office/drawing/2015/9/8/chartex" xmlns:cx2="http://schemas.microsoft.com/office/drawing/2015/10/21/chartex" xmlns:cx3="http://schemas.microsoft.com/office/drawing/2016/5/9/chartex" xmlns:cx4="http://schemas.microsoft.com/office/drawing/2016/5/10/chartex" xmlns:cx5="http://schemas.microsoft.com/office/drawing/2016/5/11/chartex" xmlns:cx6="http://schemas.microsoft.com/office/drawing/2016/5/12/chartex" xmlns:cx7="http://schemas.microsoft.com/office/drawing/2016/5/13/chartex" xmlns:cx8="http://schemas.microsoft.com/office/drawing/2016/5/14/chartex" xmlns:mc="http://schemas.openxmlformats.org/markup-compatibility/2006" xmlns:aink="http://schemas.microsoft.com/office/drawing/2016/ink" xmlns:am3d="http://schemas.microsoft.com/office/drawing/2017/model3d" xmlns:o="urn:schemas-microsoft-com:office:office" xmlns:oel="http://schemas.microsoft.com/office/2019/extlst" xmlns:r="http://schemas.openxmlformats.org/officeDocument/2006/relationships" xmlns:m="http://schemas.openxmlformats.org/officeDocument/2006/math" xmlns:v="urn:schemas-microsoft-com:vml" xmlns:wp14="http://schemas.microsoft.com/office/word/2010/wordprocessingDrawing" xmlns:wp="http://schemas.openxmlformats.org/drawingml/2006/wordprocessingDrawing" xmlns:w10="urn:schemas-microsoft-com:office:word" xmlns:w="http://schemas.openxmlformats.org/wordprocessingml/2006/main" xmlns:w14="http://schemas.microsoft.com/office/word/2010/wordml" xmlns:w15="http://schemas.microsoft.com/office/word/2012/wordml" xmlns:w16cex="http://schemas.microsoft.com/office/word/2018/wordml/cex" xmlns:w16cid="http://schemas.microsoft.com/office/word/2016/wordml/cid" xmlns:w16="http://schemas.microsoft.com/office/word/2018/wordml" xmlns:w16du="http://schemas.microsoft.com/office/word/2023/wordml/word16du" xmlns:w16sdtdh="http://schemas.microsoft.com/office/word/2020/wordml/sdtdatahash" xmlns:w16se="http://schemas.microsoft.com/office/word/2015/wordml/symex" xmlns:wpg="http://schemas.microsoft.com/office/word/2010/wordprocessingGroup" xmlns:wpi="http://schemas.microsoft.com/office/word/2010/wordprocessingInk" xmlns:wne="http://schemas.microsoft.com/office/word/2006/wordml" xmlns:wps="http://schemas.microsoft.com/office/word/2010/wordprocessingShape" mc:Ignorable="w14 w15 w16se w16cid w16 w16cex w16sdtdh w16du wp14">
+  <w15:commentEx w15:paraId="0FDDAB6D" w15:done="0"/>
   <w15:commentEx w15:paraId="0A20FC17" w15:done="0"/>
   <w15:commentEx w15:paraId="19A5924B" w15:done="0"/>
 </w15:commentsEx>
@@ -18988,6 +20596,7 @@
 
 <file path=word/commentsExtensible.xml><?xml version="1.0" encoding="utf-8"?>
 <w16cex:commentsExtensible xmlns:wpc="http://schemas.microsoft.com/office/word/2010/wordprocessingCanvas" xmlns:cx="http://schemas.microsoft.com/office/drawing/2014/chartex" xmlns:cx1="http://schemas.microsoft.com/office/drawing/2015/9/8/chartex" xmlns:cx2="http://schemas.microsoft.com/office/drawing/2015/10/21/chartex" xmlns:cx3="http://schemas.microsoft.com/office/drawing/2016/5/9/chartex" xmlns:cx4="http://schemas.microsoft.com/office/drawing/2016/5/10/chartex" xmlns:cx5="http://schemas.microsoft.com/office/drawing/2016/5/11/chartex" xmlns:cx6="http://schemas.microsoft.com/office/drawing/2016/5/12/chartex" xmlns:cx7="http://schemas.microsoft.com/office/drawing/2016/5/13/chartex" xmlns:cx8="http://schemas.microsoft.com/office/drawing/2016/5/14/chartex" xmlns:cr="http://schemas.microsoft.com/office/comments/2020/reactions" xmlns:mc="http://schemas.openxmlformats.org/markup-compatibility/2006" xmlns:aink="http://schemas.microsoft.com/office/drawing/2016/ink" xmlns:am3d="http://schemas.microsoft.com/office/drawing/2017/model3d" xmlns:o="urn:schemas-microsoft-com:office:office" xmlns:oel="http://schemas.microsoft.com/office/2019/extlst" xmlns:r="http://schemas.openxmlformats.org/officeDocument/2006/relationships" xmlns:m="http://schemas.openxmlformats.org/officeDocument/2006/math" xmlns:v="urn:schemas-microsoft-com:vml" xmlns:wp14="http://schemas.microsoft.com/office/word/2010/wordprocessingDrawing" xmlns:wp="http://schemas.openxmlformats.org/drawingml/2006/wordprocessingDrawing" xmlns:w10="urn:schemas-microsoft-com:office:word" xmlns:w="http://schemas.openxmlformats.org/wordprocessingml/2006/main" xmlns:w14="http://schemas.microsoft.com/office/word/2010/wordml" xmlns:w15="http://schemas.microsoft.com/office/word/2012/wordml" xmlns:w16cex="http://schemas.microsoft.com/office/word/2018/wordml/cex" xmlns:w16cid="http://schemas.microsoft.com/office/word/2016/wordml/cid" xmlns:w16="http://schemas.microsoft.com/office/word/2018/wordml" xmlns:w16du="http://schemas.microsoft.com/office/word/2023/wordml/word16du" xmlns:w16sdtdh="http://schemas.microsoft.com/office/word/2020/wordml/sdtdatahash" xmlns:w16se="http://schemas.microsoft.com/office/word/2015/wordml/symex" xmlns:wpg="http://schemas.microsoft.com/office/word/2010/wordprocessingGroup" xmlns:wpi="http://schemas.microsoft.com/office/word/2010/wordprocessingInk" xmlns:wne="http://schemas.microsoft.com/office/word/2006/wordml" xmlns:wps="http://schemas.microsoft.com/office/word/2010/wordprocessingShape" mc:Ignorable="w14 w15 w16se w16cid w16 w16cex w16sdtdh cr w16du wp14">
+  <w16cex:commentExtensible w16cex:durableId="65E2C192" w16cex:dateUtc="2024-11-03T07:00:00Z"/>
   <w16cex:commentExtensible w16cex:durableId="6429D1A9" w16cex:dateUtc="2024-10-30T12:06:00Z"/>
   <w16cex:commentExtensible w16cex:durableId="7945BB1B" w16cex:dateUtc="2024-11-02T03:02:00Z"/>
 </w16cex:commentsExtensible>
@@ -18995,6 +20604,7 @@
 
 <file path=word/commentsIds.xml><?xml version="1.0" encoding="utf-8"?>
 <w16cid:commentsIds xmlns:wpc="http://schemas.microsoft.com/office/word/2010/wordprocessingCanvas" xmlns:cx="http://schemas.microsoft.com/office/drawing/2014/chartex" xmlns:cx1="http://schemas.microsoft.com/office/drawing/2015/9/8/chartex" xmlns:cx2="http://schemas.microsoft.com/office/drawing/2015/10/21/chartex" xmlns:cx3="http://schemas.microsoft.com/office/drawing/2016/5/9/chartex" xmlns:cx4="http://schemas.microsoft.com/office/drawing/2016/5/10/chartex" xmlns:cx5="http://schemas.microsoft.com/office/drawing/2016/5/11/chartex" xmlns:cx6="http://schemas.microsoft.com/office/drawing/2016/5/12/chartex" xmlns:cx7="http://schemas.microsoft.com/office/drawing/2016/5/13/chartex" xmlns:cx8="http://schemas.microsoft.com/office/drawing/2016/5/14/chartex" xmlns:mc="http://schemas.openxmlformats.org/markup-compatibility/2006" xmlns:aink="http://schemas.microsoft.com/office/drawing/2016/ink" xmlns:am3d="http://schemas.microsoft.com/office/drawing/2017/model3d" xmlns:o="urn:schemas-microsoft-com:office:office" xmlns:oel="http://schemas.microsoft.com/office/2019/extlst" xmlns:r="http://schemas.openxmlformats.org/officeDocument/2006/relationships" xmlns:m="http://schemas.openxmlformats.org/officeDocument/2006/math" xmlns:v="urn:schemas-microsoft-com:vml" xmlns:wp14="http://schemas.microsoft.com/office/word/2010/wordprocessingDrawing" xmlns:wp="http://schemas.openxmlformats.org/drawingml/2006/wordprocessingDrawing" xmlns:w10="urn:schemas-microsoft-com:office:word" xmlns:w="http://schemas.openxmlformats.org/wordprocessingml/2006/main" xmlns:w14="http://schemas.microsoft.com/office/word/2010/wordml" xmlns:w15="http://schemas.microsoft.com/office/word/2012/wordml" xmlns:w16cex="http://schemas.microsoft.com/office/word/2018/wordml/cex" xmlns:w16cid="http://schemas.microsoft.com/office/word/2016/wordml/cid" xmlns:w16="http://schemas.microsoft.com/office/word/2018/wordml" xmlns:w16du="http://schemas.microsoft.com/office/word/2023/wordml/word16du" xmlns:w16sdtdh="http://schemas.microsoft.com/office/word/2020/wordml/sdtdatahash" xmlns:w16se="http://schemas.microsoft.com/office/word/2015/wordml/symex" xmlns:wpg="http://schemas.microsoft.com/office/word/2010/wordprocessingGroup" xmlns:wpi="http://schemas.microsoft.com/office/word/2010/wordprocessingInk" xmlns:wne="http://schemas.microsoft.com/office/word/2006/wordml" xmlns:wps="http://schemas.microsoft.com/office/word/2010/wordprocessingShape" mc:Ignorable="w14 w15 w16se w16cid w16 w16cex w16sdtdh w16du wp14">
+  <w16cid:commentId w16cid:paraId="0FDDAB6D" w16cid:durableId="65E2C192"/>
   <w16cid:commentId w16cid:paraId="0A20FC17" w16cid:durableId="6429D1A9"/>
   <w16cid:commentId w16cid:paraId="19A5924B" w16cid:durableId="7945BB1B"/>
 </w16cid:commentsIds>

</xml_diff>